<commit_message>
Aggiunta punto VII (Statechart)
</commit_message>
<xml_diff>
--- a/1_DocumentoRequisiti/a_ModelloFunzionale/ii_TabelleCockburn/Inserimento_Itinerario.docx
+++ b/1_DocumentoRequisiti/a_ModelloFunzionale/ii_TabelleCockburn/Inserimento_Itinerario.docx
@@ -2176,6 +2176,7 @@
         </w:trPr>
         <w:tc>
           <w:tcPr>
+            <w:cnfStyle w:val="001000000000" w:firstRow="0" w:lastRow="0" w:firstColumn="1" w:lastColumn="0" w:oddVBand="0" w:evenVBand="0" w:oddHBand="0" w:evenHBand="0" w:firstRowFirstColumn="0" w:firstRowLastColumn="0" w:lastRowFirstColumn="0" w:lastRowLastColumn="0"/>
             <w:tcW w:w="4081" w:type="dxa"/>
             <w:vMerge/>
             <w:tcBorders>
@@ -2188,7 +2189,6 @@
           <w:p>
             <w:pPr>
               <w:pStyle w:val="Nessunaspaziatura"/>
-              <w:cnfStyle w:val="001000000000" w:firstRow="0" w:lastRow="0" w:firstColumn="1" w:lastColumn="0" w:oddVBand="0" w:evenVBand="0" w:oddHBand="0" w:evenHBand="0" w:firstRowFirstColumn="0" w:firstRowLastColumn="0" w:lastRowFirstColumn="0" w:lastRowLastColumn="0"/>
               <w:rPr>
                 <w:caps/>
                 <w:sz w:val="18"/>
@@ -2211,6 +2211,7 @@
           <w:p>
             <w:pPr>
               <w:pStyle w:val="Nessunaspaziatura"/>
+              <w:cnfStyle w:val="000000000000" w:firstRow="0" w:lastRow="0" w:firstColumn="0" w:lastColumn="0" w:oddVBand="0" w:evenVBand="0" w:oddHBand="0" w:evenHBand="0" w:firstRowFirstColumn="0" w:firstRowLastColumn="0" w:lastRowFirstColumn="0" w:lastRowLastColumn="0"/>
               <w:rPr>
                 <w:i/>
                 <w:iCs/>
@@ -2242,6 +2243,7 @@
           <w:p>
             <w:pPr>
               <w:pStyle w:val="Nessunaspaziatura"/>
+              <w:cnfStyle w:val="000000000000" w:firstRow="0" w:lastRow="0" w:firstColumn="0" w:lastColumn="0" w:oddVBand="0" w:evenVBand="0" w:oddHBand="0" w:evenHBand="0" w:firstRowFirstColumn="0" w:firstRowLastColumn="0" w:lastRowFirstColumn="0" w:lastRowLastColumn="0"/>
               <w:rPr>
                 <w:sz w:val="18"/>
                 <w:szCs w:val="18"/>
@@ -2270,6 +2272,7 @@
           <w:p>
             <w:pPr>
               <w:pStyle w:val="Nessunaspaziatura"/>
+              <w:cnfStyle w:val="000000000000" w:firstRow="0" w:lastRow="0" w:firstColumn="0" w:lastColumn="0" w:oddVBand="0" w:evenVBand="0" w:oddHBand="0" w:evenHBand="0" w:firstRowFirstColumn="0" w:firstRowLastColumn="0" w:lastRowFirstColumn="0" w:lastRowLastColumn="0"/>
               <w:rPr>
                 <w:sz w:val="18"/>
                 <w:szCs w:val="18"/>
@@ -2290,6 +2293,7 @@
           <w:p>
             <w:pPr>
               <w:pStyle w:val="Nessunaspaziatura"/>
+              <w:cnfStyle w:val="000000000000" w:firstRow="0" w:lastRow="0" w:firstColumn="0" w:lastColumn="0" w:oddVBand="0" w:evenVBand="0" w:oddHBand="0" w:evenHBand="0" w:firstRowFirstColumn="0" w:firstRowLastColumn="0" w:lastRowFirstColumn="0" w:lastRowLastColumn="0"/>
               <w:rPr>
                 <w:sz w:val="18"/>
                 <w:szCs w:val="18"/>
@@ -2310,6 +2314,7 @@
           <w:p>
             <w:pPr>
               <w:pStyle w:val="Nessunaspaziatura"/>
+              <w:cnfStyle w:val="000000000000" w:firstRow="0" w:lastRow="0" w:firstColumn="0" w:lastColumn="0" w:oddVBand="0" w:evenVBand="0" w:oddHBand="0" w:evenHBand="0" w:firstRowFirstColumn="0" w:firstRowLastColumn="0" w:lastRowFirstColumn="0" w:lastRowLastColumn="0"/>
               <w:rPr>
                 <w:sz w:val="18"/>
                 <w:szCs w:val="18"/>
@@ -2330,6 +2335,7 @@
           <w:p>
             <w:pPr>
               <w:pStyle w:val="Nessunaspaziatura"/>
+              <w:cnfStyle w:val="000000000000" w:firstRow="0" w:lastRow="0" w:firstColumn="0" w:lastColumn="0" w:oddVBand="0" w:evenVBand="0" w:oddHBand="0" w:evenHBand="0" w:firstRowFirstColumn="0" w:firstRowLastColumn="0" w:lastRowFirstColumn="0" w:lastRowLastColumn="0"/>
               <w:rPr>
                 <w:sz w:val="18"/>
                 <w:szCs w:val="18"/>
@@ -2350,6 +2356,7 @@
           <w:p>
             <w:pPr>
               <w:pStyle w:val="Nessunaspaziatura"/>
+              <w:cnfStyle w:val="000000000000" w:firstRow="0" w:lastRow="0" w:firstColumn="0" w:lastColumn="0" w:oddVBand="0" w:evenVBand="0" w:oddHBand="0" w:evenHBand="0" w:firstRowFirstColumn="0" w:firstRowLastColumn="0" w:lastRowFirstColumn="0" w:lastRowLastColumn="0"/>
               <w:rPr>
                 <w:sz w:val="18"/>
                 <w:szCs w:val="18"/>
@@ -3279,35 +3286,7 @@
                 <w:sz w:val="18"/>
                 <w:szCs w:val="18"/>
               </w:rPr>
-              <w:t xml:space="preserve"> </w:t>
-            </w:r>
-            <w:r>
-              <w:rPr>
-                <w:sz w:val="18"/>
-                <w:szCs w:val="18"/>
-              </w:rPr>
-              <w:t>"AgIt_U</w:t>
-            </w:r>
-            <w:r>
-              <w:rPr>
-                <w:sz w:val="18"/>
-                <w:szCs w:val="18"/>
-              </w:rPr>
-              <w:t>3</w:t>
-            </w:r>
-            <w:r>
-              <w:rPr>
-                <w:sz w:val="18"/>
-                <w:szCs w:val="18"/>
-              </w:rPr>
-              <w:t>"</w:t>
-            </w:r>
-            <w:r>
-              <w:rPr>
-                <w:sz w:val="18"/>
-                <w:szCs w:val="18"/>
-              </w:rPr>
-              <w:t>.</w:t>
+              <w:t xml:space="preserve"> "AgIt_U3".</w:t>
             </w:r>
           </w:p>
         </w:tc>
@@ -3450,16 +3429,7 @@
                 <w:sz w:val="18"/>
                 <w:szCs w:val="18"/>
               </w:rPr>
-              <w:t>1</w:t>
-            </w:r>
-            <w:r>
-              <w:rPr>
-                <w:i/>
-                <w:iCs/>
-                <w:sz w:val="18"/>
-                <w:szCs w:val="18"/>
-              </w:rPr>
-              <w:t>4</w:t>
+              <w:t>14</w:t>
             </w:r>
           </w:p>
         </w:tc>
@@ -3651,16 +3621,7 @@
                 <w:sz w:val="18"/>
                 <w:szCs w:val="18"/>
               </w:rPr>
-              <w:t>1</w:t>
-            </w:r>
-            <w:r>
-              <w:rPr>
-                <w:i/>
-                <w:iCs/>
-                <w:sz w:val="18"/>
-                <w:szCs w:val="18"/>
-              </w:rPr>
-              <w:t>5</w:t>
+              <w:t>15</w:t>
             </w:r>
           </w:p>
         </w:tc>
@@ -4090,7 +4051,21 @@
                 <w:sz w:val="18"/>
                 <w:szCs w:val="18"/>
               </w:rPr>
-              <w:t>Inserisce un tracciato.</w:t>
+              <w:t>Inserisce un tracciato</w:t>
+            </w:r>
+            <w:r>
+              <w:rPr>
+                <w:sz w:val="18"/>
+                <w:szCs w:val="18"/>
+              </w:rPr>
+              <w:t xml:space="preserve"> tramite file GPX</w:t>
+            </w:r>
+            <w:r>
+              <w:rPr>
+                <w:sz w:val="18"/>
+                <w:szCs w:val="18"/>
+              </w:rPr>
+              <w:t>.</w:t>
             </w:r>
           </w:p>
         </w:tc>
@@ -4254,16 +4229,7 @@
                 <w:sz w:val="18"/>
                 <w:szCs w:val="18"/>
               </w:rPr>
-              <w:t>1</w:t>
-            </w:r>
-            <w:r>
-              <w:rPr>
-                <w:i/>
-                <w:iCs/>
-                <w:sz w:val="18"/>
-                <w:szCs w:val="18"/>
-              </w:rPr>
-              <w:t>8</w:t>
+              <w:t>18</w:t>
             </w:r>
           </w:p>
         </w:tc>
@@ -4664,16 +4630,7 @@
                 <w:sz w:val="18"/>
                 <w:szCs w:val="18"/>
               </w:rPr>
-              <w:t>2</w:t>
-            </w:r>
-            <w:r>
-              <w:rPr>
-                <w:i/>
-                <w:iCs/>
-                <w:sz w:val="18"/>
-                <w:szCs w:val="18"/>
-              </w:rPr>
-              <w:t>0</w:t>
+              <w:t>20</w:t>
             </w:r>
           </w:p>
         </w:tc>
@@ -4867,16 +4824,7 @@
                 <w:sz w:val="18"/>
                 <w:szCs w:val="18"/>
               </w:rPr>
-              <w:t>2</w:t>
-            </w:r>
-            <w:r>
-              <w:rPr>
-                <w:i/>
-                <w:iCs/>
-                <w:sz w:val="18"/>
-                <w:szCs w:val="18"/>
-              </w:rPr>
-              <w:t>1</w:t>
+              <w:t>21</w:t>
             </w:r>
           </w:p>
         </w:tc>
@@ -5069,16 +5017,7 @@
                 <w:sz w:val="18"/>
                 <w:szCs w:val="18"/>
               </w:rPr>
-              <w:t>2</w:t>
-            </w:r>
-            <w:r>
-              <w:rPr>
-                <w:i/>
-                <w:iCs/>
-                <w:sz w:val="18"/>
-                <w:szCs w:val="18"/>
-              </w:rPr>
-              <w:t>2</w:t>
+              <w:t>22</w:t>
             </w:r>
           </w:p>
         </w:tc>
@@ -5270,16 +5209,7 @@
                 <w:sz w:val="18"/>
                 <w:szCs w:val="18"/>
               </w:rPr>
-              <w:t>2</w:t>
-            </w:r>
-            <w:r>
-              <w:rPr>
-                <w:i/>
-                <w:iCs/>
-                <w:sz w:val="18"/>
-                <w:szCs w:val="18"/>
-              </w:rPr>
-              <w:t>3</w:t>
+              <w:t>23</w:t>
             </w:r>
           </w:p>
         </w:tc>
@@ -5643,6 +5573,7 @@
           <w:tcPr>
             <w:cnfStyle w:val="001000000000" w:firstRow="0" w:lastRow="0" w:firstColumn="1" w:lastColumn="0" w:oddVBand="0" w:evenVBand="0" w:oddHBand="0" w:evenHBand="0" w:firstRowFirstColumn="0" w:firstRowLastColumn="0" w:lastRowFirstColumn="0" w:lastRowLastColumn="0"/>
             <w:tcW w:w="4081" w:type="dxa"/>
+            <w:vMerge/>
             <w:tcBorders>
               <w:left w:val="single" w:sz="4" w:space="0" w:color="999999" w:themeColor="text1" w:themeTint="66"/>
               <w:right w:val="single" w:sz="4" w:space="0" w:color="999999" w:themeColor="text1" w:themeTint="66"/>
@@ -6416,28 +6347,7 @@
                 <w:sz w:val="18"/>
                 <w:szCs w:val="18"/>
               </w:rPr>
-              <w:t xml:space="preserve"> </w:t>
-            </w:r>
-            <w:r>
-              <w:rPr>
-                <w:sz w:val="18"/>
-                <w:szCs w:val="18"/>
-              </w:rPr>
-              <w:t>"AgIt_</w:t>
-            </w:r>
-            <w:r>
-              <w:rPr>
-                <w:sz w:val="18"/>
-                <w:szCs w:val="18"/>
-              </w:rPr>
-              <w:t>E1</w:t>
-            </w:r>
-            <w:r>
-              <w:rPr>
-                <w:sz w:val="18"/>
-                <w:szCs w:val="18"/>
-              </w:rPr>
-              <w:t>"</w:t>
+              <w:t xml:space="preserve"> "AgIt_E1"</w:t>
             </w:r>
           </w:p>
         </w:tc>
@@ -7328,28 +7238,7 @@
                 <w:sz w:val="18"/>
                 <w:szCs w:val="18"/>
               </w:rPr>
-              <w:t xml:space="preserve"> "</w:t>
-            </w:r>
-            <w:r>
-              <w:rPr>
-                <w:sz w:val="18"/>
-                <w:szCs w:val="18"/>
-              </w:rPr>
-              <w:t>"AgIt_</w:t>
-            </w:r>
-            <w:r>
-              <w:rPr>
-                <w:sz w:val="18"/>
-                <w:szCs w:val="18"/>
-              </w:rPr>
-              <w:t>E2</w:t>
-            </w:r>
-            <w:r>
-              <w:rPr>
-                <w:sz w:val="18"/>
-                <w:szCs w:val="18"/>
-              </w:rPr>
-              <w:t>"</w:t>
+              <w:t xml:space="preserve"> ""AgIt_E2"</w:t>
             </w:r>
           </w:p>
         </w:tc>
@@ -7445,7 +7334,14 @@
                 <w:sz w:val="18"/>
                 <w:szCs w:val="18"/>
               </w:rPr>
-              <w:t>EXTENSIONS #3</w:t>
+              <w:t>EXTENSIONS #</w:t>
+            </w:r>
+            <w:r>
+              <w:rPr>
+                <w:sz w:val="18"/>
+                <w:szCs w:val="18"/>
+              </w:rPr>
+              <w:t>4</w:t>
             </w:r>
           </w:p>
           <w:p>
@@ -7762,28 +7658,7 @@
                 <w:sz w:val="18"/>
                 <w:szCs w:val="18"/>
               </w:rPr>
-              <w:t xml:space="preserve"> </w:t>
-            </w:r>
-            <w:r>
-              <w:rPr>
-                <w:sz w:val="18"/>
-                <w:szCs w:val="18"/>
-              </w:rPr>
-              <w:t>"AgIt_</w:t>
-            </w:r>
-            <w:r>
-              <w:rPr>
-                <w:sz w:val="18"/>
-                <w:szCs w:val="18"/>
-              </w:rPr>
-              <w:t>E3</w:t>
-            </w:r>
-            <w:r>
-              <w:rPr>
-                <w:sz w:val="18"/>
-                <w:szCs w:val="18"/>
-              </w:rPr>
-              <w:t>"</w:t>
+              <w:t xml:space="preserve"> "AgIt_E3"</w:t>
             </w:r>
           </w:p>
         </w:tc>
@@ -8276,7 +8151,7 @@
       </w:tr>
       <w:tr>
         <w:trPr>
-          <w:trHeight w:val="843"/>
+          <w:trHeight w:val="408"/>
         </w:trPr>
         <w:tc>
           <w:tcPr>
@@ -8284,48 +8159,51 @@
             <w:tcW w:w="4081" w:type="dxa"/>
             <w:vMerge w:val="restart"/>
             <w:tcBorders>
-              <w:top w:val="single" w:sz="4" w:space="0" w:color="999999" w:themeColor="text1" w:themeTint="66"/>
-              <w:left w:val="single" w:sz="4" w:space="0" w:color="999999" w:themeColor="text1" w:themeTint="66"/>
-              <w:bottom w:val="single" w:sz="4" w:space="0" w:color="999999" w:themeColor="text1" w:themeTint="66"/>
-              <w:right w:val="single" w:sz="4" w:space="0" w:color="999999" w:themeColor="text1" w:themeTint="66"/>
-            </w:tcBorders>
-            <w:hideMark/>
-          </w:tcPr>
-          <w:p>
-            <w:pPr>
-              <w:pStyle w:val="Nessunaspaziatura"/>
-              <w:rPr>
-                <w:sz w:val="18"/>
-                <w:szCs w:val="18"/>
-              </w:rPr>
-            </w:pPr>
-            <w:r>
-              <w:rPr>
-                <w:sz w:val="18"/>
-                <w:szCs w:val="18"/>
-              </w:rPr>
-              <w:t>EXTENSIONS #4</w:t>
-            </w:r>
-          </w:p>
-          <w:p>
-            <w:pPr>
-              <w:pStyle w:val="Nessunaspaziatura"/>
+              <w:left w:val="single" w:sz="4" w:space="0" w:color="999999" w:themeColor="text1" w:themeTint="66"/>
+              <w:right w:val="single" w:sz="4" w:space="0" w:color="999999" w:themeColor="text1" w:themeTint="66"/>
+            </w:tcBorders>
+            <w:vAlign w:val="center"/>
+          </w:tcPr>
+          <w:p>
+            <w:pPr>
+              <w:pStyle w:val="Nessunaspaziatura"/>
+              <w:rPr>
+                <w:sz w:val="18"/>
+                <w:szCs w:val="18"/>
+              </w:rPr>
+            </w:pPr>
+            <w:r>
+              <w:rPr>
+                <w:sz w:val="18"/>
+                <w:szCs w:val="18"/>
+              </w:rPr>
+              <w:t>EXTENSIONS #</w:t>
+            </w:r>
+            <w:r>
+              <w:rPr>
+                <w:sz w:val="18"/>
+                <w:szCs w:val="18"/>
+              </w:rPr>
+              <w:t>5</w:t>
+            </w:r>
+          </w:p>
+          <w:p>
+            <w:pPr>
+              <w:pStyle w:val="Nessunaspaziatura"/>
+              <w:rPr>
+                <w:caps/>
+                <w:sz w:val="18"/>
+                <w:szCs w:val="18"/>
+              </w:rPr>
+            </w:pPr>
+            <w:r>
               <w:rPr>
                 <w:b w:val="0"/>
                 <w:bCs w:val="0"/>
-                <w:caps/>
-                <w:sz w:val="18"/>
-                <w:szCs w:val="18"/>
-              </w:rPr>
-            </w:pPr>
-            <w:r>
-              <w:rPr>
-                <w:b w:val="0"/>
-                <w:bCs w:val="0"/>
-                <w:sz w:val="18"/>
-                <w:szCs w:val="18"/>
-              </w:rPr>
-              <w:t>Il sistema non riesce a collegarsi al Database</w:t>
+                <w:sz w:val="18"/>
+                <w:szCs w:val="18"/>
+              </w:rPr>
+              <w:t>L'utente inserisce il tracciato manualmente</w:t>
             </w:r>
           </w:p>
         </w:tc>
@@ -8335,68 +8213,29 @@
             <w:tcBorders>
               <w:top w:val="single" w:sz="4" w:space="0" w:color="999999" w:themeColor="text1" w:themeTint="66"/>
               <w:left w:val="single" w:sz="4" w:space="0" w:color="999999" w:themeColor="text1" w:themeTint="66"/>
-              <w:right w:val="single" w:sz="4" w:space="0" w:color="999999" w:themeColor="text1" w:themeTint="66"/>
-            </w:tcBorders>
-            <w:hideMark/>
-          </w:tcPr>
-          <w:p>
-            <w:pPr>
-              <w:pStyle w:val="Nessunaspaziatura"/>
-              <w:cnfStyle w:val="000000000000" w:firstRow="0" w:lastRow="0" w:firstColumn="0" w:lastColumn="0" w:oddVBand="0" w:evenVBand="0" w:oddHBand="0" w:evenHBand="0" w:firstRowFirstColumn="0" w:firstRowLastColumn="0" w:lastRowFirstColumn="0" w:lastRowLastColumn="0"/>
-              <w:rPr>
-                <w:i/>
-                <w:iCs/>
-                <w:sz w:val="18"/>
-                <w:szCs w:val="18"/>
-              </w:rPr>
-            </w:pPr>
-            <w:r>
-              <w:rPr>
-                <w:i/>
-                <w:iCs/>
-                <w:sz w:val="18"/>
-                <w:szCs w:val="18"/>
-              </w:rPr>
-              <w:t xml:space="preserve"> </w:t>
-            </w:r>
-          </w:p>
-          <w:p>
-            <w:pPr>
-              <w:pStyle w:val="Nessunaspaziatura"/>
-              <w:cnfStyle w:val="000000000000" w:firstRow="0" w:lastRow="0" w:firstColumn="0" w:lastColumn="0" w:oddVBand="0" w:evenVBand="0" w:oddHBand="0" w:evenHBand="0" w:firstRowFirstColumn="0" w:firstRowLastColumn="0" w:lastRowFirstColumn="0" w:lastRowLastColumn="0"/>
-              <w:rPr>
-                <w:i/>
-                <w:iCs/>
-                <w:sz w:val="18"/>
-                <w:szCs w:val="18"/>
-              </w:rPr>
-            </w:pPr>
-            <w:r>
-              <w:rPr>
-                <w:i/>
-                <w:iCs/>
-                <w:sz w:val="18"/>
-                <w:szCs w:val="18"/>
-              </w:rPr>
-              <w:t>22</w:t>
-            </w:r>
-            <w:r>
-              <w:rPr>
-                <w:i/>
-                <w:iCs/>
-                <w:sz w:val="18"/>
-                <w:szCs w:val="18"/>
-              </w:rPr>
-              <w:t>.</w:t>
-            </w:r>
-            <w:r>
-              <w:rPr>
-                <w:i/>
-                <w:iCs/>
-                <w:sz w:val="18"/>
-                <w:szCs w:val="18"/>
-              </w:rPr>
-              <w:t>e</w:t>
+              <w:bottom w:val="single" w:sz="4" w:space="0" w:color="999999" w:themeColor="text1" w:themeTint="66"/>
+              <w:right w:val="single" w:sz="4" w:space="0" w:color="999999" w:themeColor="text1" w:themeTint="66"/>
+            </w:tcBorders>
+          </w:tcPr>
+          <w:p>
+            <w:pPr>
+              <w:pStyle w:val="Nessunaspaziatura"/>
+              <w:cnfStyle w:val="000000000000" w:firstRow="0" w:lastRow="0" w:firstColumn="0" w:lastColumn="0" w:oddVBand="0" w:evenVBand="0" w:oddHBand="0" w:evenHBand="0" w:firstRowFirstColumn="0" w:firstRowLastColumn="0" w:lastRowFirstColumn="0" w:lastRowLastColumn="0"/>
+              <w:rPr>
+                <w:i/>
+                <w:iCs/>
+                <w:sz w:val="18"/>
+                <w:szCs w:val="18"/>
+              </w:rPr>
+            </w:pPr>
+            <w:r>
+              <w:rPr>
+                <w:i/>
+                <w:iCs/>
+                <w:sz w:val="18"/>
+                <w:szCs w:val="18"/>
+              </w:rPr>
+              <w:t>17.e</w:t>
             </w:r>
           </w:p>
         </w:tc>
@@ -8406,18 +8245,26 @@
             <w:tcBorders>
               <w:top w:val="single" w:sz="4" w:space="0" w:color="999999" w:themeColor="text1" w:themeTint="66"/>
               <w:left w:val="single" w:sz="4" w:space="0" w:color="999999" w:themeColor="text1" w:themeTint="66"/>
-              <w:right w:val="single" w:sz="4" w:space="0" w:color="999999" w:themeColor="text1" w:themeTint="66"/>
-            </w:tcBorders>
-          </w:tcPr>
-          <w:p>
-            <w:pPr>
-              <w:pStyle w:val="Nessunaspaziatura"/>
-              <w:cnfStyle w:val="000000000000" w:firstRow="0" w:lastRow="0" w:firstColumn="0" w:lastColumn="0" w:oddVBand="0" w:evenVBand="0" w:oddHBand="0" w:evenHBand="0" w:firstRowFirstColumn="0" w:firstRowLastColumn="0" w:lastRowFirstColumn="0" w:lastRowLastColumn="0"/>
-              <w:rPr>
-                <w:sz w:val="18"/>
-                <w:szCs w:val="18"/>
-              </w:rPr>
-            </w:pPr>
+              <w:bottom w:val="single" w:sz="4" w:space="0" w:color="999999" w:themeColor="text1" w:themeTint="66"/>
+              <w:right w:val="single" w:sz="4" w:space="0" w:color="999999" w:themeColor="text1" w:themeTint="66"/>
+            </w:tcBorders>
+          </w:tcPr>
+          <w:p>
+            <w:pPr>
+              <w:pStyle w:val="Nessunaspaziatura"/>
+              <w:cnfStyle w:val="000000000000" w:firstRow="0" w:lastRow="0" w:firstColumn="0" w:lastColumn="0" w:oddVBand="0" w:evenVBand="0" w:oddHBand="0" w:evenHBand="0" w:firstRowFirstColumn="0" w:firstRowLastColumn="0" w:lastRowFirstColumn="0" w:lastRowLastColumn="0"/>
+              <w:rPr>
+                <w:sz w:val="18"/>
+                <w:szCs w:val="18"/>
+              </w:rPr>
+            </w:pPr>
+            <w:r>
+              <w:rPr>
+                <w:sz w:val="18"/>
+                <w:szCs w:val="18"/>
+              </w:rPr>
+              <w:t>Clicca la mappa</w:t>
+            </w:r>
           </w:p>
         </w:tc>
         <w:tc>
@@ -8426,26 +8273,19 @@
             <w:tcBorders>
               <w:top w:val="single" w:sz="4" w:space="0" w:color="999999" w:themeColor="text1" w:themeTint="66"/>
               <w:left w:val="single" w:sz="4" w:space="0" w:color="999999" w:themeColor="text1" w:themeTint="66"/>
-              <w:right w:val="single" w:sz="4" w:space="0" w:color="999999" w:themeColor="text1" w:themeTint="66"/>
-            </w:tcBorders>
-            <w:hideMark/>
-          </w:tcPr>
-          <w:p>
-            <w:pPr>
-              <w:pStyle w:val="Nessunaspaziatura"/>
-              <w:cnfStyle w:val="000000000000" w:firstRow="0" w:lastRow="0" w:firstColumn="0" w:lastColumn="0" w:oddVBand="0" w:evenVBand="0" w:oddHBand="0" w:evenHBand="0" w:firstRowFirstColumn="0" w:firstRowLastColumn="0" w:lastRowFirstColumn="0" w:lastRowLastColumn="0"/>
-              <w:rPr>
-                <w:sz w:val="18"/>
-                <w:szCs w:val="18"/>
-              </w:rPr>
-            </w:pPr>
-            <w:r>
-              <w:rPr>
-                <w:sz w:val="18"/>
-                <w:szCs w:val="18"/>
-              </w:rPr>
-              <w:t>Il sistema fallisce il collegamento con il database.</w:t>
-            </w:r>
+              <w:bottom w:val="single" w:sz="4" w:space="0" w:color="999999" w:themeColor="text1" w:themeTint="66"/>
+              <w:right w:val="single" w:sz="4" w:space="0" w:color="999999" w:themeColor="text1" w:themeTint="66"/>
+            </w:tcBorders>
+          </w:tcPr>
+          <w:p>
+            <w:pPr>
+              <w:pStyle w:val="Nessunaspaziatura"/>
+              <w:cnfStyle w:val="000000000000" w:firstRow="0" w:lastRow="0" w:firstColumn="0" w:lastColumn="0" w:oddVBand="0" w:evenVBand="0" w:oddHBand="0" w:evenHBand="0" w:firstRowFirstColumn="0" w:firstRowLastColumn="0" w:lastRowFirstColumn="0" w:lastRowLastColumn="0"/>
+              <w:rPr>
+                <w:sz w:val="18"/>
+                <w:szCs w:val="18"/>
+              </w:rPr>
+            </w:pPr>
           </w:p>
         </w:tc>
         <w:tc>
@@ -8454,6 +8294,7 @@
             <w:tcBorders>
               <w:top w:val="single" w:sz="4" w:space="0" w:color="999999" w:themeColor="text1" w:themeTint="66"/>
               <w:left w:val="single" w:sz="4" w:space="0" w:color="999999" w:themeColor="text1" w:themeTint="66"/>
+              <w:bottom w:val="single" w:sz="4" w:space="0" w:color="999999" w:themeColor="text1" w:themeTint="66"/>
               <w:right w:val="single" w:sz="4" w:space="0" w:color="999999" w:themeColor="text1" w:themeTint="66"/>
             </w:tcBorders>
           </w:tcPr>
@@ -8474,6 +8315,7 @@
             <w:tcBorders>
               <w:top w:val="single" w:sz="4" w:space="0" w:color="999999" w:themeColor="text1" w:themeTint="66"/>
               <w:left w:val="single" w:sz="4" w:space="0" w:color="999999" w:themeColor="text1" w:themeTint="66"/>
+              <w:bottom w:val="single" w:sz="4" w:space="0" w:color="999999" w:themeColor="text1" w:themeTint="66"/>
               <w:right w:val="single" w:sz="4" w:space="0" w:color="999999" w:themeColor="text1" w:themeTint="66"/>
             </w:tcBorders>
           </w:tcPr>
@@ -8494,6 +8336,7 @@
             <w:tcBorders>
               <w:top w:val="single" w:sz="4" w:space="0" w:color="999999" w:themeColor="text1" w:themeTint="66"/>
               <w:left w:val="single" w:sz="4" w:space="0" w:color="999999" w:themeColor="text1" w:themeTint="66"/>
+              <w:bottom w:val="single" w:sz="4" w:space="0" w:color="999999" w:themeColor="text1" w:themeTint="66"/>
               <w:right w:val="single" w:sz="4" w:space="0" w:color="999999" w:themeColor="text1" w:themeTint="66"/>
             </w:tcBorders>
           </w:tcPr>
@@ -8514,6 +8357,7 @@
             <w:tcBorders>
               <w:top w:val="single" w:sz="4" w:space="0" w:color="999999" w:themeColor="text1" w:themeTint="66"/>
               <w:left w:val="single" w:sz="4" w:space="0" w:color="999999" w:themeColor="text1" w:themeTint="66"/>
+              <w:bottom w:val="single" w:sz="4" w:space="0" w:color="999999" w:themeColor="text1" w:themeTint="66"/>
               <w:right w:val="single" w:sz="4" w:space="0" w:color="999999" w:themeColor="text1" w:themeTint="66"/>
             </w:tcBorders>
           </w:tcPr>
@@ -8539,19 +8383,15 @@
             <w:tcW w:w="4081" w:type="dxa"/>
             <w:vMerge/>
             <w:tcBorders>
-              <w:top w:val="single" w:sz="4" w:space="0" w:color="999999" w:themeColor="text1" w:themeTint="66"/>
-              <w:left w:val="single" w:sz="4" w:space="0" w:color="999999" w:themeColor="text1" w:themeTint="66"/>
-              <w:bottom w:val="single" w:sz="4" w:space="0" w:color="999999" w:themeColor="text1" w:themeTint="66"/>
+              <w:left w:val="single" w:sz="4" w:space="0" w:color="999999" w:themeColor="text1" w:themeTint="66"/>
               <w:right w:val="single" w:sz="4" w:space="0" w:color="999999" w:themeColor="text1" w:themeTint="66"/>
             </w:tcBorders>
             <w:vAlign w:val="center"/>
-            <w:hideMark/>
-          </w:tcPr>
-          <w:p>
-            <w:pPr>
-              <w:pStyle w:val="Nessunaspaziatura"/>
-              <w:rPr>
-                <w:caps/>
+          </w:tcPr>
+          <w:p>
+            <w:pPr>
+              <w:pStyle w:val="Nessunaspaziatura"/>
+              <w:rPr>
                 <w:sz w:val="18"/>
                 <w:szCs w:val="18"/>
               </w:rPr>
@@ -8567,54 +8407,26 @@
               <w:bottom w:val="single" w:sz="4" w:space="0" w:color="999999" w:themeColor="text1" w:themeTint="66"/>
               <w:right w:val="single" w:sz="4" w:space="0" w:color="999999" w:themeColor="text1" w:themeTint="66"/>
             </w:tcBorders>
-            <w:hideMark/>
-          </w:tcPr>
-          <w:p>
-            <w:pPr>
-              <w:pStyle w:val="Nessunaspaziatura"/>
-              <w:cnfStyle w:val="000000000000" w:firstRow="0" w:lastRow="0" w:firstColumn="0" w:lastColumn="0" w:oddVBand="0" w:evenVBand="0" w:oddHBand="0" w:evenHBand="0" w:firstRowFirstColumn="0" w:firstRowLastColumn="0" w:lastRowFirstColumn="0" w:lastRowLastColumn="0"/>
-              <w:rPr>
-                <w:i/>
-                <w:iCs/>
-                <w:sz w:val="18"/>
-                <w:szCs w:val="18"/>
-              </w:rPr>
-            </w:pPr>
-            <w:r>
-              <w:rPr>
-                <w:i/>
-                <w:iCs/>
-                <w:sz w:val="18"/>
-                <w:szCs w:val="18"/>
-              </w:rPr>
-              <w:t>2</w:t>
-            </w:r>
-            <w:r>
-              <w:rPr>
-                <w:i/>
-                <w:iCs/>
-                <w:sz w:val="18"/>
-                <w:szCs w:val="18"/>
-              </w:rPr>
-              <w:t>3</w:t>
-            </w:r>
-            <w:r>
-              <w:rPr>
-                <w:i/>
-                <w:iCs/>
-                <w:sz w:val="18"/>
-                <w:szCs w:val="18"/>
-              </w:rPr>
-              <w:t>.</w:t>
-            </w:r>
-            <w:r>
-              <w:rPr>
-                <w:i/>
-                <w:iCs/>
-                <w:sz w:val="18"/>
-                <w:szCs w:val="18"/>
-              </w:rPr>
-              <w:t>e</w:t>
+          </w:tcPr>
+          <w:p>
+            <w:pPr>
+              <w:pStyle w:val="Nessunaspaziatura"/>
+              <w:cnfStyle w:val="000000000000" w:firstRow="0" w:lastRow="0" w:firstColumn="0" w:lastColumn="0" w:oddVBand="0" w:evenVBand="0" w:oddHBand="0" w:evenHBand="0" w:firstRowFirstColumn="0" w:firstRowLastColumn="0" w:lastRowFirstColumn="0" w:lastRowLastColumn="0"/>
+              <w:rPr>
+                <w:i/>
+                <w:iCs/>
+                <w:sz w:val="18"/>
+                <w:szCs w:val="18"/>
+              </w:rPr>
+            </w:pPr>
+            <w:r>
+              <w:rPr>
+                <w:i/>
+                <w:iCs/>
+                <w:sz w:val="18"/>
+                <w:szCs w:val="18"/>
+              </w:rPr>
+              <w:t>18.e</w:t>
             </w:r>
           </w:p>
         </w:tc>
@@ -8648,44 +8460,22 @@
               <w:bottom w:val="single" w:sz="4" w:space="0" w:color="999999" w:themeColor="text1" w:themeTint="66"/>
               <w:right w:val="single" w:sz="4" w:space="0" w:color="999999" w:themeColor="text1" w:themeTint="66"/>
             </w:tcBorders>
-            <w:hideMark/>
-          </w:tcPr>
-          <w:p>
-            <w:pPr>
-              <w:pStyle w:val="Nessunaspaziatura"/>
-              <w:cnfStyle w:val="000000000000" w:firstRow="0" w:lastRow="0" w:firstColumn="0" w:lastColumn="0" w:oddVBand="0" w:evenVBand="0" w:oddHBand="0" w:evenHBand="0" w:firstRowFirstColumn="0" w:firstRowLastColumn="0" w:lastRowFirstColumn="0" w:lastRowLastColumn="0"/>
-              <w:rPr>
-                <w:sz w:val="18"/>
-                <w:szCs w:val="18"/>
-              </w:rPr>
-            </w:pPr>
-            <w:r>
-              <w:rPr>
-                <w:sz w:val="18"/>
-                <w:szCs w:val="18"/>
-              </w:rPr>
-              <w:t xml:space="preserve">Mostra pop-up </w:t>
-            </w:r>
-            <w:r>
-              <w:rPr>
-                <w:sz w:val="18"/>
-                <w:szCs w:val="18"/>
-              </w:rPr>
-              <w:t>"AgIt_</w:t>
-            </w:r>
-            <w:r>
-              <w:rPr>
-                <w:sz w:val="18"/>
-                <w:szCs w:val="18"/>
-              </w:rPr>
-              <w:t>E</w:t>
-            </w:r>
-            <w:r>
-              <w:rPr>
-                <w:sz w:val="18"/>
-                <w:szCs w:val="18"/>
-              </w:rPr>
-              <w:t>4"</w:t>
+          </w:tcPr>
+          <w:p>
+            <w:pPr>
+              <w:pStyle w:val="Nessunaspaziatura"/>
+              <w:cnfStyle w:val="000000000000" w:firstRow="0" w:lastRow="0" w:firstColumn="0" w:lastColumn="0" w:oddVBand="0" w:evenVBand="0" w:oddHBand="0" w:evenHBand="0" w:firstRowFirstColumn="0" w:firstRowLastColumn="0" w:lastRowFirstColumn="0" w:lastRowLastColumn="0"/>
+              <w:rPr>
+                <w:sz w:val="18"/>
+                <w:szCs w:val="18"/>
+              </w:rPr>
+            </w:pPr>
+            <w:r>
+              <w:rPr>
+                <w:sz w:val="18"/>
+                <w:szCs w:val="18"/>
+              </w:rPr>
+              <w:t>Mostra la mappa e inizializza iterazioni</w:t>
             </w:r>
           </w:p>
         </w:tc>
@@ -8784,19 +8574,15 @@
             <w:tcW w:w="4081" w:type="dxa"/>
             <w:vMerge/>
             <w:tcBorders>
-              <w:top w:val="single" w:sz="4" w:space="0" w:color="999999" w:themeColor="text1" w:themeTint="66"/>
-              <w:left w:val="single" w:sz="4" w:space="0" w:color="999999" w:themeColor="text1" w:themeTint="66"/>
-              <w:bottom w:val="single" w:sz="4" w:space="0" w:color="999999" w:themeColor="text1" w:themeTint="66"/>
+              <w:left w:val="single" w:sz="4" w:space="0" w:color="999999" w:themeColor="text1" w:themeTint="66"/>
               <w:right w:val="single" w:sz="4" w:space="0" w:color="999999" w:themeColor="text1" w:themeTint="66"/>
             </w:tcBorders>
             <w:vAlign w:val="center"/>
-            <w:hideMark/>
-          </w:tcPr>
-          <w:p>
-            <w:pPr>
-              <w:pStyle w:val="Nessunaspaziatura"/>
-              <w:rPr>
-                <w:caps/>
+          </w:tcPr>
+          <w:p>
+            <w:pPr>
+              <w:pStyle w:val="Nessunaspaziatura"/>
+              <w:rPr>
                 <w:sz w:val="18"/>
                 <w:szCs w:val="18"/>
               </w:rPr>
@@ -8812,54 +8598,26 @@
               <w:bottom w:val="single" w:sz="4" w:space="0" w:color="999999" w:themeColor="text1" w:themeTint="66"/>
               <w:right w:val="single" w:sz="4" w:space="0" w:color="999999" w:themeColor="text1" w:themeTint="66"/>
             </w:tcBorders>
-            <w:hideMark/>
-          </w:tcPr>
-          <w:p>
-            <w:pPr>
-              <w:pStyle w:val="Nessunaspaziatura"/>
-              <w:cnfStyle w:val="000000000000" w:firstRow="0" w:lastRow="0" w:firstColumn="0" w:lastColumn="0" w:oddVBand="0" w:evenVBand="0" w:oddHBand="0" w:evenHBand="0" w:firstRowFirstColumn="0" w:firstRowLastColumn="0" w:lastRowFirstColumn="0" w:lastRowLastColumn="0"/>
-              <w:rPr>
-                <w:i/>
-                <w:iCs/>
-                <w:sz w:val="18"/>
-                <w:szCs w:val="18"/>
-              </w:rPr>
-            </w:pPr>
-            <w:r>
-              <w:rPr>
-                <w:i/>
-                <w:iCs/>
-                <w:sz w:val="18"/>
-                <w:szCs w:val="18"/>
-              </w:rPr>
-              <w:t>2</w:t>
-            </w:r>
-            <w:r>
-              <w:rPr>
-                <w:i/>
-                <w:iCs/>
-                <w:sz w:val="18"/>
-                <w:szCs w:val="18"/>
-              </w:rPr>
-              <w:t>4</w:t>
-            </w:r>
-            <w:r>
-              <w:rPr>
-                <w:i/>
-                <w:iCs/>
-                <w:sz w:val="18"/>
-                <w:szCs w:val="18"/>
-              </w:rPr>
-              <w:t>.</w:t>
-            </w:r>
-            <w:r>
-              <w:rPr>
-                <w:i/>
-                <w:iCs/>
-                <w:sz w:val="18"/>
-                <w:szCs w:val="18"/>
-              </w:rPr>
-              <w:t>e</w:t>
+          </w:tcPr>
+          <w:p>
+            <w:pPr>
+              <w:pStyle w:val="Nessunaspaziatura"/>
+              <w:cnfStyle w:val="000000000000" w:firstRow="0" w:lastRow="0" w:firstColumn="0" w:lastColumn="0" w:oddVBand="0" w:evenVBand="0" w:oddHBand="0" w:evenHBand="0" w:firstRowFirstColumn="0" w:firstRowLastColumn="0" w:lastRowFirstColumn="0" w:lastRowLastColumn="0"/>
+              <w:rPr>
+                <w:i/>
+                <w:iCs/>
+                <w:sz w:val="18"/>
+                <w:szCs w:val="18"/>
+              </w:rPr>
+            </w:pPr>
+            <w:r>
+              <w:rPr>
+                <w:i/>
+                <w:iCs/>
+                <w:sz w:val="18"/>
+                <w:szCs w:val="18"/>
+              </w:rPr>
+              <w:t>19.e</w:t>
             </w:r>
           </w:p>
         </w:tc>
@@ -8872,23 +8630,22 @@
               <w:bottom w:val="single" w:sz="4" w:space="0" w:color="999999" w:themeColor="text1" w:themeTint="66"/>
               <w:right w:val="single" w:sz="4" w:space="0" w:color="999999" w:themeColor="text1" w:themeTint="66"/>
             </w:tcBorders>
-            <w:hideMark/>
-          </w:tcPr>
-          <w:p>
-            <w:pPr>
-              <w:pStyle w:val="Nessunaspaziatura"/>
-              <w:cnfStyle w:val="000000000000" w:firstRow="0" w:lastRow="0" w:firstColumn="0" w:lastColumn="0" w:oddVBand="0" w:evenVBand="0" w:oddHBand="0" w:evenHBand="0" w:firstRowFirstColumn="0" w:firstRowLastColumn="0" w:lastRowFirstColumn="0" w:lastRowLastColumn="0"/>
-              <w:rPr>
-                <w:sz w:val="18"/>
-                <w:szCs w:val="18"/>
-              </w:rPr>
-            </w:pPr>
-            <w:r>
-              <w:rPr>
-                <w:sz w:val="18"/>
-                <w:szCs w:val="18"/>
-              </w:rPr>
-              <w:t>Clicca “OK”.</w:t>
+          </w:tcPr>
+          <w:p>
+            <w:pPr>
+              <w:pStyle w:val="Nessunaspaziatura"/>
+              <w:cnfStyle w:val="000000000000" w:firstRow="0" w:lastRow="0" w:firstColumn="0" w:lastColumn="0" w:oddVBand="0" w:evenVBand="0" w:oddHBand="0" w:evenHBand="0" w:firstRowFirstColumn="0" w:firstRowLastColumn="0" w:lastRowFirstColumn="0" w:lastRowLastColumn="0"/>
+              <w:rPr>
+                <w:sz w:val="18"/>
+                <w:szCs w:val="18"/>
+              </w:rPr>
+            </w:pPr>
+            <w:r>
+              <w:rPr>
+                <w:sz w:val="18"/>
+                <w:szCs w:val="18"/>
+              </w:rPr>
+              <w:t>Indica punto di partenza</w:t>
             </w:r>
           </w:p>
         </w:tc>
@@ -9008,6 +8765,1281 @@
             <w:tcW w:w="4081" w:type="dxa"/>
             <w:vMerge/>
             <w:tcBorders>
+              <w:left w:val="single" w:sz="4" w:space="0" w:color="999999" w:themeColor="text1" w:themeTint="66"/>
+              <w:right w:val="single" w:sz="4" w:space="0" w:color="999999" w:themeColor="text1" w:themeTint="66"/>
+            </w:tcBorders>
+            <w:vAlign w:val="center"/>
+          </w:tcPr>
+          <w:p>
+            <w:pPr>
+              <w:pStyle w:val="Nessunaspaziatura"/>
+              <w:rPr>
+                <w:sz w:val="18"/>
+                <w:szCs w:val="18"/>
+              </w:rPr>
+            </w:pPr>
+          </w:p>
+        </w:tc>
+        <w:tc>
+          <w:tcPr>
+            <w:tcW w:w="988" w:type="dxa"/>
+            <w:tcBorders>
+              <w:top w:val="single" w:sz="4" w:space="0" w:color="999999" w:themeColor="text1" w:themeTint="66"/>
+              <w:left w:val="single" w:sz="4" w:space="0" w:color="999999" w:themeColor="text1" w:themeTint="66"/>
+              <w:bottom w:val="single" w:sz="4" w:space="0" w:color="999999" w:themeColor="text1" w:themeTint="66"/>
+              <w:right w:val="single" w:sz="4" w:space="0" w:color="999999" w:themeColor="text1" w:themeTint="66"/>
+            </w:tcBorders>
+          </w:tcPr>
+          <w:p>
+            <w:pPr>
+              <w:pStyle w:val="Nessunaspaziatura"/>
+              <w:cnfStyle w:val="000000000000" w:firstRow="0" w:lastRow="0" w:firstColumn="0" w:lastColumn="0" w:oddVBand="0" w:evenVBand="0" w:oddHBand="0" w:evenHBand="0" w:firstRowFirstColumn="0" w:firstRowLastColumn="0" w:lastRowFirstColumn="0" w:lastRowLastColumn="0"/>
+              <w:rPr>
+                <w:i/>
+                <w:iCs/>
+                <w:sz w:val="18"/>
+                <w:szCs w:val="18"/>
+              </w:rPr>
+            </w:pPr>
+            <w:r>
+              <w:rPr>
+                <w:i/>
+                <w:iCs/>
+                <w:sz w:val="18"/>
+                <w:szCs w:val="18"/>
+              </w:rPr>
+              <w:t>20.e</w:t>
+            </w:r>
+          </w:p>
+        </w:tc>
+        <w:tc>
+          <w:tcPr>
+            <w:tcW w:w="1978" w:type="dxa"/>
+            <w:tcBorders>
+              <w:top w:val="single" w:sz="4" w:space="0" w:color="999999" w:themeColor="text1" w:themeTint="66"/>
+              <w:left w:val="single" w:sz="4" w:space="0" w:color="999999" w:themeColor="text1" w:themeTint="66"/>
+              <w:bottom w:val="single" w:sz="4" w:space="0" w:color="999999" w:themeColor="text1" w:themeTint="66"/>
+              <w:right w:val="single" w:sz="4" w:space="0" w:color="999999" w:themeColor="text1" w:themeTint="66"/>
+            </w:tcBorders>
+          </w:tcPr>
+          <w:p>
+            <w:pPr>
+              <w:pStyle w:val="Nessunaspaziatura"/>
+              <w:cnfStyle w:val="000000000000" w:firstRow="0" w:lastRow="0" w:firstColumn="0" w:lastColumn="0" w:oddVBand="0" w:evenVBand="0" w:oddHBand="0" w:evenHBand="0" w:firstRowFirstColumn="0" w:firstRowLastColumn="0" w:lastRowFirstColumn="0" w:lastRowLastColumn="0"/>
+              <w:rPr>
+                <w:sz w:val="18"/>
+                <w:szCs w:val="18"/>
+              </w:rPr>
+            </w:pPr>
+            <w:r>
+              <w:rPr>
+                <w:sz w:val="18"/>
+                <w:szCs w:val="18"/>
+              </w:rPr>
+              <w:t>Indica punto di arrivo</w:t>
+            </w:r>
+          </w:p>
+        </w:tc>
+        <w:tc>
+          <w:tcPr>
+            <w:tcW w:w="1832" w:type="dxa"/>
+            <w:tcBorders>
+              <w:top w:val="single" w:sz="4" w:space="0" w:color="999999" w:themeColor="text1" w:themeTint="66"/>
+              <w:left w:val="single" w:sz="4" w:space="0" w:color="999999" w:themeColor="text1" w:themeTint="66"/>
+              <w:bottom w:val="single" w:sz="4" w:space="0" w:color="999999" w:themeColor="text1" w:themeTint="66"/>
+              <w:right w:val="single" w:sz="4" w:space="0" w:color="999999" w:themeColor="text1" w:themeTint="66"/>
+            </w:tcBorders>
+          </w:tcPr>
+          <w:p>
+            <w:pPr>
+              <w:pStyle w:val="Nessunaspaziatura"/>
+              <w:cnfStyle w:val="000000000000" w:firstRow="0" w:lastRow="0" w:firstColumn="0" w:lastColumn="0" w:oddVBand="0" w:evenVBand="0" w:oddHBand="0" w:evenHBand="0" w:firstRowFirstColumn="0" w:firstRowLastColumn="0" w:lastRowFirstColumn="0" w:lastRowLastColumn="0"/>
+              <w:rPr>
+                <w:sz w:val="18"/>
+                <w:szCs w:val="18"/>
+              </w:rPr>
+            </w:pPr>
+          </w:p>
+        </w:tc>
+        <w:tc>
+          <w:tcPr>
+            <w:tcW w:w="1464" w:type="dxa"/>
+            <w:tcBorders>
+              <w:top w:val="single" w:sz="4" w:space="0" w:color="999999" w:themeColor="text1" w:themeTint="66"/>
+              <w:left w:val="single" w:sz="4" w:space="0" w:color="999999" w:themeColor="text1" w:themeTint="66"/>
+              <w:bottom w:val="single" w:sz="4" w:space="0" w:color="999999" w:themeColor="text1" w:themeTint="66"/>
+              <w:right w:val="single" w:sz="4" w:space="0" w:color="999999" w:themeColor="text1" w:themeTint="66"/>
+            </w:tcBorders>
+          </w:tcPr>
+          <w:p>
+            <w:pPr>
+              <w:pStyle w:val="Nessunaspaziatura"/>
+              <w:cnfStyle w:val="000000000000" w:firstRow="0" w:lastRow="0" w:firstColumn="0" w:lastColumn="0" w:oddVBand="0" w:evenVBand="0" w:oddHBand="0" w:evenHBand="0" w:firstRowFirstColumn="0" w:firstRowLastColumn="0" w:lastRowFirstColumn="0" w:lastRowLastColumn="0"/>
+              <w:rPr>
+                <w:sz w:val="18"/>
+                <w:szCs w:val="18"/>
+              </w:rPr>
+            </w:pPr>
+          </w:p>
+        </w:tc>
+        <w:tc>
+          <w:tcPr>
+            <w:tcW w:w="3524" w:type="dxa"/>
+            <w:tcBorders>
+              <w:top w:val="single" w:sz="4" w:space="0" w:color="999999" w:themeColor="text1" w:themeTint="66"/>
+              <w:left w:val="single" w:sz="4" w:space="0" w:color="999999" w:themeColor="text1" w:themeTint="66"/>
+              <w:bottom w:val="single" w:sz="4" w:space="0" w:color="999999" w:themeColor="text1" w:themeTint="66"/>
+              <w:right w:val="single" w:sz="4" w:space="0" w:color="999999" w:themeColor="text1" w:themeTint="66"/>
+            </w:tcBorders>
+          </w:tcPr>
+          <w:p>
+            <w:pPr>
+              <w:pStyle w:val="Nessunaspaziatura"/>
+              <w:cnfStyle w:val="000000000000" w:firstRow="0" w:lastRow="0" w:firstColumn="0" w:lastColumn="0" w:oddVBand="0" w:evenVBand="0" w:oddHBand="0" w:evenHBand="0" w:firstRowFirstColumn="0" w:firstRowLastColumn="0" w:lastRowFirstColumn="0" w:lastRowLastColumn="0"/>
+              <w:rPr>
+                <w:sz w:val="18"/>
+                <w:szCs w:val="18"/>
+              </w:rPr>
+            </w:pPr>
+          </w:p>
+        </w:tc>
+        <w:tc>
+          <w:tcPr>
+            <w:tcW w:w="3860" w:type="dxa"/>
+            <w:tcBorders>
+              <w:top w:val="single" w:sz="4" w:space="0" w:color="999999" w:themeColor="text1" w:themeTint="66"/>
+              <w:left w:val="single" w:sz="4" w:space="0" w:color="999999" w:themeColor="text1" w:themeTint="66"/>
+              <w:bottom w:val="single" w:sz="4" w:space="0" w:color="999999" w:themeColor="text1" w:themeTint="66"/>
+              <w:right w:val="single" w:sz="4" w:space="0" w:color="999999" w:themeColor="text1" w:themeTint="66"/>
+            </w:tcBorders>
+          </w:tcPr>
+          <w:p>
+            <w:pPr>
+              <w:pStyle w:val="Nessunaspaziatura"/>
+              <w:cnfStyle w:val="000000000000" w:firstRow="0" w:lastRow="0" w:firstColumn="0" w:lastColumn="0" w:oddVBand="0" w:evenVBand="0" w:oddHBand="0" w:evenHBand="0" w:firstRowFirstColumn="0" w:firstRowLastColumn="0" w:lastRowFirstColumn="0" w:lastRowLastColumn="0"/>
+              <w:rPr>
+                <w:sz w:val="18"/>
+                <w:szCs w:val="18"/>
+              </w:rPr>
+            </w:pPr>
+          </w:p>
+        </w:tc>
+        <w:tc>
+          <w:tcPr>
+            <w:tcW w:w="2845" w:type="dxa"/>
+            <w:tcBorders>
+              <w:top w:val="single" w:sz="4" w:space="0" w:color="999999" w:themeColor="text1" w:themeTint="66"/>
+              <w:left w:val="single" w:sz="4" w:space="0" w:color="999999" w:themeColor="text1" w:themeTint="66"/>
+              <w:bottom w:val="single" w:sz="4" w:space="0" w:color="999999" w:themeColor="text1" w:themeTint="66"/>
+              <w:right w:val="single" w:sz="4" w:space="0" w:color="999999" w:themeColor="text1" w:themeTint="66"/>
+            </w:tcBorders>
+          </w:tcPr>
+          <w:p>
+            <w:pPr>
+              <w:pStyle w:val="Nessunaspaziatura"/>
+              <w:cnfStyle w:val="000000000000" w:firstRow="0" w:lastRow="0" w:firstColumn="0" w:lastColumn="0" w:oddVBand="0" w:evenVBand="0" w:oddHBand="0" w:evenHBand="0" w:firstRowFirstColumn="0" w:firstRowLastColumn="0" w:lastRowFirstColumn="0" w:lastRowLastColumn="0"/>
+              <w:rPr>
+                <w:sz w:val="18"/>
+                <w:szCs w:val="18"/>
+              </w:rPr>
+            </w:pPr>
+          </w:p>
+        </w:tc>
+      </w:tr>
+      <w:tr>
+        <w:trPr>
+          <w:trHeight w:val="408"/>
+        </w:trPr>
+        <w:tc>
+          <w:tcPr>
+            <w:cnfStyle w:val="001000000000" w:firstRow="0" w:lastRow="0" w:firstColumn="1" w:lastColumn="0" w:oddVBand="0" w:evenVBand="0" w:oddHBand="0" w:evenHBand="0" w:firstRowFirstColumn="0" w:firstRowLastColumn="0" w:lastRowFirstColumn="0" w:lastRowLastColumn="0"/>
+            <w:tcW w:w="4081" w:type="dxa"/>
+            <w:vMerge/>
+            <w:tcBorders>
+              <w:left w:val="single" w:sz="4" w:space="0" w:color="999999" w:themeColor="text1" w:themeTint="66"/>
+              <w:right w:val="single" w:sz="4" w:space="0" w:color="999999" w:themeColor="text1" w:themeTint="66"/>
+            </w:tcBorders>
+            <w:vAlign w:val="center"/>
+          </w:tcPr>
+          <w:p>
+            <w:pPr>
+              <w:pStyle w:val="Nessunaspaziatura"/>
+              <w:rPr>
+                <w:sz w:val="18"/>
+                <w:szCs w:val="18"/>
+              </w:rPr>
+            </w:pPr>
+          </w:p>
+        </w:tc>
+        <w:tc>
+          <w:tcPr>
+            <w:tcW w:w="988" w:type="dxa"/>
+            <w:tcBorders>
+              <w:top w:val="single" w:sz="4" w:space="0" w:color="999999" w:themeColor="text1" w:themeTint="66"/>
+              <w:left w:val="single" w:sz="4" w:space="0" w:color="999999" w:themeColor="text1" w:themeTint="66"/>
+              <w:bottom w:val="single" w:sz="4" w:space="0" w:color="999999" w:themeColor="text1" w:themeTint="66"/>
+              <w:right w:val="single" w:sz="4" w:space="0" w:color="999999" w:themeColor="text1" w:themeTint="66"/>
+            </w:tcBorders>
+          </w:tcPr>
+          <w:p>
+            <w:pPr>
+              <w:pStyle w:val="Nessunaspaziatura"/>
+              <w:cnfStyle w:val="000000000000" w:firstRow="0" w:lastRow="0" w:firstColumn="0" w:lastColumn="0" w:oddVBand="0" w:evenVBand="0" w:oddHBand="0" w:evenHBand="0" w:firstRowFirstColumn="0" w:firstRowLastColumn="0" w:lastRowFirstColumn="0" w:lastRowLastColumn="0"/>
+              <w:rPr>
+                <w:i/>
+                <w:iCs/>
+                <w:sz w:val="18"/>
+                <w:szCs w:val="18"/>
+              </w:rPr>
+            </w:pPr>
+            <w:r>
+              <w:rPr>
+                <w:i/>
+                <w:iCs/>
+                <w:sz w:val="18"/>
+                <w:szCs w:val="18"/>
+              </w:rPr>
+              <w:t>21.e</w:t>
+            </w:r>
+          </w:p>
+        </w:tc>
+        <w:tc>
+          <w:tcPr>
+            <w:tcW w:w="1978" w:type="dxa"/>
+            <w:tcBorders>
+              <w:top w:val="single" w:sz="4" w:space="0" w:color="999999" w:themeColor="text1" w:themeTint="66"/>
+              <w:left w:val="single" w:sz="4" w:space="0" w:color="999999" w:themeColor="text1" w:themeTint="66"/>
+              <w:bottom w:val="single" w:sz="4" w:space="0" w:color="999999" w:themeColor="text1" w:themeTint="66"/>
+              <w:right w:val="single" w:sz="4" w:space="0" w:color="999999" w:themeColor="text1" w:themeTint="66"/>
+            </w:tcBorders>
+          </w:tcPr>
+          <w:p>
+            <w:pPr>
+              <w:pStyle w:val="Nessunaspaziatura"/>
+              <w:cnfStyle w:val="000000000000" w:firstRow="0" w:lastRow="0" w:firstColumn="0" w:lastColumn="0" w:oddVBand="0" w:evenVBand="0" w:oddHBand="0" w:evenHBand="0" w:firstRowFirstColumn="0" w:firstRowLastColumn="0" w:lastRowFirstColumn="0" w:lastRowLastColumn="0"/>
+              <w:rPr>
+                <w:sz w:val="18"/>
+                <w:szCs w:val="18"/>
+              </w:rPr>
+            </w:pPr>
+          </w:p>
+        </w:tc>
+        <w:tc>
+          <w:tcPr>
+            <w:tcW w:w="1832" w:type="dxa"/>
+            <w:tcBorders>
+              <w:top w:val="single" w:sz="4" w:space="0" w:color="999999" w:themeColor="text1" w:themeTint="66"/>
+              <w:left w:val="single" w:sz="4" w:space="0" w:color="999999" w:themeColor="text1" w:themeTint="66"/>
+              <w:bottom w:val="single" w:sz="4" w:space="0" w:color="999999" w:themeColor="text1" w:themeTint="66"/>
+              <w:right w:val="single" w:sz="4" w:space="0" w:color="999999" w:themeColor="text1" w:themeTint="66"/>
+            </w:tcBorders>
+          </w:tcPr>
+          <w:p>
+            <w:pPr>
+              <w:pStyle w:val="Nessunaspaziatura"/>
+              <w:cnfStyle w:val="000000000000" w:firstRow="0" w:lastRow="0" w:firstColumn="0" w:lastColumn="0" w:oddVBand="0" w:evenVBand="0" w:oddHBand="0" w:evenHBand="0" w:firstRowFirstColumn="0" w:firstRowLastColumn="0" w:lastRowFirstColumn="0" w:lastRowLastColumn="0"/>
+              <w:rPr>
+                <w:sz w:val="18"/>
+                <w:szCs w:val="18"/>
+              </w:rPr>
+            </w:pPr>
+          </w:p>
+        </w:tc>
+        <w:tc>
+          <w:tcPr>
+            <w:tcW w:w="1464" w:type="dxa"/>
+            <w:tcBorders>
+              <w:top w:val="single" w:sz="4" w:space="0" w:color="999999" w:themeColor="text1" w:themeTint="66"/>
+              <w:left w:val="single" w:sz="4" w:space="0" w:color="999999" w:themeColor="text1" w:themeTint="66"/>
+              <w:bottom w:val="single" w:sz="4" w:space="0" w:color="999999" w:themeColor="text1" w:themeTint="66"/>
+              <w:right w:val="single" w:sz="4" w:space="0" w:color="999999" w:themeColor="text1" w:themeTint="66"/>
+            </w:tcBorders>
+          </w:tcPr>
+          <w:p>
+            <w:pPr>
+              <w:pStyle w:val="Nessunaspaziatura"/>
+              <w:cnfStyle w:val="000000000000" w:firstRow="0" w:lastRow="0" w:firstColumn="0" w:lastColumn="0" w:oddVBand="0" w:evenVBand="0" w:oddHBand="0" w:evenHBand="0" w:firstRowFirstColumn="0" w:firstRowLastColumn="0" w:lastRowFirstColumn="0" w:lastRowLastColumn="0"/>
+              <w:rPr>
+                <w:sz w:val="18"/>
+                <w:szCs w:val="18"/>
+              </w:rPr>
+            </w:pPr>
+          </w:p>
+        </w:tc>
+        <w:tc>
+          <w:tcPr>
+            <w:tcW w:w="3524" w:type="dxa"/>
+            <w:tcBorders>
+              <w:top w:val="single" w:sz="4" w:space="0" w:color="999999" w:themeColor="text1" w:themeTint="66"/>
+              <w:left w:val="single" w:sz="4" w:space="0" w:color="999999" w:themeColor="text1" w:themeTint="66"/>
+              <w:bottom w:val="single" w:sz="4" w:space="0" w:color="999999" w:themeColor="text1" w:themeTint="66"/>
+              <w:right w:val="single" w:sz="4" w:space="0" w:color="999999" w:themeColor="text1" w:themeTint="66"/>
+            </w:tcBorders>
+          </w:tcPr>
+          <w:p>
+            <w:pPr>
+              <w:pStyle w:val="Nessunaspaziatura"/>
+              <w:cnfStyle w:val="000000000000" w:firstRow="0" w:lastRow="0" w:firstColumn="0" w:lastColumn="0" w:oddVBand="0" w:evenVBand="0" w:oddHBand="0" w:evenHBand="0" w:firstRowFirstColumn="0" w:firstRowLastColumn="0" w:lastRowFirstColumn="0" w:lastRowLastColumn="0"/>
+              <w:rPr>
+                <w:sz w:val="18"/>
+                <w:szCs w:val="18"/>
+              </w:rPr>
+            </w:pPr>
+            <w:r>
+              <w:rPr>
+                <w:sz w:val="18"/>
+                <w:szCs w:val="18"/>
+              </w:rPr>
+              <w:t>Elabora e</w:t>
+            </w:r>
+          </w:p>
+          <w:p>
+            <w:pPr>
+              <w:pStyle w:val="Nessunaspaziatura"/>
+              <w:cnfStyle w:val="000000000000" w:firstRow="0" w:lastRow="0" w:firstColumn="0" w:lastColumn="0" w:oddVBand="0" w:evenVBand="0" w:oddHBand="0" w:evenHBand="0" w:firstRowFirstColumn="0" w:firstRowLastColumn="0" w:lastRowFirstColumn="0" w:lastRowLastColumn="0"/>
+              <w:rPr>
+                <w:sz w:val="18"/>
+                <w:szCs w:val="18"/>
+              </w:rPr>
+            </w:pPr>
+            <w:r>
+              <w:rPr>
+                <w:sz w:val="18"/>
+                <w:szCs w:val="18"/>
+              </w:rPr>
+              <w:t xml:space="preserve"> restituisce i dati</w:t>
+            </w:r>
+          </w:p>
+        </w:tc>
+        <w:tc>
+          <w:tcPr>
+            <w:tcW w:w="3860" w:type="dxa"/>
+            <w:tcBorders>
+              <w:top w:val="single" w:sz="4" w:space="0" w:color="999999" w:themeColor="text1" w:themeTint="66"/>
+              <w:left w:val="single" w:sz="4" w:space="0" w:color="999999" w:themeColor="text1" w:themeTint="66"/>
+              <w:bottom w:val="single" w:sz="4" w:space="0" w:color="999999" w:themeColor="text1" w:themeTint="66"/>
+              <w:right w:val="single" w:sz="4" w:space="0" w:color="999999" w:themeColor="text1" w:themeTint="66"/>
+            </w:tcBorders>
+          </w:tcPr>
+          <w:p>
+            <w:pPr>
+              <w:pStyle w:val="Nessunaspaziatura"/>
+              <w:cnfStyle w:val="000000000000" w:firstRow="0" w:lastRow="0" w:firstColumn="0" w:lastColumn="0" w:oddVBand="0" w:evenVBand="0" w:oddHBand="0" w:evenHBand="0" w:firstRowFirstColumn="0" w:firstRowLastColumn="0" w:lastRowFirstColumn="0" w:lastRowLastColumn="0"/>
+              <w:rPr>
+                <w:sz w:val="18"/>
+                <w:szCs w:val="18"/>
+              </w:rPr>
+            </w:pPr>
+          </w:p>
+        </w:tc>
+        <w:tc>
+          <w:tcPr>
+            <w:tcW w:w="2845" w:type="dxa"/>
+            <w:tcBorders>
+              <w:top w:val="single" w:sz="4" w:space="0" w:color="999999" w:themeColor="text1" w:themeTint="66"/>
+              <w:left w:val="single" w:sz="4" w:space="0" w:color="999999" w:themeColor="text1" w:themeTint="66"/>
+              <w:bottom w:val="single" w:sz="4" w:space="0" w:color="999999" w:themeColor="text1" w:themeTint="66"/>
+              <w:right w:val="single" w:sz="4" w:space="0" w:color="999999" w:themeColor="text1" w:themeTint="66"/>
+            </w:tcBorders>
+          </w:tcPr>
+          <w:p>
+            <w:pPr>
+              <w:pStyle w:val="Nessunaspaziatura"/>
+              <w:cnfStyle w:val="000000000000" w:firstRow="0" w:lastRow="0" w:firstColumn="0" w:lastColumn="0" w:oddVBand="0" w:evenVBand="0" w:oddHBand="0" w:evenHBand="0" w:firstRowFirstColumn="0" w:firstRowLastColumn="0" w:lastRowFirstColumn="0" w:lastRowLastColumn="0"/>
+              <w:rPr>
+                <w:sz w:val="18"/>
+                <w:szCs w:val="18"/>
+              </w:rPr>
+            </w:pPr>
+          </w:p>
+        </w:tc>
+      </w:tr>
+      <w:tr>
+        <w:trPr>
+          <w:trHeight w:val="408"/>
+        </w:trPr>
+        <w:tc>
+          <w:tcPr>
+            <w:cnfStyle w:val="001000000000" w:firstRow="0" w:lastRow="0" w:firstColumn="1" w:lastColumn="0" w:oddVBand="0" w:evenVBand="0" w:oddHBand="0" w:evenHBand="0" w:firstRowFirstColumn="0" w:firstRowLastColumn="0" w:lastRowFirstColumn="0" w:lastRowLastColumn="0"/>
+            <w:tcW w:w="4081" w:type="dxa"/>
+            <w:vMerge/>
+            <w:tcBorders>
+              <w:left w:val="single" w:sz="4" w:space="0" w:color="999999" w:themeColor="text1" w:themeTint="66"/>
+              <w:right w:val="single" w:sz="4" w:space="0" w:color="999999" w:themeColor="text1" w:themeTint="66"/>
+            </w:tcBorders>
+            <w:vAlign w:val="center"/>
+          </w:tcPr>
+          <w:p>
+            <w:pPr>
+              <w:pStyle w:val="Nessunaspaziatura"/>
+              <w:rPr>
+                <w:sz w:val="18"/>
+                <w:szCs w:val="18"/>
+              </w:rPr>
+            </w:pPr>
+          </w:p>
+        </w:tc>
+        <w:tc>
+          <w:tcPr>
+            <w:tcW w:w="988" w:type="dxa"/>
+            <w:tcBorders>
+              <w:top w:val="single" w:sz="4" w:space="0" w:color="999999" w:themeColor="text1" w:themeTint="66"/>
+              <w:left w:val="single" w:sz="4" w:space="0" w:color="999999" w:themeColor="text1" w:themeTint="66"/>
+              <w:bottom w:val="single" w:sz="4" w:space="0" w:color="999999" w:themeColor="text1" w:themeTint="66"/>
+              <w:right w:val="single" w:sz="4" w:space="0" w:color="999999" w:themeColor="text1" w:themeTint="66"/>
+            </w:tcBorders>
+          </w:tcPr>
+          <w:p>
+            <w:pPr>
+              <w:pStyle w:val="Nessunaspaziatura"/>
+              <w:cnfStyle w:val="000000000000" w:firstRow="0" w:lastRow="0" w:firstColumn="0" w:lastColumn="0" w:oddVBand="0" w:evenVBand="0" w:oddHBand="0" w:evenHBand="0" w:firstRowFirstColumn="0" w:firstRowLastColumn="0" w:lastRowFirstColumn="0" w:lastRowLastColumn="0"/>
+              <w:rPr>
+                <w:i/>
+                <w:iCs/>
+                <w:sz w:val="18"/>
+                <w:szCs w:val="18"/>
+              </w:rPr>
+            </w:pPr>
+            <w:r>
+              <w:rPr>
+                <w:i/>
+                <w:iCs/>
+                <w:sz w:val="18"/>
+                <w:szCs w:val="18"/>
+              </w:rPr>
+              <w:t>22.e</w:t>
+            </w:r>
+          </w:p>
+        </w:tc>
+        <w:tc>
+          <w:tcPr>
+            <w:tcW w:w="1978" w:type="dxa"/>
+            <w:tcBorders>
+              <w:top w:val="single" w:sz="4" w:space="0" w:color="999999" w:themeColor="text1" w:themeTint="66"/>
+              <w:left w:val="single" w:sz="4" w:space="0" w:color="999999" w:themeColor="text1" w:themeTint="66"/>
+              <w:bottom w:val="single" w:sz="4" w:space="0" w:color="999999" w:themeColor="text1" w:themeTint="66"/>
+              <w:right w:val="single" w:sz="4" w:space="0" w:color="999999" w:themeColor="text1" w:themeTint="66"/>
+            </w:tcBorders>
+          </w:tcPr>
+          <w:p>
+            <w:pPr>
+              <w:pStyle w:val="Nessunaspaziatura"/>
+              <w:cnfStyle w:val="000000000000" w:firstRow="0" w:lastRow="0" w:firstColumn="0" w:lastColumn="0" w:oddVBand="0" w:evenVBand="0" w:oddHBand="0" w:evenHBand="0" w:firstRowFirstColumn="0" w:firstRowLastColumn="0" w:lastRowFirstColumn="0" w:lastRowLastColumn="0"/>
+              <w:rPr>
+                <w:sz w:val="18"/>
+                <w:szCs w:val="18"/>
+              </w:rPr>
+            </w:pPr>
+          </w:p>
+        </w:tc>
+        <w:tc>
+          <w:tcPr>
+            <w:tcW w:w="1832" w:type="dxa"/>
+            <w:tcBorders>
+              <w:top w:val="single" w:sz="4" w:space="0" w:color="999999" w:themeColor="text1" w:themeTint="66"/>
+              <w:left w:val="single" w:sz="4" w:space="0" w:color="999999" w:themeColor="text1" w:themeTint="66"/>
+              <w:bottom w:val="single" w:sz="4" w:space="0" w:color="999999" w:themeColor="text1" w:themeTint="66"/>
+              <w:right w:val="single" w:sz="4" w:space="0" w:color="999999" w:themeColor="text1" w:themeTint="66"/>
+            </w:tcBorders>
+          </w:tcPr>
+          <w:p>
+            <w:pPr>
+              <w:pStyle w:val="Nessunaspaziatura"/>
+              <w:cnfStyle w:val="000000000000" w:firstRow="0" w:lastRow="0" w:firstColumn="0" w:lastColumn="0" w:oddVBand="0" w:evenVBand="0" w:oddHBand="0" w:evenHBand="0" w:firstRowFirstColumn="0" w:firstRowLastColumn="0" w:lastRowFirstColumn="0" w:lastRowLastColumn="0"/>
+              <w:rPr>
+                <w:sz w:val="18"/>
+                <w:szCs w:val="18"/>
+              </w:rPr>
+            </w:pPr>
+            <w:r>
+              <w:rPr>
+                <w:sz w:val="18"/>
+                <w:szCs w:val="18"/>
+              </w:rPr>
+              <w:t>Controllo dati</w:t>
+            </w:r>
+          </w:p>
+        </w:tc>
+        <w:tc>
+          <w:tcPr>
+            <w:tcW w:w="1464" w:type="dxa"/>
+            <w:tcBorders>
+              <w:top w:val="single" w:sz="4" w:space="0" w:color="999999" w:themeColor="text1" w:themeTint="66"/>
+              <w:left w:val="single" w:sz="4" w:space="0" w:color="999999" w:themeColor="text1" w:themeTint="66"/>
+              <w:bottom w:val="single" w:sz="4" w:space="0" w:color="999999" w:themeColor="text1" w:themeTint="66"/>
+              <w:right w:val="single" w:sz="4" w:space="0" w:color="999999" w:themeColor="text1" w:themeTint="66"/>
+            </w:tcBorders>
+          </w:tcPr>
+          <w:p>
+            <w:pPr>
+              <w:pStyle w:val="Nessunaspaziatura"/>
+              <w:cnfStyle w:val="000000000000" w:firstRow="0" w:lastRow="0" w:firstColumn="0" w:lastColumn="0" w:oddVBand="0" w:evenVBand="0" w:oddHBand="0" w:evenHBand="0" w:firstRowFirstColumn="0" w:firstRowLastColumn="0" w:lastRowFirstColumn="0" w:lastRowLastColumn="0"/>
+              <w:rPr>
+                <w:sz w:val="18"/>
+                <w:szCs w:val="18"/>
+              </w:rPr>
+            </w:pPr>
+          </w:p>
+        </w:tc>
+        <w:tc>
+          <w:tcPr>
+            <w:tcW w:w="3524" w:type="dxa"/>
+            <w:tcBorders>
+              <w:top w:val="single" w:sz="4" w:space="0" w:color="999999" w:themeColor="text1" w:themeTint="66"/>
+              <w:left w:val="single" w:sz="4" w:space="0" w:color="999999" w:themeColor="text1" w:themeTint="66"/>
+              <w:bottom w:val="single" w:sz="4" w:space="0" w:color="999999" w:themeColor="text1" w:themeTint="66"/>
+              <w:right w:val="single" w:sz="4" w:space="0" w:color="999999" w:themeColor="text1" w:themeTint="66"/>
+            </w:tcBorders>
+          </w:tcPr>
+          <w:p>
+            <w:pPr>
+              <w:pStyle w:val="Nessunaspaziatura"/>
+              <w:cnfStyle w:val="000000000000" w:firstRow="0" w:lastRow="0" w:firstColumn="0" w:lastColumn="0" w:oddVBand="0" w:evenVBand="0" w:oddHBand="0" w:evenHBand="0" w:firstRowFirstColumn="0" w:firstRowLastColumn="0" w:lastRowFirstColumn="0" w:lastRowLastColumn="0"/>
+              <w:rPr>
+                <w:sz w:val="18"/>
+                <w:szCs w:val="18"/>
+              </w:rPr>
+            </w:pPr>
+          </w:p>
+        </w:tc>
+        <w:tc>
+          <w:tcPr>
+            <w:tcW w:w="3860" w:type="dxa"/>
+            <w:tcBorders>
+              <w:top w:val="single" w:sz="4" w:space="0" w:color="999999" w:themeColor="text1" w:themeTint="66"/>
+              <w:left w:val="single" w:sz="4" w:space="0" w:color="999999" w:themeColor="text1" w:themeTint="66"/>
+              <w:bottom w:val="single" w:sz="4" w:space="0" w:color="999999" w:themeColor="text1" w:themeTint="66"/>
+              <w:right w:val="single" w:sz="4" w:space="0" w:color="999999" w:themeColor="text1" w:themeTint="66"/>
+            </w:tcBorders>
+          </w:tcPr>
+          <w:p>
+            <w:pPr>
+              <w:pStyle w:val="Nessunaspaziatura"/>
+              <w:cnfStyle w:val="000000000000" w:firstRow="0" w:lastRow="0" w:firstColumn="0" w:lastColumn="0" w:oddVBand="0" w:evenVBand="0" w:oddHBand="0" w:evenHBand="0" w:firstRowFirstColumn="0" w:firstRowLastColumn="0" w:lastRowFirstColumn="0" w:lastRowLastColumn="0"/>
+              <w:rPr>
+                <w:sz w:val="18"/>
+                <w:szCs w:val="18"/>
+              </w:rPr>
+            </w:pPr>
+          </w:p>
+        </w:tc>
+        <w:tc>
+          <w:tcPr>
+            <w:tcW w:w="2845" w:type="dxa"/>
+            <w:tcBorders>
+              <w:top w:val="single" w:sz="4" w:space="0" w:color="999999" w:themeColor="text1" w:themeTint="66"/>
+              <w:left w:val="single" w:sz="4" w:space="0" w:color="999999" w:themeColor="text1" w:themeTint="66"/>
+              <w:bottom w:val="single" w:sz="4" w:space="0" w:color="999999" w:themeColor="text1" w:themeTint="66"/>
+              <w:right w:val="single" w:sz="4" w:space="0" w:color="999999" w:themeColor="text1" w:themeTint="66"/>
+            </w:tcBorders>
+          </w:tcPr>
+          <w:p>
+            <w:pPr>
+              <w:pStyle w:val="Nessunaspaziatura"/>
+              <w:cnfStyle w:val="000000000000" w:firstRow="0" w:lastRow="0" w:firstColumn="0" w:lastColumn="0" w:oddVBand="0" w:evenVBand="0" w:oddHBand="0" w:evenHBand="0" w:firstRowFirstColumn="0" w:firstRowLastColumn="0" w:lastRowFirstColumn="0" w:lastRowLastColumn="0"/>
+              <w:rPr>
+                <w:sz w:val="18"/>
+                <w:szCs w:val="18"/>
+              </w:rPr>
+            </w:pPr>
+          </w:p>
+        </w:tc>
+      </w:tr>
+      <w:tr>
+        <w:trPr>
+          <w:trHeight w:val="408"/>
+        </w:trPr>
+        <w:tc>
+          <w:tcPr>
+            <w:cnfStyle w:val="001000000000" w:firstRow="0" w:lastRow="0" w:firstColumn="1" w:lastColumn="0" w:oddVBand="0" w:evenVBand="0" w:oddHBand="0" w:evenHBand="0" w:firstRowFirstColumn="0" w:firstRowLastColumn="0" w:lastRowFirstColumn="0" w:lastRowLastColumn="0"/>
+            <w:tcW w:w="4081" w:type="dxa"/>
+            <w:vMerge w:val="restart"/>
+            <w:tcBorders>
+              <w:left w:val="single" w:sz="4" w:space="0" w:color="999999" w:themeColor="text1" w:themeTint="66"/>
+              <w:right w:val="single" w:sz="4" w:space="0" w:color="999999" w:themeColor="text1" w:themeTint="66"/>
+            </w:tcBorders>
+            <w:vAlign w:val="center"/>
+          </w:tcPr>
+          <w:p>
+            <w:pPr>
+              <w:pStyle w:val="Nessunaspaziatura"/>
+              <w:rPr>
+                <w:sz w:val="18"/>
+                <w:szCs w:val="18"/>
+              </w:rPr>
+            </w:pPr>
+            <w:r>
+              <w:rPr>
+                <w:sz w:val="18"/>
+                <w:szCs w:val="18"/>
+              </w:rPr>
+              <w:t>EXTENSIONS #</w:t>
+            </w:r>
+            <w:r>
+              <w:rPr>
+                <w:sz w:val="18"/>
+                <w:szCs w:val="18"/>
+              </w:rPr>
+              <w:t>6</w:t>
+            </w:r>
+          </w:p>
+          <w:p>
+            <w:pPr>
+              <w:pStyle w:val="Nessunaspaziatura"/>
+              <w:rPr>
+                <w:sz w:val="18"/>
+                <w:szCs w:val="18"/>
+              </w:rPr>
+            </w:pPr>
+            <w:r>
+              <w:rPr>
+                <w:b w:val="0"/>
+                <w:bCs w:val="0"/>
+                <w:sz w:val="18"/>
+                <w:szCs w:val="18"/>
+              </w:rPr>
+              <w:t xml:space="preserve">L'utente inserisce </w:t>
+            </w:r>
+            <w:r>
+              <w:rPr>
+                <w:b w:val="0"/>
+                <w:bCs w:val="0"/>
+                <w:sz w:val="18"/>
+                <w:szCs w:val="18"/>
+              </w:rPr>
+              <w:t>dati non validi nel tracciato</w:t>
+            </w:r>
+          </w:p>
+        </w:tc>
+        <w:tc>
+          <w:tcPr>
+            <w:tcW w:w="988" w:type="dxa"/>
+            <w:tcBorders>
+              <w:top w:val="single" w:sz="4" w:space="0" w:color="999999" w:themeColor="text1" w:themeTint="66"/>
+              <w:left w:val="single" w:sz="4" w:space="0" w:color="999999" w:themeColor="text1" w:themeTint="66"/>
+              <w:bottom w:val="single" w:sz="4" w:space="0" w:color="999999" w:themeColor="text1" w:themeTint="66"/>
+              <w:right w:val="single" w:sz="4" w:space="0" w:color="999999" w:themeColor="text1" w:themeTint="66"/>
+            </w:tcBorders>
+          </w:tcPr>
+          <w:p>
+            <w:pPr>
+              <w:pStyle w:val="Nessunaspaziatura"/>
+              <w:cnfStyle w:val="000000000000" w:firstRow="0" w:lastRow="0" w:firstColumn="0" w:lastColumn="0" w:oddVBand="0" w:evenVBand="0" w:oddHBand="0" w:evenHBand="0" w:firstRowFirstColumn="0" w:firstRowLastColumn="0" w:lastRowFirstColumn="0" w:lastRowLastColumn="0"/>
+              <w:rPr>
+                <w:i/>
+                <w:iCs/>
+                <w:sz w:val="18"/>
+                <w:szCs w:val="18"/>
+              </w:rPr>
+            </w:pPr>
+            <w:r>
+              <w:rPr>
+                <w:i/>
+                <w:iCs/>
+                <w:sz w:val="18"/>
+                <w:szCs w:val="18"/>
+              </w:rPr>
+              <w:t>22.e.i</w:t>
+            </w:r>
+          </w:p>
+        </w:tc>
+        <w:tc>
+          <w:tcPr>
+            <w:tcW w:w="1978" w:type="dxa"/>
+            <w:tcBorders>
+              <w:top w:val="single" w:sz="4" w:space="0" w:color="999999" w:themeColor="text1" w:themeTint="66"/>
+              <w:left w:val="single" w:sz="4" w:space="0" w:color="999999" w:themeColor="text1" w:themeTint="66"/>
+              <w:bottom w:val="single" w:sz="4" w:space="0" w:color="999999" w:themeColor="text1" w:themeTint="66"/>
+              <w:right w:val="single" w:sz="4" w:space="0" w:color="999999" w:themeColor="text1" w:themeTint="66"/>
+            </w:tcBorders>
+          </w:tcPr>
+          <w:p>
+            <w:pPr>
+              <w:pStyle w:val="Nessunaspaziatura"/>
+              <w:cnfStyle w:val="000000000000" w:firstRow="0" w:lastRow="0" w:firstColumn="0" w:lastColumn="0" w:oddVBand="0" w:evenVBand="0" w:oddHBand="0" w:evenHBand="0" w:firstRowFirstColumn="0" w:firstRowLastColumn="0" w:lastRowFirstColumn="0" w:lastRowLastColumn="0"/>
+              <w:rPr>
+                <w:sz w:val="18"/>
+                <w:szCs w:val="18"/>
+              </w:rPr>
+            </w:pPr>
+          </w:p>
+        </w:tc>
+        <w:tc>
+          <w:tcPr>
+            <w:tcW w:w="1832" w:type="dxa"/>
+            <w:tcBorders>
+              <w:top w:val="single" w:sz="4" w:space="0" w:color="999999" w:themeColor="text1" w:themeTint="66"/>
+              <w:left w:val="single" w:sz="4" w:space="0" w:color="999999" w:themeColor="text1" w:themeTint="66"/>
+              <w:bottom w:val="single" w:sz="4" w:space="0" w:color="999999" w:themeColor="text1" w:themeTint="66"/>
+              <w:right w:val="single" w:sz="4" w:space="0" w:color="999999" w:themeColor="text1" w:themeTint="66"/>
+            </w:tcBorders>
+          </w:tcPr>
+          <w:p>
+            <w:pPr>
+              <w:pStyle w:val="Nessunaspaziatura"/>
+              <w:cnfStyle w:val="000000000000" w:firstRow="0" w:lastRow="0" w:firstColumn="0" w:lastColumn="0" w:oddVBand="0" w:evenVBand="0" w:oddHBand="0" w:evenHBand="0" w:firstRowFirstColumn="0" w:firstRowLastColumn="0" w:lastRowFirstColumn="0" w:lastRowLastColumn="0"/>
+              <w:rPr>
+                <w:sz w:val="18"/>
+                <w:szCs w:val="18"/>
+              </w:rPr>
+            </w:pPr>
+            <w:r>
+              <w:rPr>
+                <w:sz w:val="18"/>
+                <w:szCs w:val="18"/>
+              </w:rPr>
+              <w:t>Rileva dati non validi</w:t>
+            </w:r>
+          </w:p>
+        </w:tc>
+        <w:tc>
+          <w:tcPr>
+            <w:tcW w:w="1464" w:type="dxa"/>
+            <w:tcBorders>
+              <w:top w:val="single" w:sz="4" w:space="0" w:color="999999" w:themeColor="text1" w:themeTint="66"/>
+              <w:left w:val="single" w:sz="4" w:space="0" w:color="999999" w:themeColor="text1" w:themeTint="66"/>
+              <w:bottom w:val="single" w:sz="4" w:space="0" w:color="999999" w:themeColor="text1" w:themeTint="66"/>
+              <w:right w:val="single" w:sz="4" w:space="0" w:color="999999" w:themeColor="text1" w:themeTint="66"/>
+            </w:tcBorders>
+          </w:tcPr>
+          <w:p>
+            <w:pPr>
+              <w:pStyle w:val="Nessunaspaziatura"/>
+              <w:cnfStyle w:val="000000000000" w:firstRow="0" w:lastRow="0" w:firstColumn="0" w:lastColumn="0" w:oddVBand="0" w:evenVBand="0" w:oddHBand="0" w:evenHBand="0" w:firstRowFirstColumn="0" w:firstRowLastColumn="0" w:lastRowFirstColumn="0" w:lastRowLastColumn="0"/>
+              <w:rPr>
+                <w:sz w:val="18"/>
+                <w:szCs w:val="18"/>
+              </w:rPr>
+            </w:pPr>
+          </w:p>
+        </w:tc>
+        <w:tc>
+          <w:tcPr>
+            <w:tcW w:w="3524" w:type="dxa"/>
+            <w:tcBorders>
+              <w:top w:val="single" w:sz="4" w:space="0" w:color="999999" w:themeColor="text1" w:themeTint="66"/>
+              <w:left w:val="single" w:sz="4" w:space="0" w:color="999999" w:themeColor="text1" w:themeTint="66"/>
+              <w:bottom w:val="single" w:sz="4" w:space="0" w:color="999999" w:themeColor="text1" w:themeTint="66"/>
+              <w:right w:val="single" w:sz="4" w:space="0" w:color="999999" w:themeColor="text1" w:themeTint="66"/>
+            </w:tcBorders>
+          </w:tcPr>
+          <w:p>
+            <w:pPr>
+              <w:pStyle w:val="Nessunaspaziatura"/>
+              <w:cnfStyle w:val="000000000000" w:firstRow="0" w:lastRow="0" w:firstColumn="0" w:lastColumn="0" w:oddVBand="0" w:evenVBand="0" w:oddHBand="0" w:evenHBand="0" w:firstRowFirstColumn="0" w:firstRowLastColumn="0" w:lastRowFirstColumn="0" w:lastRowLastColumn="0"/>
+              <w:rPr>
+                <w:sz w:val="18"/>
+                <w:szCs w:val="18"/>
+              </w:rPr>
+            </w:pPr>
+          </w:p>
+        </w:tc>
+        <w:tc>
+          <w:tcPr>
+            <w:tcW w:w="3860" w:type="dxa"/>
+            <w:tcBorders>
+              <w:top w:val="single" w:sz="4" w:space="0" w:color="999999" w:themeColor="text1" w:themeTint="66"/>
+              <w:left w:val="single" w:sz="4" w:space="0" w:color="999999" w:themeColor="text1" w:themeTint="66"/>
+              <w:bottom w:val="single" w:sz="4" w:space="0" w:color="999999" w:themeColor="text1" w:themeTint="66"/>
+              <w:right w:val="single" w:sz="4" w:space="0" w:color="999999" w:themeColor="text1" w:themeTint="66"/>
+            </w:tcBorders>
+          </w:tcPr>
+          <w:p>
+            <w:pPr>
+              <w:pStyle w:val="Nessunaspaziatura"/>
+              <w:cnfStyle w:val="000000000000" w:firstRow="0" w:lastRow="0" w:firstColumn="0" w:lastColumn="0" w:oddVBand="0" w:evenVBand="0" w:oddHBand="0" w:evenHBand="0" w:firstRowFirstColumn="0" w:firstRowLastColumn="0" w:lastRowFirstColumn="0" w:lastRowLastColumn="0"/>
+              <w:rPr>
+                <w:sz w:val="18"/>
+                <w:szCs w:val="18"/>
+              </w:rPr>
+            </w:pPr>
+          </w:p>
+        </w:tc>
+        <w:tc>
+          <w:tcPr>
+            <w:tcW w:w="2845" w:type="dxa"/>
+            <w:tcBorders>
+              <w:top w:val="single" w:sz="4" w:space="0" w:color="999999" w:themeColor="text1" w:themeTint="66"/>
+              <w:left w:val="single" w:sz="4" w:space="0" w:color="999999" w:themeColor="text1" w:themeTint="66"/>
+              <w:bottom w:val="single" w:sz="4" w:space="0" w:color="999999" w:themeColor="text1" w:themeTint="66"/>
+              <w:right w:val="single" w:sz="4" w:space="0" w:color="999999" w:themeColor="text1" w:themeTint="66"/>
+            </w:tcBorders>
+          </w:tcPr>
+          <w:p>
+            <w:pPr>
+              <w:pStyle w:val="Nessunaspaziatura"/>
+              <w:cnfStyle w:val="000000000000" w:firstRow="0" w:lastRow="0" w:firstColumn="0" w:lastColumn="0" w:oddVBand="0" w:evenVBand="0" w:oddHBand="0" w:evenHBand="0" w:firstRowFirstColumn="0" w:firstRowLastColumn="0" w:lastRowFirstColumn="0" w:lastRowLastColumn="0"/>
+              <w:rPr>
+                <w:sz w:val="18"/>
+                <w:szCs w:val="18"/>
+              </w:rPr>
+            </w:pPr>
+          </w:p>
+        </w:tc>
+      </w:tr>
+      <w:tr>
+        <w:trPr>
+          <w:trHeight w:val="408"/>
+        </w:trPr>
+        <w:tc>
+          <w:tcPr>
+            <w:cnfStyle w:val="001000000000" w:firstRow="0" w:lastRow="0" w:firstColumn="1" w:lastColumn="0" w:oddVBand="0" w:evenVBand="0" w:oddHBand="0" w:evenHBand="0" w:firstRowFirstColumn="0" w:firstRowLastColumn="0" w:lastRowFirstColumn="0" w:lastRowLastColumn="0"/>
+            <w:tcW w:w="4081" w:type="dxa"/>
+            <w:vMerge/>
+            <w:tcBorders>
+              <w:left w:val="single" w:sz="4" w:space="0" w:color="999999" w:themeColor="text1" w:themeTint="66"/>
+              <w:right w:val="single" w:sz="4" w:space="0" w:color="999999" w:themeColor="text1" w:themeTint="66"/>
+            </w:tcBorders>
+            <w:vAlign w:val="center"/>
+          </w:tcPr>
+          <w:p>
+            <w:pPr>
+              <w:pStyle w:val="Nessunaspaziatura"/>
+              <w:rPr>
+                <w:sz w:val="18"/>
+                <w:szCs w:val="18"/>
+              </w:rPr>
+            </w:pPr>
+          </w:p>
+        </w:tc>
+        <w:tc>
+          <w:tcPr>
+            <w:tcW w:w="988" w:type="dxa"/>
+            <w:tcBorders>
+              <w:top w:val="single" w:sz="4" w:space="0" w:color="999999" w:themeColor="text1" w:themeTint="66"/>
+              <w:left w:val="single" w:sz="4" w:space="0" w:color="999999" w:themeColor="text1" w:themeTint="66"/>
+              <w:bottom w:val="single" w:sz="4" w:space="0" w:color="999999" w:themeColor="text1" w:themeTint="66"/>
+              <w:right w:val="single" w:sz="4" w:space="0" w:color="999999" w:themeColor="text1" w:themeTint="66"/>
+            </w:tcBorders>
+          </w:tcPr>
+          <w:p>
+            <w:pPr>
+              <w:pStyle w:val="Nessunaspaziatura"/>
+              <w:cnfStyle w:val="000000000000" w:firstRow="0" w:lastRow="0" w:firstColumn="0" w:lastColumn="0" w:oddVBand="0" w:evenVBand="0" w:oddHBand="0" w:evenHBand="0" w:firstRowFirstColumn="0" w:firstRowLastColumn="0" w:lastRowFirstColumn="0" w:lastRowLastColumn="0"/>
+              <w:rPr>
+                <w:i/>
+                <w:iCs/>
+                <w:sz w:val="18"/>
+                <w:szCs w:val="18"/>
+              </w:rPr>
+            </w:pPr>
+            <w:r>
+              <w:rPr>
+                <w:i/>
+                <w:iCs/>
+                <w:sz w:val="18"/>
+                <w:szCs w:val="18"/>
+              </w:rPr>
+              <w:t>23.e.ii</w:t>
+            </w:r>
+          </w:p>
+        </w:tc>
+        <w:tc>
+          <w:tcPr>
+            <w:tcW w:w="1978" w:type="dxa"/>
+            <w:tcBorders>
+              <w:top w:val="single" w:sz="4" w:space="0" w:color="999999" w:themeColor="text1" w:themeTint="66"/>
+              <w:left w:val="single" w:sz="4" w:space="0" w:color="999999" w:themeColor="text1" w:themeTint="66"/>
+              <w:bottom w:val="single" w:sz="4" w:space="0" w:color="999999" w:themeColor="text1" w:themeTint="66"/>
+              <w:right w:val="single" w:sz="4" w:space="0" w:color="999999" w:themeColor="text1" w:themeTint="66"/>
+            </w:tcBorders>
+          </w:tcPr>
+          <w:p>
+            <w:pPr>
+              <w:pStyle w:val="Nessunaspaziatura"/>
+              <w:cnfStyle w:val="000000000000" w:firstRow="0" w:lastRow="0" w:firstColumn="0" w:lastColumn="0" w:oddVBand="0" w:evenVBand="0" w:oddHBand="0" w:evenHBand="0" w:firstRowFirstColumn="0" w:firstRowLastColumn="0" w:lastRowFirstColumn="0" w:lastRowLastColumn="0"/>
+              <w:rPr>
+                <w:sz w:val="18"/>
+                <w:szCs w:val="18"/>
+              </w:rPr>
+            </w:pPr>
+          </w:p>
+        </w:tc>
+        <w:tc>
+          <w:tcPr>
+            <w:tcW w:w="1832" w:type="dxa"/>
+            <w:tcBorders>
+              <w:top w:val="single" w:sz="4" w:space="0" w:color="999999" w:themeColor="text1" w:themeTint="66"/>
+              <w:left w:val="single" w:sz="4" w:space="0" w:color="999999" w:themeColor="text1" w:themeTint="66"/>
+              <w:bottom w:val="single" w:sz="4" w:space="0" w:color="999999" w:themeColor="text1" w:themeTint="66"/>
+              <w:right w:val="single" w:sz="4" w:space="0" w:color="999999" w:themeColor="text1" w:themeTint="66"/>
+            </w:tcBorders>
+          </w:tcPr>
+          <w:p>
+            <w:pPr>
+              <w:pStyle w:val="Nessunaspaziatura"/>
+              <w:cnfStyle w:val="000000000000" w:firstRow="0" w:lastRow="0" w:firstColumn="0" w:lastColumn="0" w:oddVBand="0" w:evenVBand="0" w:oddHBand="0" w:evenHBand="0" w:firstRowFirstColumn="0" w:firstRowLastColumn="0" w:lastRowFirstColumn="0" w:lastRowLastColumn="0"/>
+              <w:rPr>
+                <w:sz w:val="18"/>
+                <w:szCs w:val="18"/>
+              </w:rPr>
+            </w:pPr>
+            <w:r>
+              <w:rPr>
+                <w:sz w:val="18"/>
+                <w:szCs w:val="18"/>
+              </w:rPr>
+              <w:t>Mostra messaggio di errore</w:t>
+            </w:r>
+          </w:p>
+        </w:tc>
+        <w:tc>
+          <w:tcPr>
+            <w:tcW w:w="1464" w:type="dxa"/>
+            <w:tcBorders>
+              <w:top w:val="single" w:sz="4" w:space="0" w:color="999999" w:themeColor="text1" w:themeTint="66"/>
+              <w:left w:val="single" w:sz="4" w:space="0" w:color="999999" w:themeColor="text1" w:themeTint="66"/>
+              <w:bottom w:val="single" w:sz="4" w:space="0" w:color="999999" w:themeColor="text1" w:themeTint="66"/>
+              <w:right w:val="single" w:sz="4" w:space="0" w:color="999999" w:themeColor="text1" w:themeTint="66"/>
+            </w:tcBorders>
+          </w:tcPr>
+          <w:p>
+            <w:pPr>
+              <w:pStyle w:val="Nessunaspaziatura"/>
+              <w:cnfStyle w:val="000000000000" w:firstRow="0" w:lastRow="0" w:firstColumn="0" w:lastColumn="0" w:oddVBand="0" w:evenVBand="0" w:oddHBand="0" w:evenHBand="0" w:firstRowFirstColumn="0" w:firstRowLastColumn="0" w:lastRowFirstColumn="0" w:lastRowLastColumn="0"/>
+              <w:rPr>
+                <w:sz w:val="18"/>
+                <w:szCs w:val="18"/>
+              </w:rPr>
+            </w:pPr>
+          </w:p>
+        </w:tc>
+        <w:tc>
+          <w:tcPr>
+            <w:tcW w:w="3524" w:type="dxa"/>
+            <w:tcBorders>
+              <w:top w:val="single" w:sz="4" w:space="0" w:color="999999" w:themeColor="text1" w:themeTint="66"/>
+              <w:left w:val="single" w:sz="4" w:space="0" w:color="999999" w:themeColor="text1" w:themeTint="66"/>
+              <w:bottom w:val="single" w:sz="4" w:space="0" w:color="999999" w:themeColor="text1" w:themeTint="66"/>
+              <w:right w:val="single" w:sz="4" w:space="0" w:color="999999" w:themeColor="text1" w:themeTint="66"/>
+            </w:tcBorders>
+          </w:tcPr>
+          <w:p>
+            <w:pPr>
+              <w:pStyle w:val="Nessunaspaziatura"/>
+              <w:cnfStyle w:val="000000000000" w:firstRow="0" w:lastRow="0" w:firstColumn="0" w:lastColumn="0" w:oddVBand="0" w:evenVBand="0" w:oddHBand="0" w:evenHBand="0" w:firstRowFirstColumn="0" w:firstRowLastColumn="0" w:lastRowFirstColumn="0" w:lastRowLastColumn="0"/>
+              <w:rPr>
+                <w:sz w:val="18"/>
+                <w:szCs w:val="18"/>
+              </w:rPr>
+            </w:pPr>
+          </w:p>
+        </w:tc>
+        <w:tc>
+          <w:tcPr>
+            <w:tcW w:w="3860" w:type="dxa"/>
+            <w:tcBorders>
+              <w:top w:val="single" w:sz="4" w:space="0" w:color="999999" w:themeColor="text1" w:themeTint="66"/>
+              <w:left w:val="single" w:sz="4" w:space="0" w:color="999999" w:themeColor="text1" w:themeTint="66"/>
+              <w:bottom w:val="single" w:sz="4" w:space="0" w:color="999999" w:themeColor="text1" w:themeTint="66"/>
+              <w:right w:val="single" w:sz="4" w:space="0" w:color="999999" w:themeColor="text1" w:themeTint="66"/>
+            </w:tcBorders>
+          </w:tcPr>
+          <w:p>
+            <w:pPr>
+              <w:pStyle w:val="Nessunaspaziatura"/>
+              <w:cnfStyle w:val="000000000000" w:firstRow="0" w:lastRow="0" w:firstColumn="0" w:lastColumn="0" w:oddVBand="0" w:evenVBand="0" w:oddHBand="0" w:evenHBand="0" w:firstRowFirstColumn="0" w:firstRowLastColumn="0" w:lastRowFirstColumn="0" w:lastRowLastColumn="0"/>
+              <w:rPr>
+                <w:sz w:val="18"/>
+                <w:szCs w:val="18"/>
+              </w:rPr>
+            </w:pPr>
+          </w:p>
+        </w:tc>
+        <w:tc>
+          <w:tcPr>
+            <w:tcW w:w="2845" w:type="dxa"/>
+            <w:tcBorders>
+              <w:top w:val="single" w:sz="4" w:space="0" w:color="999999" w:themeColor="text1" w:themeTint="66"/>
+              <w:left w:val="single" w:sz="4" w:space="0" w:color="999999" w:themeColor="text1" w:themeTint="66"/>
+              <w:bottom w:val="single" w:sz="4" w:space="0" w:color="999999" w:themeColor="text1" w:themeTint="66"/>
+              <w:right w:val="single" w:sz="4" w:space="0" w:color="999999" w:themeColor="text1" w:themeTint="66"/>
+            </w:tcBorders>
+          </w:tcPr>
+          <w:p>
+            <w:pPr>
+              <w:pStyle w:val="Nessunaspaziatura"/>
+              <w:cnfStyle w:val="000000000000" w:firstRow="0" w:lastRow="0" w:firstColumn="0" w:lastColumn="0" w:oddVBand="0" w:evenVBand="0" w:oddHBand="0" w:evenHBand="0" w:firstRowFirstColumn="0" w:firstRowLastColumn="0" w:lastRowFirstColumn="0" w:lastRowLastColumn="0"/>
+              <w:rPr>
+                <w:sz w:val="18"/>
+                <w:szCs w:val="18"/>
+              </w:rPr>
+            </w:pPr>
+          </w:p>
+        </w:tc>
+      </w:tr>
+      <w:tr>
+        <w:trPr>
+          <w:trHeight w:val="843"/>
+        </w:trPr>
+        <w:tc>
+          <w:tcPr>
+            <w:cnfStyle w:val="001000000000" w:firstRow="0" w:lastRow="0" w:firstColumn="1" w:lastColumn="0" w:oddVBand="0" w:evenVBand="0" w:oddHBand="0" w:evenHBand="0" w:firstRowFirstColumn="0" w:firstRowLastColumn="0" w:lastRowFirstColumn="0" w:lastRowLastColumn="0"/>
+            <w:tcW w:w="4081" w:type="dxa"/>
+            <w:vMerge w:val="restart"/>
+            <w:tcBorders>
+              <w:top w:val="single" w:sz="4" w:space="0" w:color="999999" w:themeColor="text1" w:themeTint="66"/>
+              <w:left w:val="single" w:sz="4" w:space="0" w:color="999999" w:themeColor="text1" w:themeTint="66"/>
+              <w:bottom w:val="single" w:sz="4" w:space="0" w:color="999999" w:themeColor="text1" w:themeTint="66"/>
+              <w:right w:val="single" w:sz="4" w:space="0" w:color="999999" w:themeColor="text1" w:themeTint="66"/>
+            </w:tcBorders>
+            <w:hideMark/>
+          </w:tcPr>
+          <w:p>
+            <w:pPr>
+              <w:pStyle w:val="Nessunaspaziatura"/>
+              <w:rPr>
+                <w:sz w:val="18"/>
+                <w:szCs w:val="18"/>
+              </w:rPr>
+            </w:pPr>
+            <w:r>
+              <w:rPr>
+                <w:sz w:val="18"/>
+                <w:szCs w:val="18"/>
+              </w:rPr>
+              <w:t>EXTENSIONS #</w:t>
+            </w:r>
+            <w:r>
+              <w:rPr>
+                <w:sz w:val="18"/>
+                <w:szCs w:val="18"/>
+              </w:rPr>
+              <w:t>7</w:t>
+            </w:r>
+          </w:p>
+          <w:p>
+            <w:pPr>
+              <w:pStyle w:val="Nessunaspaziatura"/>
+              <w:rPr>
+                <w:b w:val="0"/>
+                <w:bCs w:val="0"/>
+                <w:caps/>
+                <w:sz w:val="18"/>
+                <w:szCs w:val="18"/>
+              </w:rPr>
+            </w:pPr>
+            <w:r>
+              <w:rPr>
+                <w:b w:val="0"/>
+                <w:bCs w:val="0"/>
+                <w:sz w:val="18"/>
+                <w:szCs w:val="18"/>
+              </w:rPr>
+              <w:t>Il sistema non riesce a collegarsi al Database</w:t>
+            </w:r>
+          </w:p>
+        </w:tc>
+        <w:tc>
+          <w:tcPr>
+            <w:tcW w:w="988" w:type="dxa"/>
+            <w:tcBorders>
+              <w:top w:val="single" w:sz="4" w:space="0" w:color="999999" w:themeColor="text1" w:themeTint="66"/>
+              <w:left w:val="single" w:sz="4" w:space="0" w:color="999999" w:themeColor="text1" w:themeTint="66"/>
+              <w:right w:val="single" w:sz="4" w:space="0" w:color="999999" w:themeColor="text1" w:themeTint="66"/>
+            </w:tcBorders>
+            <w:hideMark/>
+          </w:tcPr>
+          <w:p>
+            <w:pPr>
+              <w:pStyle w:val="Nessunaspaziatura"/>
+              <w:cnfStyle w:val="000000000000" w:firstRow="0" w:lastRow="0" w:firstColumn="0" w:lastColumn="0" w:oddVBand="0" w:evenVBand="0" w:oddHBand="0" w:evenHBand="0" w:firstRowFirstColumn="0" w:firstRowLastColumn="0" w:lastRowFirstColumn="0" w:lastRowLastColumn="0"/>
+              <w:rPr>
+                <w:i/>
+                <w:iCs/>
+                <w:sz w:val="18"/>
+                <w:szCs w:val="18"/>
+              </w:rPr>
+            </w:pPr>
+            <w:r>
+              <w:rPr>
+                <w:i/>
+                <w:iCs/>
+                <w:sz w:val="18"/>
+                <w:szCs w:val="18"/>
+              </w:rPr>
+              <w:t xml:space="preserve"> </w:t>
+            </w:r>
+          </w:p>
+          <w:p>
+            <w:pPr>
+              <w:pStyle w:val="Nessunaspaziatura"/>
+              <w:cnfStyle w:val="000000000000" w:firstRow="0" w:lastRow="0" w:firstColumn="0" w:lastColumn="0" w:oddVBand="0" w:evenVBand="0" w:oddHBand="0" w:evenHBand="0" w:firstRowFirstColumn="0" w:firstRowLastColumn="0" w:lastRowFirstColumn="0" w:lastRowLastColumn="0"/>
+              <w:rPr>
+                <w:i/>
+                <w:iCs/>
+                <w:sz w:val="18"/>
+                <w:szCs w:val="18"/>
+              </w:rPr>
+            </w:pPr>
+            <w:r>
+              <w:rPr>
+                <w:i/>
+                <w:iCs/>
+                <w:sz w:val="18"/>
+                <w:szCs w:val="18"/>
+              </w:rPr>
+              <w:t>22</w:t>
+            </w:r>
+            <w:r>
+              <w:rPr>
+                <w:i/>
+                <w:iCs/>
+                <w:sz w:val="18"/>
+                <w:szCs w:val="18"/>
+              </w:rPr>
+              <w:t>.</w:t>
+            </w:r>
+            <w:r>
+              <w:rPr>
+                <w:i/>
+                <w:iCs/>
+                <w:sz w:val="18"/>
+                <w:szCs w:val="18"/>
+              </w:rPr>
+              <w:t>f</w:t>
+            </w:r>
+          </w:p>
+        </w:tc>
+        <w:tc>
+          <w:tcPr>
+            <w:tcW w:w="1978" w:type="dxa"/>
+            <w:tcBorders>
+              <w:top w:val="single" w:sz="4" w:space="0" w:color="999999" w:themeColor="text1" w:themeTint="66"/>
+              <w:left w:val="single" w:sz="4" w:space="0" w:color="999999" w:themeColor="text1" w:themeTint="66"/>
+              <w:right w:val="single" w:sz="4" w:space="0" w:color="999999" w:themeColor="text1" w:themeTint="66"/>
+            </w:tcBorders>
+          </w:tcPr>
+          <w:p>
+            <w:pPr>
+              <w:pStyle w:val="Nessunaspaziatura"/>
+              <w:cnfStyle w:val="000000000000" w:firstRow="0" w:lastRow="0" w:firstColumn="0" w:lastColumn="0" w:oddVBand="0" w:evenVBand="0" w:oddHBand="0" w:evenHBand="0" w:firstRowFirstColumn="0" w:firstRowLastColumn="0" w:lastRowFirstColumn="0" w:lastRowLastColumn="0"/>
+              <w:rPr>
+                <w:sz w:val="18"/>
+                <w:szCs w:val="18"/>
+              </w:rPr>
+            </w:pPr>
+          </w:p>
+        </w:tc>
+        <w:tc>
+          <w:tcPr>
+            <w:tcW w:w="1832" w:type="dxa"/>
+            <w:tcBorders>
+              <w:top w:val="single" w:sz="4" w:space="0" w:color="999999" w:themeColor="text1" w:themeTint="66"/>
+              <w:left w:val="single" w:sz="4" w:space="0" w:color="999999" w:themeColor="text1" w:themeTint="66"/>
+              <w:right w:val="single" w:sz="4" w:space="0" w:color="999999" w:themeColor="text1" w:themeTint="66"/>
+            </w:tcBorders>
+            <w:hideMark/>
+          </w:tcPr>
+          <w:p>
+            <w:pPr>
+              <w:pStyle w:val="Nessunaspaziatura"/>
+              <w:cnfStyle w:val="000000000000" w:firstRow="0" w:lastRow="0" w:firstColumn="0" w:lastColumn="0" w:oddVBand="0" w:evenVBand="0" w:oddHBand="0" w:evenHBand="0" w:firstRowFirstColumn="0" w:firstRowLastColumn="0" w:lastRowFirstColumn="0" w:lastRowLastColumn="0"/>
+              <w:rPr>
+                <w:sz w:val="18"/>
+                <w:szCs w:val="18"/>
+              </w:rPr>
+            </w:pPr>
+            <w:r>
+              <w:rPr>
+                <w:sz w:val="18"/>
+                <w:szCs w:val="18"/>
+              </w:rPr>
+              <w:t>Il sistema fallisce il collegamento con il database.</w:t>
+            </w:r>
+          </w:p>
+        </w:tc>
+        <w:tc>
+          <w:tcPr>
+            <w:tcW w:w="1464" w:type="dxa"/>
+            <w:tcBorders>
+              <w:top w:val="single" w:sz="4" w:space="0" w:color="999999" w:themeColor="text1" w:themeTint="66"/>
+              <w:left w:val="single" w:sz="4" w:space="0" w:color="999999" w:themeColor="text1" w:themeTint="66"/>
+              <w:right w:val="single" w:sz="4" w:space="0" w:color="999999" w:themeColor="text1" w:themeTint="66"/>
+            </w:tcBorders>
+          </w:tcPr>
+          <w:p>
+            <w:pPr>
+              <w:pStyle w:val="Nessunaspaziatura"/>
+              <w:cnfStyle w:val="000000000000" w:firstRow="0" w:lastRow="0" w:firstColumn="0" w:lastColumn="0" w:oddVBand="0" w:evenVBand="0" w:oddHBand="0" w:evenHBand="0" w:firstRowFirstColumn="0" w:firstRowLastColumn="0" w:lastRowFirstColumn="0" w:lastRowLastColumn="0"/>
+              <w:rPr>
+                <w:sz w:val="18"/>
+                <w:szCs w:val="18"/>
+              </w:rPr>
+            </w:pPr>
+          </w:p>
+        </w:tc>
+        <w:tc>
+          <w:tcPr>
+            <w:tcW w:w="3524" w:type="dxa"/>
+            <w:tcBorders>
+              <w:top w:val="single" w:sz="4" w:space="0" w:color="999999" w:themeColor="text1" w:themeTint="66"/>
+              <w:left w:val="single" w:sz="4" w:space="0" w:color="999999" w:themeColor="text1" w:themeTint="66"/>
+              <w:right w:val="single" w:sz="4" w:space="0" w:color="999999" w:themeColor="text1" w:themeTint="66"/>
+            </w:tcBorders>
+          </w:tcPr>
+          <w:p>
+            <w:pPr>
+              <w:pStyle w:val="Nessunaspaziatura"/>
+              <w:cnfStyle w:val="000000000000" w:firstRow="0" w:lastRow="0" w:firstColumn="0" w:lastColumn="0" w:oddVBand="0" w:evenVBand="0" w:oddHBand="0" w:evenHBand="0" w:firstRowFirstColumn="0" w:firstRowLastColumn="0" w:lastRowFirstColumn="0" w:lastRowLastColumn="0"/>
+              <w:rPr>
+                <w:sz w:val="18"/>
+                <w:szCs w:val="18"/>
+              </w:rPr>
+            </w:pPr>
+          </w:p>
+        </w:tc>
+        <w:tc>
+          <w:tcPr>
+            <w:tcW w:w="3860" w:type="dxa"/>
+            <w:tcBorders>
+              <w:top w:val="single" w:sz="4" w:space="0" w:color="999999" w:themeColor="text1" w:themeTint="66"/>
+              <w:left w:val="single" w:sz="4" w:space="0" w:color="999999" w:themeColor="text1" w:themeTint="66"/>
+              <w:right w:val="single" w:sz="4" w:space="0" w:color="999999" w:themeColor="text1" w:themeTint="66"/>
+            </w:tcBorders>
+          </w:tcPr>
+          <w:p>
+            <w:pPr>
+              <w:pStyle w:val="Nessunaspaziatura"/>
+              <w:cnfStyle w:val="000000000000" w:firstRow="0" w:lastRow="0" w:firstColumn="0" w:lastColumn="0" w:oddVBand="0" w:evenVBand="0" w:oddHBand="0" w:evenHBand="0" w:firstRowFirstColumn="0" w:firstRowLastColumn="0" w:lastRowFirstColumn="0" w:lastRowLastColumn="0"/>
+              <w:rPr>
+                <w:sz w:val="18"/>
+                <w:szCs w:val="18"/>
+              </w:rPr>
+            </w:pPr>
+          </w:p>
+        </w:tc>
+        <w:tc>
+          <w:tcPr>
+            <w:tcW w:w="2845" w:type="dxa"/>
+            <w:tcBorders>
+              <w:top w:val="single" w:sz="4" w:space="0" w:color="999999" w:themeColor="text1" w:themeTint="66"/>
+              <w:left w:val="single" w:sz="4" w:space="0" w:color="999999" w:themeColor="text1" w:themeTint="66"/>
+              <w:right w:val="single" w:sz="4" w:space="0" w:color="999999" w:themeColor="text1" w:themeTint="66"/>
+            </w:tcBorders>
+          </w:tcPr>
+          <w:p>
+            <w:pPr>
+              <w:pStyle w:val="Nessunaspaziatura"/>
+              <w:cnfStyle w:val="000000000000" w:firstRow="0" w:lastRow="0" w:firstColumn="0" w:lastColumn="0" w:oddVBand="0" w:evenVBand="0" w:oddHBand="0" w:evenHBand="0" w:firstRowFirstColumn="0" w:firstRowLastColumn="0" w:lastRowFirstColumn="0" w:lastRowLastColumn="0"/>
+              <w:rPr>
+                <w:sz w:val="18"/>
+                <w:szCs w:val="18"/>
+              </w:rPr>
+            </w:pPr>
+          </w:p>
+        </w:tc>
+      </w:tr>
+      <w:tr>
+        <w:trPr>
+          <w:trHeight w:val="408"/>
+        </w:trPr>
+        <w:tc>
+          <w:tcPr>
+            <w:cnfStyle w:val="001000000000" w:firstRow="0" w:lastRow="0" w:firstColumn="1" w:lastColumn="0" w:oddVBand="0" w:evenVBand="0" w:oddHBand="0" w:evenHBand="0" w:firstRowFirstColumn="0" w:firstRowLastColumn="0" w:lastRowFirstColumn="0" w:lastRowLastColumn="0"/>
+            <w:tcW w:w="4081" w:type="dxa"/>
+            <w:vMerge/>
+            <w:tcBorders>
               <w:top w:val="single" w:sz="4" w:space="0" w:color="999999" w:themeColor="text1" w:themeTint="66"/>
               <w:left w:val="single" w:sz="4" w:space="0" w:color="999999" w:themeColor="text1" w:themeTint="66"/>
               <w:bottom w:val="single" w:sz="4" w:space="0" w:color="999999" w:themeColor="text1" w:themeTint="66"/>
@@ -9065,6 +10097,461 @@
                 <w:sz w:val="18"/>
                 <w:szCs w:val="18"/>
               </w:rPr>
+              <w:t>3</w:t>
+            </w:r>
+            <w:r>
+              <w:rPr>
+                <w:i/>
+                <w:iCs/>
+                <w:sz w:val="18"/>
+                <w:szCs w:val="18"/>
+              </w:rPr>
+              <w:t>.</w:t>
+            </w:r>
+            <w:r>
+              <w:rPr>
+                <w:i/>
+                <w:iCs/>
+                <w:sz w:val="18"/>
+                <w:szCs w:val="18"/>
+              </w:rPr>
+              <w:t>f</w:t>
+            </w:r>
+          </w:p>
+        </w:tc>
+        <w:tc>
+          <w:tcPr>
+            <w:tcW w:w="1978" w:type="dxa"/>
+            <w:tcBorders>
+              <w:top w:val="single" w:sz="4" w:space="0" w:color="999999" w:themeColor="text1" w:themeTint="66"/>
+              <w:left w:val="single" w:sz="4" w:space="0" w:color="999999" w:themeColor="text1" w:themeTint="66"/>
+              <w:bottom w:val="single" w:sz="4" w:space="0" w:color="999999" w:themeColor="text1" w:themeTint="66"/>
+              <w:right w:val="single" w:sz="4" w:space="0" w:color="999999" w:themeColor="text1" w:themeTint="66"/>
+            </w:tcBorders>
+          </w:tcPr>
+          <w:p>
+            <w:pPr>
+              <w:pStyle w:val="Nessunaspaziatura"/>
+              <w:cnfStyle w:val="000000000000" w:firstRow="0" w:lastRow="0" w:firstColumn="0" w:lastColumn="0" w:oddVBand="0" w:evenVBand="0" w:oddHBand="0" w:evenHBand="0" w:firstRowFirstColumn="0" w:firstRowLastColumn="0" w:lastRowFirstColumn="0" w:lastRowLastColumn="0"/>
+              <w:rPr>
+                <w:sz w:val="18"/>
+                <w:szCs w:val="18"/>
+              </w:rPr>
+            </w:pPr>
+          </w:p>
+        </w:tc>
+        <w:tc>
+          <w:tcPr>
+            <w:tcW w:w="1832" w:type="dxa"/>
+            <w:tcBorders>
+              <w:top w:val="single" w:sz="4" w:space="0" w:color="999999" w:themeColor="text1" w:themeTint="66"/>
+              <w:left w:val="single" w:sz="4" w:space="0" w:color="999999" w:themeColor="text1" w:themeTint="66"/>
+              <w:bottom w:val="single" w:sz="4" w:space="0" w:color="999999" w:themeColor="text1" w:themeTint="66"/>
+              <w:right w:val="single" w:sz="4" w:space="0" w:color="999999" w:themeColor="text1" w:themeTint="66"/>
+            </w:tcBorders>
+            <w:hideMark/>
+          </w:tcPr>
+          <w:p>
+            <w:pPr>
+              <w:pStyle w:val="Nessunaspaziatura"/>
+              <w:cnfStyle w:val="000000000000" w:firstRow="0" w:lastRow="0" w:firstColumn="0" w:lastColumn="0" w:oddVBand="0" w:evenVBand="0" w:oddHBand="0" w:evenHBand="0" w:firstRowFirstColumn="0" w:firstRowLastColumn="0" w:lastRowFirstColumn="0" w:lastRowLastColumn="0"/>
+              <w:rPr>
+                <w:sz w:val="18"/>
+                <w:szCs w:val="18"/>
+              </w:rPr>
+            </w:pPr>
+            <w:r>
+              <w:rPr>
+                <w:sz w:val="18"/>
+                <w:szCs w:val="18"/>
+              </w:rPr>
+              <w:t xml:space="preserve">Mostra pop-up </w:t>
+            </w:r>
+            <w:r>
+              <w:rPr>
+                <w:sz w:val="18"/>
+                <w:szCs w:val="18"/>
+              </w:rPr>
+              <w:t>"AgIt_E4"</w:t>
+            </w:r>
+          </w:p>
+        </w:tc>
+        <w:tc>
+          <w:tcPr>
+            <w:tcW w:w="1464" w:type="dxa"/>
+            <w:tcBorders>
+              <w:top w:val="single" w:sz="4" w:space="0" w:color="999999" w:themeColor="text1" w:themeTint="66"/>
+              <w:left w:val="single" w:sz="4" w:space="0" w:color="999999" w:themeColor="text1" w:themeTint="66"/>
+              <w:bottom w:val="single" w:sz="4" w:space="0" w:color="999999" w:themeColor="text1" w:themeTint="66"/>
+              <w:right w:val="single" w:sz="4" w:space="0" w:color="999999" w:themeColor="text1" w:themeTint="66"/>
+            </w:tcBorders>
+          </w:tcPr>
+          <w:p>
+            <w:pPr>
+              <w:pStyle w:val="Nessunaspaziatura"/>
+              <w:cnfStyle w:val="000000000000" w:firstRow="0" w:lastRow="0" w:firstColumn="0" w:lastColumn="0" w:oddVBand="0" w:evenVBand="0" w:oddHBand="0" w:evenHBand="0" w:firstRowFirstColumn="0" w:firstRowLastColumn="0" w:lastRowFirstColumn="0" w:lastRowLastColumn="0"/>
+              <w:rPr>
+                <w:sz w:val="18"/>
+                <w:szCs w:val="18"/>
+              </w:rPr>
+            </w:pPr>
+          </w:p>
+        </w:tc>
+        <w:tc>
+          <w:tcPr>
+            <w:tcW w:w="3524" w:type="dxa"/>
+            <w:tcBorders>
+              <w:top w:val="single" w:sz="4" w:space="0" w:color="999999" w:themeColor="text1" w:themeTint="66"/>
+              <w:left w:val="single" w:sz="4" w:space="0" w:color="999999" w:themeColor="text1" w:themeTint="66"/>
+              <w:bottom w:val="single" w:sz="4" w:space="0" w:color="999999" w:themeColor="text1" w:themeTint="66"/>
+              <w:right w:val="single" w:sz="4" w:space="0" w:color="999999" w:themeColor="text1" w:themeTint="66"/>
+            </w:tcBorders>
+          </w:tcPr>
+          <w:p>
+            <w:pPr>
+              <w:pStyle w:val="Nessunaspaziatura"/>
+              <w:cnfStyle w:val="000000000000" w:firstRow="0" w:lastRow="0" w:firstColumn="0" w:lastColumn="0" w:oddVBand="0" w:evenVBand="0" w:oddHBand="0" w:evenHBand="0" w:firstRowFirstColumn="0" w:firstRowLastColumn="0" w:lastRowFirstColumn="0" w:lastRowLastColumn="0"/>
+              <w:rPr>
+                <w:sz w:val="18"/>
+                <w:szCs w:val="18"/>
+              </w:rPr>
+            </w:pPr>
+          </w:p>
+        </w:tc>
+        <w:tc>
+          <w:tcPr>
+            <w:tcW w:w="3860" w:type="dxa"/>
+            <w:tcBorders>
+              <w:top w:val="single" w:sz="4" w:space="0" w:color="999999" w:themeColor="text1" w:themeTint="66"/>
+              <w:left w:val="single" w:sz="4" w:space="0" w:color="999999" w:themeColor="text1" w:themeTint="66"/>
+              <w:bottom w:val="single" w:sz="4" w:space="0" w:color="999999" w:themeColor="text1" w:themeTint="66"/>
+              <w:right w:val="single" w:sz="4" w:space="0" w:color="999999" w:themeColor="text1" w:themeTint="66"/>
+            </w:tcBorders>
+          </w:tcPr>
+          <w:p>
+            <w:pPr>
+              <w:pStyle w:val="Nessunaspaziatura"/>
+              <w:cnfStyle w:val="000000000000" w:firstRow="0" w:lastRow="0" w:firstColumn="0" w:lastColumn="0" w:oddVBand="0" w:evenVBand="0" w:oddHBand="0" w:evenHBand="0" w:firstRowFirstColumn="0" w:firstRowLastColumn="0" w:lastRowFirstColumn="0" w:lastRowLastColumn="0"/>
+              <w:rPr>
+                <w:sz w:val="18"/>
+                <w:szCs w:val="18"/>
+              </w:rPr>
+            </w:pPr>
+          </w:p>
+        </w:tc>
+        <w:tc>
+          <w:tcPr>
+            <w:tcW w:w="2845" w:type="dxa"/>
+            <w:tcBorders>
+              <w:top w:val="single" w:sz="4" w:space="0" w:color="999999" w:themeColor="text1" w:themeTint="66"/>
+              <w:left w:val="single" w:sz="4" w:space="0" w:color="999999" w:themeColor="text1" w:themeTint="66"/>
+              <w:bottom w:val="single" w:sz="4" w:space="0" w:color="999999" w:themeColor="text1" w:themeTint="66"/>
+              <w:right w:val="single" w:sz="4" w:space="0" w:color="999999" w:themeColor="text1" w:themeTint="66"/>
+            </w:tcBorders>
+          </w:tcPr>
+          <w:p>
+            <w:pPr>
+              <w:pStyle w:val="Nessunaspaziatura"/>
+              <w:cnfStyle w:val="000000000000" w:firstRow="0" w:lastRow="0" w:firstColumn="0" w:lastColumn="0" w:oddVBand="0" w:evenVBand="0" w:oddHBand="0" w:evenHBand="0" w:firstRowFirstColumn="0" w:firstRowLastColumn="0" w:lastRowFirstColumn="0" w:lastRowLastColumn="0"/>
+              <w:rPr>
+                <w:sz w:val="18"/>
+                <w:szCs w:val="18"/>
+              </w:rPr>
+            </w:pPr>
+          </w:p>
+        </w:tc>
+      </w:tr>
+      <w:tr>
+        <w:trPr>
+          <w:trHeight w:val="408"/>
+        </w:trPr>
+        <w:tc>
+          <w:tcPr>
+            <w:cnfStyle w:val="001000000000" w:firstRow="0" w:lastRow="0" w:firstColumn="1" w:lastColumn="0" w:oddVBand="0" w:evenVBand="0" w:oddHBand="0" w:evenHBand="0" w:firstRowFirstColumn="0" w:firstRowLastColumn="0" w:lastRowFirstColumn="0" w:lastRowLastColumn="0"/>
+            <w:tcW w:w="4081" w:type="dxa"/>
+            <w:vMerge/>
+            <w:tcBorders>
+              <w:top w:val="single" w:sz="4" w:space="0" w:color="999999" w:themeColor="text1" w:themeTint="66"/>
+              <w:left w:val="single" w:sz="4" w:space="0" w:color="999999" w:themeColor="text1" w:themeTint="66"/>
+              <w:bottom w:val="single" w:sz="4" w:space="0" w:color="999999" w:themeColor="text1" w:themeTint="66"/>
+              <w:right w:val="single" w:sz="4" w:space="0" w:color="999999" w:themeColor="text1" w:themeTint="66"/>
+            </w:tcBorders>
+            <w:vAlign w:val="center"/>
+            <w:hideMark/>
+          </w:tcPr>
+          <w:p>
+            <w:pPr>
+              <w:pStyle w:val="Nessunaspaziatura"/>
+              <w:rPr>
+                <w:caps/>
+                <w:sz w:val="18"/>
+                <w:szCs w:val="18"/>
+              </w:rPr>
+            </w:pPr>
+          </w:p>
+        </w:tc>
+        <w:tc>
+          <w:tcPr>
+            <w:tcW w:w="988" w:type="dxa"/>
+            <w:tcBorders>
+              <w:top w:val="single" w:sz="4" w:space="0" w:color="999999" w:themeColor="text1" w:themeTint="66"/>
+              <w:left w:val="single" w:sz="4" w:space="0" w:color="999999" w:themeColor="text1" w:themeTint="66"/>
+              <w:bottom w:val="single" w:sz="4" w:space="0" w:color="999999" w:themeColor="text1" w:themeTint="66"/>
+              <w:right w:val="single" w:sz="4" w:space="0" w:color="999999" w:themeColor="text1" w:themeTint="66"/>
+            </w:tcBorders>
+            <w:hideMark/>
+          </w:tcPr>
+          <w:p>
+            <w:pPr>
+              <w:pStyle w:val="Nessunaspaziatura"/>
+              <w:cnfStyle w:val="000000000000" w:firstRow="0" w:lastRow="0" w:firstColumn="0" w:lastColumn="0" w:oddVBand="0" w:evenVBand="0" w:oddHBand="0" w:evenHBand="0" w:firstRowFirstColumn="0" w:firstRowLastColumn="0" w:lastRowFirstColumn="0" w:lastRowLastColumn="0"/>
+              <w:rPr>
+                <w:i/>
+                <w:iCs/>
+                <w:sz w:val="18"/>
+                <w:szCs w:val="18"/>
+              </w:rPr>
+            </w:pPr>
+            <w:r>
+              <w:rPr>
+                <w:i/>
+                <w:iCs/>
+                <w:sz w:val="18"/>
+                <w:szCs w:val="18"/>
+              </w:rPr>
+              <w:t>2</w:t>
+            </w:r>
+            <w:r>
+              <w:rPr>
+                <w:i/>
+                <w:iCs/>
+                <w:sz w:val="18"/>
+                <w:szCs w:val="18"/>
+              </w:rPr>
+              <w:t>4</w:t>
+            </w:r>
+            <w:r>
+              <w:rPr>
+                <w:i/>
+                <w:iCs/>
+                <w:sz w:val="18"/>
+                <w:szCs w:val="18"/>
+              </w:rPr>
+              <w:t>.</w:t>
+            </w:r>
+            <w:r>
+              <w:rPr>
+                <w:i/>
+                <w:iCs/>
+                <w:sz w:val="18"/>
+                <w:szCs w:val="18"/>
+              </w:rPr>
+              <w:t>f</w:t>
+            </w:r>
+          </w:p>
+        </w:tc>
+        <w:tc>
+          <w:tcPr>
+            <w:tcW w:w="1978" w:type="dxa"/>
+            <w:tcBorders>
+              <w:top w:val="single" w:sz="4" w:space="0" w:color="999999" w:themeColor="text1" w:themeTint="66"/>
+              <w:left w:val="single" w:sz="4" w:space="0" w:color="999999" w:themeColor="text1" w:themeTint="66"/>
+              <w:bottom w:val="single" w:sz="4" w:space="0" w:color="999999" w:themeColor="text1" w:themeTint="66"/>
+              <w:right w:val="single" w:sz="4" w:space="0" w:color="999999" w:themeColor="text1" w:themeTint="66"/>
+            </w:tcBorders>
+            <w:hideMark/>
+          </w:tcPr>
+          <w:p>
+            <w:pPr>
+              <w:pStyle w:val="Nessunaspaziatura"/>
+              <w:cnfStyle w:val="000000000000" w:firstRow="0" w:lastRow="0" w:firstColumn="0" w:lastColumn="0" w:oddVBand="0" w:evenVBand="0" w:oddHBand="0" w:evenHBand="0" w:firstRowFirstColumn="0" w:firstRowLastColumn="0" w:lastRowFirstColumn="0" w:lastRowLastColumn="0"/>
+              <w:rPr>
+                <w:sz w:val="18"/>
+                <w:szCs w:val="18"/>
+              </w:rPr>
+            </w:pPr>
+            <w:r>
+              <w:rPr>
+                <w:sz w:val="18"/>
+                <w:szCs w:val="18"/>
+              </w:rPr>
+              <w:t>Clicca “OK”.</w:t>
+            </w:r>
+          </w:p>
+        </w:tc>
+        <w:tc>
+          <w:tcPr>
+            <w:tcW w:w="1832" w:type="dxa"/>
+            <w:tcBorders>
+              <w:top w:val="single" w:sz="4" w:space="0" w:color="999999" w:themeColor="text1" w:themeTint="66"/>
+              <w:left w:val="single" w:sz="4" w:space="0" w:color="999999" w:themeColor="text1" w:themeTint="66"/>
+              <w:bottom w:val="single" w:sz="4" w:space="0" w:color="999999" w:themeColor="text1" w:themeTint="66"/>
+              <w:right w:val="single" w:sz="4" w:space="0" w:color="999999" w:themeColor="text1" w:themeTint="66"/>
+            </w:tcBorders>
+          </w:tcPr>
+          <w:p>
+            <w:pPr>
+              <w:pStyle w:val="Nessunaspaziatura"/>
+              <w:cnfStyle w:val="000000000000" w:firstRow="0" w:lastRow="0" w:firstColumn="0" w:lastColumn="0" w:oddVBand="0" w:evenVBand="0" w:oddHBand="0" w:evenHBand="0" w:firstRowFirstColumn="0" w:firstRowLastColumn="0" w:lastRowFirstColumn="0" w:lastRowLastColumn="0"/>
+              <w:rPr>
+                <w:sz w:val="18"/>
+                <w:szCs w:val="18"/>
+              </w:rPr>
+            </w:pPr>
+          </w:p>
+        </w:tc>
+        <w:tc>
+          <w:tcPr>
+            <w:tcW w:w="1464" w:type="dxa"/>
+            <w:tcBorders>
+              <w:top w:val="single" w:sz="4" w:space="0" w:color="999999" w:themeColor="text1" w:themeTint="66"/>
+              <w:left w:val="single" w:sz="4" w:space="0" w:color="999999" w:themeColor="text1" w:themeTint="66"/>
+              <w:bottom w:val="single" w:sz="4" w:space="0" w:color="999999" w:themeColor="text1" w:themeTint="66"/>
+              <w:right w:val="single" w:sz="4" w:space="0" w:color="999999" w:themeColor="text1" w:themeTint="66"/>
+            </w:tcBorders>
+          </w:tcPr>
+          <w:p>
+            <w:pPr>
+              <w:pStyle w:val="Nessunaspaziatura"/>
+              <w:cnfStyle w:val="000000000000" w:firstRow="0" w:lastRow="0" w:firstColumn="0" w:lastColumn="0" w:oddVBand="0" w:evenVBand="0" w:oddHBand="0" w:evenHBand="0" w:firstRowFirstColumn="0" w:firstRowLastColumn="0" w:lastRowFirstColumn="0" w:lastRowLastColumn="0"/>
+              <w:rPr>
+                <w:sz w:val="18"/>
+                <w:szCs w:val="18"/>
+              </w:rPr>
+            </w:pPr>
+          </w:p>
+        </w:tc>
+        <w:tc>
+          <w:tcPr>
+            <w:tcW w:w="3524" w:type="dxa"/>
+            <w:tcBorders>
+              <w:top w:val="single" w:sz="4" w:space="0" w:color="999999" w:themeColor="text1" w:themeTint="66"/>
+              <w:left w:val="single" w:sz="4" w:space="0" w:color="999999" w:themeColor="text1" w:themeTint="66"/>
+              <w:bottom w:val="single" w:sz="4" w:space="0" w:color="999999" w:themeColor="text1" w:themeTint="66"/>
+              <w:right w:val="single" w:sz="4" w:space="0" w:color="999999" w:themeColor="text1" w:themeTint="66"/>
+            </w:tcBorders>
+          </w:tcPr>
+          <w:p>
+            <w:pPr>
+              <w:pStyle w:val="Nessunaspaziatura"/>
+              <w:cnfStyle w:val="000000000000" w:firstRow="0" w:lastRow="0" w:firstColumn="0" w:lastColumn="0" w:oddVBand="0" w:evenVBand="0" w:oddHBand="0" w:evenHBand="0" w:firstRowFirstColumn="0" w:firstRowLastColumn="0" w:lastRowFirstColumn="0" w:lastRowLastColumn="0"/>
+              <w:rPr>
+                <w:sz w:val="18"/>
+                <w:szCs w:val="18"/>
+              </w:rPr>
+            </w:pPr>
+          </w:p>
+        </w:tc>
+        <w:tc>
+          <w:tcPr>
+            <w:tcW w:w="3860" w:type="dxa"/>
+            <w:tcBorders>
+              <w:top w:val="single" w:sz="4" w:space="0" w:color="999999" w:themeColor="text1" w:themeTint="66"/>
+              <w:left w:val="single" w:sz="4" w:space="0" w:color="999999" w:themeColor="text1" w:themeTint="66"/>
+              <w:bottom w:val="single" w:sz="4" w:space="0" w:color="999999" w:themeColor="text1" w:themeTint="66"/>
+              <w:right w:val="single" w:sz="4" w:space="0" w:color="999999" w:themeColor="text1" w:themeTint="66"/>
+            </w:tcBorders>
+          </w:tcPr>
+          <w:p>
+            <w:pPr>
+              <w:pStyle w:val="Nessunaspaziatura"/>
+              <w:cnfStyle w:val="000000000000" w:firstRow="0" w:lastRow="0" w:firstColumn="0" w:lastColumn="0" w:oddVBand="0" w:evenVBand="0" w:oddHBand="0" w:evenHBand="0" w:firstRowFirstColumn="0" w:firstRowLastColumn="0" w:lastRowFirstColumn="0" w:lastRowLastColumn="0"/>
+              <w:rPr>
+                <w:sz w:val="18"/>
+                <w:szCs w:val="18"/>
+              </w:rPr>
+            </w:pPr>
+          </w:p>
+        </w:tc>
+        <w:tc>
+          <w:tcPr>
+            <w:tcW w:w="2845" w:type="dxa"/>
+            <w:tcBorders>
+              <w:top w:val="single" w:sz="4" w:space="0" w:color="999999" w:themeColor="text1" w:themeTint="66"/>
+              <w:left w:val="single" w:sz="4" w:space="0" w:color="999999" w:themeColor="text1" w:themeTint="66"/>
+              <w:bottom w:val="single" w:sz="4" w:space="0" w:color="999999" w:themeColor="text1" w:themeTint="66"/>
+              <w:right w:val="single" w:sz="4" w:space="0" w:color="999999" w:themeColor="text1" w:themeTint="66"/>
+            </w:tcBorders>
+          </w:tcPr>
+          <w:p>
+            <w:pPr>
+              <w:pStyle w:val="Nessunaspaziatura"/>
+              <w:cnfStyle w:val="000000000000" w:firstRow="0" w:lastRow="0" w:firstColumn="0" w:lastColumn="0" w:oddVBand="0" w:evenVBand="0" w:oddHBand="0" w:evenHBand="0" w:firstRowFirstColumn="0" w:firstRowLastColumn="0" w:lastRowFirstColumn="0" w:lastRowLastColumn="0"/>
+              <w:rPr>
+                <w:sz w:val="18"/>
+                <w:szCs w:val="18"/>
+              </w:rPr>
+            </w:pPr>
+          </w:p>
+        </w:tc>
+      </w:tr>
+      <w:tr>
+        <w:trPr>
+          <w:trHeight w:val="408"/>
+        </w:trPr>
+        <w:tc>
+          <w:tcPr>
+            <w:cnfStyle w:val="001000000000" w:firstRow="0" w:lastRow="0" w:firstColumn="1" w:lastColumn="0" w:oddVBand="0" w:evenVBand="0" w:oddHBand="0" w:evenHBand="0" w:firstRowFirstColumn="0" w:firstRowLastColumn="0" w:lastRowFirstColumn="0" w:lastRowLastColumn="0"/>
+            <w:tcW w:w="4081" w:type="dxa"/>
+            <w:vMerge/>
+            <w:tcBorders>
+              <w:top w:val="single" w:sz="4" w:space="0" w:color="999999" w:themeColor="text1" w:themeTint="66"/>
+              <w:left w:val="single" w:sz="4" w:space="0" w:color="999999" w:themeColor="text1" w:themeTint="66"/>
+              <w:bottom w:val="single" w:sz="4" w:space="0" w:color="999999" w:themeColor="text1" w:themeTint="66"/>
+              <w:right w:val="single" w:sz="4" w:space="0" w:color="999999" w:themeColor="text1" w:themeTint="66"/>
+            </w:tcBorders>
+            <w:vAlign w:val="center"/>
+            <w:hideMark/>
+          </w:tcPr>
+          <w:p>
+            <w:pPr>
+              <w:pStyle w:val="Nessunaspaziatura"/>
+              <w:rPr>
+                <w:caps/>
+                <w:sz w:val="18"/>
+                <w:szCs w:val="18"/>
+              </w:rPr>
+            </w:pPr>
+          </w:p>
+        </w:tc>
+        <w:tc>
+          <w:tcPr>
+            <w:tcW w:w="988" w:type="dxa"/>
+            <w:tcBorders>
+              <w:top w:val="single" w:sz="4" w:space="0" w:color="999999" w:themeColor="text1" w:themeTint="66"/>
+              <w:left w:val="single" w:sz="4" w:space="0" w:color="999999" w:themeColor="text1" w:themeTint="66"/>
+              <w:bottom w:val="single" w:sz="4" w:space="0" w:color="999999" w:themeColor="text1" w:themeTint="66"/>
+              <w:right w:val="single" w:sz="4" w:space="0" w:color="999999" w:themeColor="text1" w:themeTint="66"/>
+            </w:tcBorders>
+            <w:hideMark/>
+          </w:tcPr>
+          <w:p>
+            <w:pPr>
+              <w:pStyle w:val="Nessunaspaziatura"/>
+              <w:cnfStyle w:val="000000000000" w:firstRow="0" w:lastRow="0" w:firstColumn="0" w:lastColumn="0" w:oddVBand="0" w:evenVBand="0" w:oddHBand="0" w:evenHBand="0" w:firstRowFirstColumn="0" w:firstRowLastColumn="0" w:lastRowFirstColumn="0" w:lastRowLastColumn="0"/>
+              <w:rPr>
+                <w:i/>
+                <w:iCs/>
+                <w:sz w:val="18"/>
+                <w:szCs w:val="18"/>
+              </w:rPr>
+            </w:pPr>
+            <w:r>
+              <w:rPr>
+                <w:i/>
+                <w:iCs/>
+                <w:sz w:val="18"/>
+                <w:szCs w:val="18"/>
+              </w:rPr>
+              <w:t>2</w:t>
+            </w:r>
+            <w:r>
+              <w:rPr>
+                <w:i/>
+                <w:iCs/>
+                <w:sz w:val="18"/>
+                <w:szCs w:val="18"/>
+              </w:rPr>
               <w:t>5</w:t>
             </w:r>
             <w:r>
@@ -9083,7 +10570,7 @@
                 <w:sz w:val="18"/>
                 <w:szCs w:val="18"/>
               </w:rPr>
-              <w:t>e</w:t>
+              <w:t>f</w:t>
             </w:r>
           </w:p>
         </w:tc>

</xml_diff>

<commit_message>
modifiche al modello funzionale
* nuove tab di cockburn
*nuoi mockup
*nuovo modello dei casi d'uso
</commit_message>
<xml_diff>
--- a/1_DocumentoRequisiti/a_ModelloFunzionale/ii_TabelleCockburn/Inserimento_Itinerario.docx
+++ b/1_DocumentoRequisiti/a_ModelloFunzionale/ii_TabelleCockburn/Inserimento_Itinerario.docx
@@ -1,7 +1,8 @@
 
 <file path=word/document.xml><?xml version="1.0" encoding="utf-8"?>
-<w:document xmlns:wpc="http://schemas.microsoft.com/office/word/2010/wordprocessingCanvas" xmlns:cx="http://schemas.microsoft.com/office/drawing/2014/chartex" xmlns:cx1="http://schemas.microsoft.com/office/drawing/2015/9/8/chartex" xmlns:cx2="http://schemas.microsoft.com/office/drawing/2015/10/21/chartex" xmlns:cx3="http://schemas.microsoft.com/office/drawing/2016/5/9/chartex" xmlns:cx4="http://schemas.microsoft.com/office/drawing/2016/5/10/chartex" xmlns:cx5="http://schemas.microsoft.com/office/drawing/2016/5/11/chartex" xmlns:cx6="http://schemas.microsoft.com/office/drawing/2016/5/12/chartex" xmlns:cx7="http://schemas.microsoft.com/office/drawing/2016/5/13/chartex" xmlns:cx8="http://schemas.microsoft.com/office/drawing/2016/5/14/chartex" xmlns:mc="http://schemas.openxmlformats.org/markup-compatibility/2006" xmlns:aink="http://schemas.microsoft.com/office/drawing/2016/ink" xmlns:am3d="http://schemas.microsoft.com/office/drawing/2017/model3d" xmlns:o="urn:schemas-microsoft-com:office:office" xmlns:r="http://schemas.openxmlformats.org/officeDocument/2006/relationships" xmlns:m="http://schemas.openxmlformats.org/officeDocument/2006/math" xmlns:v="urn:schemas-microsoft-com:vml" xmlns:wp14="http://schemas.microsoft.com/office/word/2010/wordprocessingDrawing" xmlns:wp="http://schemas.openxmlformats.org/drawingml/2006/wordprocessingDrawing" xmlns:w10="urn:schemas-microsoft-com:office:word" xmlns:w="http://schemas.openxmlformats.org/wordprocessingml/2006/main" xmlns:w14="http://schemas.microsoft.com/office/word/2010/wordml" xmlns:w15="http://schemas.microsoft.com/office/word/2012/wordml" xmlns:w16cex="http://schemas.microsoft.com/office/word/2018/wordml/cex" xmlns:w16cid="http://schemas.microsoft.com/office/word/2016/wordml/cid" xmlns:w16="http://schemas.microsoft.com/office/word/2018/wordml" xmlns:w16sdtdh="http://schemas.microsoft.com/office/word/2020/wordml/sdtdatahash" xmlns:w16se="http://schemas.microsoft.com/office/word/2015/wordml/symex" xmlns:wpg="http://schemas.microsoft.com/office/word/2010/wordprocessingGroup" xmlns:wpi="http://schemas.microsoft.com/office/word/2010/wordprocessingInk" xmlns:wne="http://schemas.microsoft.com/office/word/2006/wordml" xmlns:wps="http://schemas.microsoft.com/office/word/2010/wordprocessingShape" mc:Ignorable="w14 w15 w16se w16cid w16 w16cex w16sdtdh wp14">
+<w:document xmlns:wpc="http://schemas.microsoft.com/office/word/2010/wordprocessingCanvas" xmlns:cx="http://schemas.microsoft.com/office/drawing/2014/chartex" xmlns:cx1="http://schemas.microsoft.com/office/drawing/2015/9/8/chartex" xmlns:cx2="http://schemas.microsoft.com/office/drawing/2015/10/21/chartex" xmlns:cx3="http://schemas.microsoft.com/office/drawing/2016/5/9/chartex" xmlns:cx4="http://schemas.microsoft.com/office/drawing/2016/5/10/chartex" xmlns:cx5="http://schemas.microsoft.com/office/drawing/2016/5/11/chartex" xmlns:cx6="http://schemas.microsoft.com/office/drawing/2016/5/12/chartex" xmlns:cx7="http://schemas.microsoft.com/office/drawing/2016/5/13/chartex" xmlns:cx8="http://schemas.microsoft.com/office/drawing/2016/5/14/chartex" xmlns:mc="http://schemas.openxmlformats.org/markup-compatibility/2006" xmlns:aink="http://schemas.microsoft.com/office/drawing/2016/ink" xmlns:am3d="http://schemas.microsoft.com/office/drawing/2017/model3d" xmlns:o="urn:schemas-microsoft-com:office:office" xmlns:oel="http://schemas.microsoft.com/office/2019/extlst" xmlns:r="http://schemas.openxmlformats.org/officeDocument/2006/relationships" xmlns:m="http://schemas.openxmlformats.org/officeDocument/2006/math" xmlns:v="urn:schemas-microsoft-com:vml" xmlns:wp14="http://schemas.microsoft.com/office/word/2010/wordprocessingDrawing" xmlns:wp="http://schemas.openxmlformats.org/drawingml/2006/wordprocessingDrawing" xmlns:w10="urn:schemas-microsoft-com:office:word" xmlns:w="http://schemas.openxmlformats.org/wordprocessingml/2006/main" xmlns:w14="http://schemas.microsoft.com/office/word/2010/wordml" xmlns:w15="http://schemas.microsoft.com/office/word/2012/wordml" xmlns:w16cex="http://schemas.microsoft.com/office/word/2018/wordml/cex" xmlns:w16cid="http://schemas.microsoft.com/office/word/2016/wordml/cid" xmlns:w16="http://schemas.microsoft.com/office/word/2018/wordml" xmlns:w16sdtdh="http://schemas.microsoft.com/office/word/2020/wordml/sdtdatahash" xmlns:w16se="http://schemas.microsoft.com/office/word/2015/wordml/symex" xmlns:wpg="http://schemas.microsoft.com/office/word/2010/wordprocessingGroup" xmlns:wpi="http://schemas.microsoft.com/office/word/2010/wordprocessingInk" xmlns:wne="http://schemas.microsoft.com/office/word/2006/wordml" xmlns:wps="http://schemas.microsoft.com/office/word/2010/wordprocessingShape" mc:Ignorable="w14 w15 w16se w16cid w16 w16cex w16sdtdh wp14">
   <w:body>
+    <w:p/>
     <w:tbl>
       <w:tblPr>
         <w:tblStyle w:val="Tabellagriglia1chiara"/>
@@ -53,6 +54,7 @@
                 <w:sz w:val="18"/>
                 <w:szCs w:val="18"/>
               </w:rPr>
+              <w:lastRenderedPageBreak/>
               <w:t xml:space="preserve">USE CASE </w:t>
             </w:r>
             <w:r>
@@ -2060,7 +2062,7 @@
                 <w:sz w:val="18"/>
                 <w:szCs w:val="18"/>
               </w:rPr>
-              <w:t>Inserisce l'immagine.</w:t>
+              <w:t>Inserisce una descrizione.</w:t>
             </w:r>
           </w:p>
         </w:tc>
@@ -2184,7 +2186,6 @@
               <w:right w:val="single" w:sz="4" w:space="0" w:color="999999" w:themeColor="text1" w:themeTint="66"/>
             </w:tcBorders>
             <w:vAlign w:val="center"/>
-            <w:hideMark/>
           </w:tcPr>
           <w:p>
             <w:pPr>
@@ -2206,7 +2207,6 @@
               <w:bottom w:val="single" w:sz="4" w:space="0" w:color="999999" w:themeColor="text1" w:themeTint="66"/>
               <w:right w:val="single" w:sz="4" w:space="0" w:color="999999" w:themeColor="text1" w:themeTint="66"/>
             </w:tcBorders>
-            <w:hideMark/>
           </w:tcPr>
           <w:p>
             <w:pPr>
@@ -2254,7 +2254,7 @@
                 <w:sz w:val="18"/>
                 <w:szCs w:val="18"/>
               </w:rPr>
-              <w:t>Clicca “Prossimo”.</w:t>
+              <w:t>Inserisce un tracciato</w:t>
             </w:r>
           </w:p>
         </w:tc>
@@ -2267,7 +2267,6 @@
               <w:bottom w:val="single" w:sz="4" w:space="0" w:color="999999" w:themeColor="text1" w:themeTint="66"/>
               <w:right w:val="single" w:sz="4" w:space="0" w:color="999999" w:themeColor="text1" w:themeTint="66"/>
             </w:tcBorders>
-            <w:hideMark/>
           </w:tcPr>
           <w:p>
             <w:pPr>
@@ -2442,6 +2441,27 @@
                 <w:szCs w:val="18"/>
               </w:rPr>
             </w:pPr>
+            <w:r>
+              <w:rPr>
+                <w:sz w:val="18"/>
+                <w:szCs w:val="18"/>
+              </w:rPr>
+              <w:t>Clicca “</w:t>
+            </w:r>
+            <w:r>
+              <w:rPr>
+                <w:sz w:val="18"/>
+                <w:szCs w:val="18"/>
+              </w:rPr>
+              <w:t>Prossimo</w:t>
+            </w:r>
+            <w:r>
+              <w:rPr>
+                <w:sz w:val="18"/>
+                <w:szCs w:val="18"/>
+              </w:rPr>
+              <w:t>”.</w:t>
+            </w:r>
           </w:p>
         </w:tc>
         <w:tc>
@@ -2463,13 +2483,6 @@
                 <w:szCs w:val="18"/>
               </w:rPr>
             </w:pPr>
-            <w:r>
-              <w:rPr>
-                <w:sz w:val="18"/>
-                <w:szCs w:val="18"/>
-              </w:rPr>
-              <w:t>Controlla i dati.</w:t>
-            </w:r>
           </w:p>
         </w:tc>
         <w:tc>
@@ -2669,14 +2682,7 @@
                 <w:sz w:val="18"/>
                 <w:szCs w:val="18"/>
               </w:rPr>
-              <w:t>Carica una nuova scheda</w:t>
-            </w:r>
-            <w:r>
-              <w:rPr>
-                <w:sz w:val="18"/>
-                <w:szCs w:val="18"/>
-              </w:rPr>
-              <w:t xml:space="preserve"> "AgIt_U2"</w:t>
+              <w:t>Controlla i dati.</w:t>
             </w:r>
           </w:p>
         </w:tc>
@@ -2779,6 +2785,7 @@
               <w:right w:val="single" w:sz="4" w:space="0" w:color="999999" w:themeColor="text1" w:themeTint="66"/>
             </w:tcBorders>
             <w:vAlign w:val="center"/>
+            <w:hideMark/>
           </w:tcPr>
           <w:p>
             <w:pPr>
@@ -2800,6 +2807,7 @@
               <w:bottom w:val="single" w:sz="4" w:space="0" w:color="999999" w:themeColor="text1" w:themeTint="66"/>
               <w:right w:val="single" w:sz="4" w:space="0" w:color="999999" w:themeColor="text1" w:themeTint="66"/>
             </w:tcBorders>
+            <w:hideMark/>
           </w:tcPr>
           <w:p>
             <w:pPr>
@@ -2851,13 +2859,6 @@
                 <w:szCs w:val="18"/>
               </w:rPr>
             </w:pPr>
-            <w:r>
-              <w:rPr>
-                <w:sz w:val="18"/>
-                <w:szCs w:val="18"/>
-              </w:rPr>
-              <w:t>Inserisce una descrizione.</w:t>
-            </w:r>
           </w:p>
         </w:tc>
         <w:tc>
@@ -2869,16 +2870,24 @@
               <w:bottom w:val="single" w:sz="4" w:space="0" w:color="999999" w:themeColor="text1" w:themeTint="66"/>
               <w:right w:val="single" w:sz="4" w:space="0" w:color="999999" w:themeColor="text1" w:themeTint="66"/>
             </w:tcBorders>
-          </w:tcPr>
-          <w:p>
-            <w:pPr>
-              <w:pStyle w:val="Nessunaspaziatura"/>
-              <w:cnfStyle w:val="000000000000" w:firstRow="0" w:lastRow="0" w:firstColumn="0" w:lastColumn="0" w:oddVBand="0" w:evenVBand="0" w:oddHBand="0" w:evenHBand="0" w:firstRowFirstColumn="0" w:firstRowLastColumn="0" w:lastRowFirstColumn="0" w:lastRowLastColumn="0"/>
-              <w:rPr>
-                <w:sz w:val="18"/>
-                <w:szCs w:val="18"/>
-              </w:rPr>
-            </w:pPr>
+            <w:hideMark/>
+          </w:tcPr>
+          <w:p>
+            <w:pPr>
+              <w:pStyle w:val="Nessunaspaziatura"/>
+              <w:cnfStyle w:val="000000000000" w:firstRow="0" w:lastRow="0" w:firstColumn="0" w:lastColumn="0" w:oddVBand="0" w:evenVBand="0" w:oddHBand="0" w:evenHBand="0" w:firstRowFirstColumn="0" w:firstRowLastColumn="0" w:lastRowFirstColumn="0" w:lastRowLastColumn="0"/>
+              <w:rPr>
+                <w:sz w:val="18"/>
+                <w:szCs w:val="18"/>
+              </w:rPr>
+            </w:pPr>
+            <w:r>
+              <w:rPr>
+                <w:sz w:val="18"/>
+                <w:szCs w:val="18"/>
+              </w:rPr>
+              <w:t>Invia i dati al database.</w:t>
+            </w:r>
           </w:p>
         </w:tc>
         <w:tc>
@@ -3052,13 +3061,6 @@
                 <w:szCs w:val="18"/>
               </w:rPr>
             </w:pPr>
-            <w:r>
-              <w:rPr>
-                <w:sz w:val="18"/>
-                <w:szCs w:val="18"/>
-              </w:rPr>
-              <w:t>Clicca “Prossimo”.</w:t>
-            </w:r>
           </w:p>
         </w:tc>
         <w:tc>
@@ -3101,6 +3103,13 @@
                 <w:szCs w:val="18"/>
               </w:rPr>
             </w:pPr>
+            <w:r>
+              <w:rPr>
+                <w:sz w:val="18"/>
+                <w:szCs w:val="18"/>
+              </w:rPr>
+              <w:t>Acquisisce i dati</w:t>
+            </w:r>
           </w:p>
         </w:tc>
         <w:tc>
@@ -3274,20 +3283,6 @@
                 <w:szCs w:val="18"/>
               </w:rPr>
             </w:pPr>
-            <w:r>
-              <w:rPr>
-                <w:sz w:val="18"/>
-                <w:szCs w:val="18"/>
-              </w:rPr>
-              <w:t>Carica una nuova scheda</w:t>
-            </w:r>
-            <w:r>
-              <w:rPr>
-                <w:sz w:val="18"/>
-                <w:szCs w:val="18"/>
-              </w:rPr>
-              <w:t xml:space="preserve"> "AgIt_U3".</w:t>
-            </w:r>
           </w:p>
         </w:tc>
         <w:tc>
@@ -3309,6 +3304,13 @@
                 <w:szCs w:val="18"/>
               </w:rPr>
             </w:pPr>
+            <w:r>
+              <w:rPr>
+                <w:sz w:val="18"/>
+                <w:szCs w:val="18"/>
+              </w:rPr>
+              <w:t>Ritorna un valore di conferma acquisizione</w:t>
+            </w:r>
           </w:p>
         </w:tc>
         <w:tc>
@@ -3389,6 +3391,7 @@
               <w:right w:val="single" w:sz="4" w:space="0" w:color="999999" w:themeColor="text1" w:themeTint="66"/>
             </w:tcBorders>
             <w:vAlign w:val="center"/>
+            <w:hideMark/>
           </w:tcPr>
           <w:p>
             <w:pPr>
@@ -3410,26 +3413,36 @@
               <w:bottom w:val="single" w:sz="4" w:space="0" w:color="999999" w:themeColor="text1" w:themeTint="66"/>
               <w:right w:val="single" w:sz="4" w:space="0" w:color="999999" w:themeColor="text1" w:themeTint="66"/>
             </w:tcBorders>
-          </w:tcPr>
-          <w:p>
-            <w:pPr>
-              <w:pStyle w:val="Nessunaspaziatura"/>
-              <w:cnfStyle w:val="000000000000" w:firstRow="0" w:lastRow="0" w:firstColumn="0" w:lastColumn="0" w:oddVBand="0" w:evenVBand="0" w:oddHBand="0" w:evenHBand="0" w:firstRowFirstColumn="0" w:firstRowLastColumn="0" w:lastRowFirstColumn="0" w:lastRowLastColumn="0"/>
-              <w:rPr>
-                <w:i/>
-                <w:iCs/>
-                <w:sz w:val="18"/>
-                <w:szCs w:val="18"/>
-              </w:rPr>
-            </w:pPr>
-            <w:r>
-              <w:rPr>
-                <w:i/>
-                <w:iCs/>
-                <w:sz w:val="18"/>
-                <w:szCs w:val="18"/>
-              </w:rPr>
-              <w:t>14</w:t>
+            <w:hideMark/>
+          </w:tcPr>
+          <w:p>
+            <w:pPr>
+              <w:pStyle w:val="Nessunaspaziatura"/>
+              <w:cnfStyle w:val="000000000000" w:firstRow="0" w:lastRow="0" w:firstColumn="0" w:lastColumn="0" w:oddVBand="0" w:evenVBand="0" w:oddHBand="0" w:evenHBand="0" w:firstRowFirstColumn="0" w:firstRowLastColumn="0" w:lastRowFirstColumn="0" w:lastRowLastColumn="0"/>
+              <w:rPr>
+                <w:i/>
+                <w:iCs/>
+                <w:sz w:val="18"/>
+                <w:szCs w:val="18"/>
+              </w:rPr>
+            </w:pPr>
+            <w:r>
+              <w:rPr>
+                <w:i/>
+                <w:iCs/>
+                <w:sz w:val="18"/>
+                <w:szCs w:val="18"/>
+              </w:rPr>
+              <w:t>1</w:t>
+            </w:r>
+            <w:r>
+              <w:rPr>
+                <w:i/>
+                <w:iCs/>
+                <w:sz w:val="18"/>
+                <w:szCs w:val="18"/>
+              </w:rPr>
+              <w:t>4</w:t>
             </w:r>
           </w:p>
         </w:tc>
@@ -3463,22 +3476,23 @@
               <w:bottom w:val="single" w:sz="4" w:space="0" w:color="999999" w:themeColor="text1" w:themeTint="66"/>
               <w:right w:val="single" w:sz="4" w:space="0" w:color="999999" w:themeColor="text1" w:themeTint="66"/>
             </w:tcBorders>
-          </w:tcPr>
-          <w:p>
-            <w:pPr>
-              <w:pStyle w:val="Nessunaspaziatura"/>
-              <w:cnfStyle w:val="000000000000" w:firstRow="0" w:lastRow="0" w:firstColumn="0" w:lastColumn="0" w:oddVBand="0" w:evenVBand="0" w:oddHBand="0" w:evenHBand="0" w:firstRowFirstColumn="0" w:firstRowLastColumn="0" w:lastRowFirstColumn="0" w:lastRowLastColumn="0"/>
-              <w:rPr>
-                <w:sz w:val="18"/>
-                <w:szCs w:val="18"/>
-              </w:rPr>
-            </w:pPr>
-            <w:r>
-              <w:rPr>
-                <w:sz w:val="18"/>
-                <w:szCs w:val="18"/>
-              </w:rPr>
-              <w:t>Richiesta mappa</w:t>
+            <w:hideMark/>
+          </w:tcPr>
+          <w:p>
+            <w:pPr>
+              <w:pStyle w:val="Nessunaspaziatura"/>
+              <w:cnfStyle w:val="000000000000" w:firstRow="0" w:lastRow="0" w:firstColumn="0" w:lastColumn="0" w:oddVBand="0" w:evenVBand="0" w:oddHBand="0" w:evenHBand="0" w:firstRowFirstColumn="0" w:firstRowLastColumn="0" w:lastRowFirstColumn="0" w:lastRowLastColumn="0"/>
+              <w:rPr>
+                <w:sz w:val="18"/>
+                <w:szCs w:val="18"/>
+              </w:rPr>
+            </w:pPr>
+            <w:r>
+              <w:rPr>
+                <w:sz w:val="18"/>
+                <w:szCs w:val="18"/>
+              </w:rPr>
+              <w:t>Mostra pop-up di inserimento riuscito.</w:t>
             </w:r>
           </w:p>
         </w:tc>
@@ -3621,7 +3635,16 @@
                 <w:sz w:val="18"/>
                 <w:szCs w:val="18"/>
               </w:rPr>
-              <w:t>15</w:t>
+              <w:t>1</w:t>
+            </w:r>
+            <w:r>
+              <w:rPr>
+                <w:i/>
+                <w:iCs/>
+                <w:sz w:val="18"/>
+                <w:szCs w:val="18"/>
+              </w:rPr>
+              <w:t>5</w:t>
             </w:r>
           </w:p>
         </w:tc>
@@ -3665,6 +3688,13 @@
                 <w:szCs w:val="18"/>
               </w:rPr>
             </w:pPr>
+            <w:r>
+              <w:rPr>
+                <w:sz w:val="18"/>
+                <w:szCs w:val="18"/>
+              </w:rPr>
+              <w:t>Mostra frame "Home"</w:t>
+            </w:r>
           </w:p>
         </w:tc>
         <w:tc>
@@ -3707,13 +3737,6 @@
                 <w:szCs w:val="18"/>
               </w:rPr>
             </w:pPr>
-            <w:r>
-              <w:rPr>
-                <w:sz w:val="18"/>
-                <w:szCs w:val="18"/>
-              </w:rPr>
-              <w:t>Restituisce mappa</w:t>
-            </w:r>
           </w:p>
         </w:tc>
         <w:tc>
@@ -3767,7 +3790,7 @@
           <w:tcPr>
             <w:cnfStyle w:val="001000000000" w:firstRow="0" w:lastRow="0" w:firstColumn="1" w:lastColumn="0" w:oddVBand="0" w:evenVBand="0" w:oddHBand="0" w:evenHBand="0" w:firstRowFirstColumn="0" w:firstRowLastColumn="0" w:lastRowFirstColumn="0" w:lastRowLastColumn="0"/>
             <w:tcW w:w="4081" w:type="dxa"/>
-            <w:vMerge/>
+            <w:vMerge w:val="restart"/>
             <w:tcBorders>
               <w:left w:val="single" w:sz="4" w:space="0" w:color="999999" w:themeColor="text1" w:themeTint="66"/>
               <w:right w:val="single" w:sz="4" w:space="0" w:color="999999" w:themeColor="text1" w:themeTint="66"/>
@@ -3778,11 +3801,37 @@
             <w:pPr>
               <w:pStyle w:val="Nessunaspaziatura"/>
               <w:rPr>
-                <w:caps/>
-                <w:sz w:val="18"/>
-                <w:szCs w:val="18"/>
-              </w:rPr>
-            </w:pPr>
+                <w:sz w:val="18"/>
+                <w:szCs w:val="18"/>
+              </w:rPr>
+            </w:pPr>
+            <w:r>
+              <w:rPr>
+                <w:sz w:val="18"/>
+                <w:szCs w:val="18"/>
+              </w:rPr>
+              <w:t>EXTENSIONS #1</w:t>
+            </w:r>
+          </w:p>
+          <w:p>
+            <w:pPr>
+              <w:pStyle w:val="Nessunaspaziatura"/>
+              <w:rPr>
+                <w:b w:val="0"/>
+                <w:bCs w:val="0"/>
+                <w:sz w:val="18"/>
+                <w:szCs w:val="18"/>
+              </w:rPr>
+            </w:pPr>
+            <w:r>
+              <w:rPr>
+                <w:b w:val="0"/>
+                <w:bCs w:val="0"/>
+                <w:sz w:val="18"/>
+                <w:szCs w:val="18"/>
+              </w:rPr>
+              <w:t>Il sistema rileva campi vuoti</w:t>
+            </w:r>
           </w:p>
         </w:tc>
         <w:tc>
@@ -3813,16 +3862,16 @@
                 <w:sz w:val="18"/>
                 <w:szCs w:val="18"/>
               </w:rPr>
-              <w:t>1</w:t>
-            </w:r>
-            <w:r>
-              <w:rPr>
-                <w:i/>
-                <w:iCs/>
-                <w:sz w:val="18"/>
-                <w:szCs w:val="18"/>
-              </w:rPr>
-              <w:t>6</w:t>
+              <w:t>10</w:t>
+            </w:r>
+            <w:r>
+              <w:rPr>
+                <w:i/>
+                <w:iCs/>
+                <w:sz w:val="18"/>
+                <w:szCs w:val="18"/>
+              </w:rPr>
+              <w:t>.a</w:t>
             </w:r>
           </w:p>
         </w:tc>
@@ -3871,7 +3920,7 @@
                 <w:sz w:val="18"/>
                 <w:szCs w:val="18"/>
               </w:rPr>
-              <w:t>Carica la mappa</w:t>
+              <w:t xml:space="preserve">Il sistema rileva campi vuoti </w:t>
             </w:r>
           </w:p>
         </w:tc>
@@ -4023,7 +4072,16 @@
                 <w:sz w:val="18"/>
                 <w:szCs w:val="18"/>
               </w:rPr>
-              <w:t>7</w:t>
+              <w:t>1</w:t>
+            </w:r>
+            <w:r>
+              <w:rPr>
+                <w:i/>
+                <w:iCs/>
+                <w:sz w:val="18"/>
+                <w:szCs w:val="18"/>
+              </w:rPr>
+              <w:t>.a</w:t>
             </w:r>
           </w:p>
         </w:tc>
@@ -4046,27 +4104,6 @@
                 <w:szCs w:val="18"/>
               </w:rPr>
             </w:pPr>
-            <w:r>
-              <w:rPr>
-                <w:sz w:val="18"/>
-                <w:szCs w:val="18"/>
-              </w:rPr>
-              <w:t>Inserisce un tracciato</w:t>
-            </w:r>
-            <w:r>
-              <w:rPr>
-                <w:sz w:val="18"/>
-                <w:szCs w:val="18"/>
-              </w:rPr>
-              <w:t xml:space="preserve"> tramite file GPX</w:t>
-            </w:r>
-            <w:r>
-              <w:rPr>
-                <w:sz w:val="18"/>
-                <w:szCs w:val="18"/>
-              </w:rPr>
-              <w:t>.</w:t>
-            </w:r>
           </w:p>
         </w:tc>
         <w:tc>
@@ -4088,6 +4125,13 @@
                 <w:szCs w:val="18"/>
               </w:rPr>
             </w:pPr>
+            <w:r>
+              <w:rPr>
+                <w:sz w:val="18"/>
+                <w:szCs w:val="18"/>
+              </w:rPr>
+              <w:t>Evidenzia in rosso il contorno dei campi vuoti</w:t>
+            </w:r>
           </w:p>
         </w:tc>
         <w:tc>
@@ -4183,7 +4227,7 @@
           <w:tcPr>
             <w:cnfStyle w:val="001000000000" w:firstRow="0" w:lastRow="0" w:firstColumn="1" w:lastColumn="0" w:oddVBand="0" w:evenVBand="0" w:oddHBand="0" w:evenHBand="0" w:firstRowFirstColumn="0" w:firstRowLastColumn="0" w:lastRowFirstColumn="0" w:lastRowLastColumn="0"/>
             <w:tcW w:w="4081" w:type="dxa"/>
-            <w:vMerge/>
+            <w:vMerge w:val="restart"/>
             <w:tcBorders>
               <w:left w:val="single" w:sz="4" w:space="0" w:color="999999" w:themeColor="text1" w:themeTint="66"/>
               <w:right w:val="single" w:sz="4" w:space="0" w:color="999999" w:themeColor="text1" w:themeTint="66"/>
@@ -4194,11 +4238,57 @@
             <w:pPr>
               <w:pStyle w:val="Nessunaspaziatura"/>
               <w:rPr>
-                <w:caps/>
-                <w:sz w:val="18"/>
-                <w:szCs w:val="18"/>
-              </w:rPr>
-            </w:pPr>
+                <w:sz w:val="18"/>
+                <w:szCs w:val="18"/>
+              </w:rPr>
+            </w:pPr>
+          </w:p>
+          <w:p>
+            <w:pPr>
+              <w:pStyle w:val="Nessunaspaziatura"/>
+              <w:rPr>
+                <w:sz w:val="18"/>
+                <w:szCs w:val="18"/>
+              </w:rPr>
+            </w:pPr>
+          </w:p>
+          <w:p>
+            <w:pPr>
+              <w:pStyle w:val="Nessunaspaziatura"/>
+              <w:rPr>
+                <w:b w:val="0"/>
+                <w:bCs w:val="0"/>
+                <w:sz w:val="18"/>
+                <w:szCs w:val="18"/>
+              </w:rPr>
+            </w:pPr>
+            <w:r>
+              <w:rPr>
+                <w:sz w:val="18"/>
+                <w:szCs w:val="18"/>
+              </w:rPr>
+              <w:t>EXTENSIONS #2</w:t>
+            </w:r>
+          </w:p>
+          <w:p>
+            <w:pPr>
+              <w:pStyle w:val="Nessunaspaziatura"/>
+              <w:rPr>
+                <w:b w:val="0"/>
+                <w:bCs w:val="0"/>
+                <w:sz w:val="18"/>
+                <w:szCs w:val="18"/>
+              </w:rPr>
+            </w:pPr>
+            <w:r>
+              <w:rPr>
+                <w:b w:val="0"/>
+                <w:bCs w:val="0"/>
+                <w:sz w:val="18"/>
+                <w:szCs w:val="18"/>
+              </w:rPr>
+              <w:t>L'utente inserisce il tracciato in formato GPX</w:t>
+            </w:r>
           </w:p>
         </w:tc>
         <w:tc>
@@ -4229,7 +4319,16 @@
                 <w:sz w:val="18"/>
                 <w:szCs w:val="18"/>
               </w:rPr>
-              <w:t>18</w:t>
+              <w:t>8</w:t>
+            </w:r>
+            <w:r>
+              <w:rPr>
+                <w:i/>
+                <w:iCs/>
+                <w:sz w:val="18"/>
+                <w:szCs w:val="18"/>
+              </w:rPr>
+              <w:t>.b</w:t>
             </w:r>
           </w:p>
         </w:tc>
@@ -4252,6 +4351,13 @@
                 <w:szCs w:val="18"/>
               </w:rPr>
             </w:pPr>
+            <w:r>
+              <w:rPr>
+                <w:sz w:val="18"/>
+                <w:szCs w:val="18"/>
+              </w:rPr>
+              <w:t>Seleziona l'inserimento tramite file GPX</w:t>
+            </w:r>
           </w:p>
         </w:tc>
         <w:tc>
@@ -4315,30 +4421,6 @@
                 <w:szCs w:val="18"/>
               </w:rPr>
             </w:pPr>
-            <w:r>
-              <w:rPr>
-                <w:sz w:val="18"/>
-                <w:szCs w:val="18"/>
-              </w:rPr>
-              <w:t xml:space="preserve">Ritorna i valori del </w:t>
-            </w:r>
-          </w:p>
-          <w:p>
-            <w:pPr>
-              <w:pStyle w:val="Nessunaspaziatura"/>
-              <w:cnfStyle w:val="000000000000" w:firstRow="0" w:lastRow="0" w:firstColumn="0" w:lastColumn="0" w:oddVBand="0" w:evenVBand="0" w:oddHBand="0" w:evenHBand="0" w:firstRowFirstColumn="0" w:firstRowLastColumn="0" w:lastRowFirstColumn="0" w:lastRowLastColumn="0"/>
-              <w:rPr>
-                <w:sz w:val="18"/>
-                <w:szCs w:val="18"/>
-              </w:rPr>
-            </w:pPr>
-            <w:r>
-              <w:rPr>
-                <w:sz w:val="18"/>
-                <w:szCs w:val="18"/>
-              </w:rPr>
-              <w:t>percorso</w:t>
-            </w:r>
           </w:p>
         </w:tc>
         <w:tc>
@@ -4403,7 +4485,6 @@
             <w:pPr>
               <w:pStyle w:val="Nessunaspaziatura"/>
               <w:rPr>
-                <w:caps/>
                 <w:sz w:val="18"/>
                 <w:szCs w:val="18"/>
               </w:rPr>
@@ -4438,7 +4519,16 @@
                 <w:sz w:val="18"/>
                 <w:szCs w:val="18"/>
               </w:rPr>
-              <w:t>19</w:t>
+              <w:t>9</w:t>
+            </w:r>
+            <w:r>
+              <w:rPr>
+                <w:i/>
+                <w:iCs/>
+                <w:sz w:val="18"/>
+                <w:szCs w:val="18"/>
+              </w:rPr>
+              <w:t>.b</w:t>
             </w:r>
           </w:p>
         </w:tc>
@@ -4461,13 +4551,6 @@
                 <w:szCs w:val="18"/>
               </w:rPr>
             </w:pPr>
-            <w:r>
-              <w:rPr>
-                <w:sz w:val="18"/>
-                <w:szCs w:val="18"/>
-              </w:rPr>
-              <w:t>Clicca “Conferma”.</w:t>
-            </w:r>
           </w:p>
         </w:tc>
         <w:tc>
@@ -4489,6 +4572,20 @@
                 <w:szCs w:val="18"/>
               </w:rPr>
             </w:pPr>
+            <w:r>
+              <w:rPr>
+                <w:sz w:val="18"/>
+                <w:szCs w:val="18"/>
+              </w:rPr>
+              <w:t>Permesso di accesso ai file del dispositivo</w:t>
+            </w:r>
+            <w:r>
+              <w:rPr>
+                <w:sz w:val="18"/>
+                <w:szCs w:val="18"/>
+              </w:rPr>
+              <w:t xml:space="preserve"> "AgIT_E1"</w:t>
+            </w:r>
           </w:p>
         </w:tc>
         <w:tc>
@@ -4595,7 +4692,6 @@
             <w:pPr>
               <w:pStyle w:val="Nessunaspaziatura"/>
               <w:rPr>
-                <w:caps/>
                 <w:sz w:val="18"/>
                 <w:szCs w:val="18"/>
               </w:rPr>
@@ -4630,7 +4726,25 @@
                 <w:sz w:val="18"/>
                 <w:szCs w:val="18"/>
               </w:rPr>
-              <w:t>20</w:t>
+              <w:t>1</w:t>
+            </w:r>
+            <w:r>
+              <w:rPr>
+                <w:i/>
+                <w:iCs/>
+                <w:sz w:val="18"/>
+                <w:szCs w:val="18"/>
+              </w:rPr>
+              <w:t>0</w:t>
+            </w:r>
+            <w:r>
+              <w:rPr>
+                <w:i/>
+                <w:iCs/>
+                <w:sz w:val="18"/>
+                <w:szCs w:val="18"/>
+              </w:rPr>
+              <w:t>.b</w:t>
             </w:r>
           </w:p>
         </w:tc>
@@ -4653,6 +4767,13 @@
                 <w:szCs w:val="18"/>
               </w:rPr>
             </w:pPr>
+            <w:r>
+              <w:rPr>
+                <w:sz w:val="18"/>
+                <w:szCs w:val="18"/>
+              </w:rPr>
+              <w:t>Accetta i permessi del sistema</w:t>
+            </w:r>
           </w:p>
         </w:tc>
         <w:tc>
@@ -4674,13 +4795,6 @@
                 <w:szCs w:val="18"/>
               </w:rPr>
             </w:pPr>
-            <w:r>
-              <w:rPr>
-                <w:sz w:val="18"/>
-                <w:szCs w:val="18"/>
-              </w:rPr>
-              <w:t>Controlla i dati.</w:t>
-            </w:r>
           </w:p>
         </w:tc>
         <w:tc>
@@ -4782,13 +4896,11 @@
               <w:right w:val="single" w:sz="4" w:space="0" w:color="999999" w:themeColor="text1" w:themeTint="66"/>
             </w:tcBorders>
             <w:vAlign w:val="center"/>
-            <w:hideMark/>
-          </w:tcPr>
-          <w:p>
-            <w:pPr>
-              <w:pStyle w:val="Nessunaspaziatura"/>
-              <w:rPr>
-                <w:caps/>
+          </w:tcPr>
+          <w:p>
+            <w:pPr>
+              <w:pStyle w:val="Nessunaspaziatura"/>
+              <w:rPr>
                 <w:sz w:val="18"/>
                 <w:szCs w:val="18"/>
               </w:rPr>
@@ -4804,27 +4916,44 @@
               <w:bottom w:val="single" w:sz="4" w:space="0" w:color="999999" w:themeColor="text1" w:themeTint="66"/>
               <w:right w:val="single" w:sz="4" w:space="0" w:color="999999" w:themeColor="text1" w:themeTint="66"/>
             </w:tcBorders>
-            <w:hideMark/>
-          </w:tcPr>
-          <w:p>
-            <w:pPr>
-              <w:pStyle w:val="Nessunaspaziatura"/>
-              <w:cnfStyle w:val="000000000000" w:firstRow="0" w:lastRow="0" w:firstColumn="0" w:lastColumn="0" w:oddVBand="0" w:evenVBand="0" w:oddHBand="0" w:evenHBand="0" w:firstRowFirstColumn="0" w:firstRowLastColumn="0" w:lastRowFirstColumn="0" w:lastRowLastColumn="0"/>
-              <w:rPr>
-                <w:i/>
-                <w:iCs/>
-                <w:sz w:val="18"/>
-                <w:szCs w:val="18"/>
-              </w:rPr>
-            </w:pPr>
-            <w:r>
-              <w:rPr>
-                <w:i/>
-                <w:iCs/>
-                <w:sz w:val="18"/>
-                <w:szCs w:val="18"/>
-              </w:rPr>
-              <w:t>21</w:t>
+          </w:tcPr>
+          <w:p>
+            <w:pPr>
+              <w:pStyle w:val="Nessunaspaziatura"/>
+              <w:cnfStyle w:val="000000000000" w:firstRow="0" w:lastRow="0" w:firstColumn="0" w:lastColumn="0" w:oddVBand="0" w:evenVBand="0" w:oddHBand="0" w:evenHBand="0" w:firstRowFirstColumn="0" w:firstRowLastColumn="0" w:lastRowFirstColumn="0" w:lastRowLastColumn="0"/>
+              <w:rPr>
+                <w:i/>
+                <w:iCs/>
+                <w:sz w:val="18"/>
+                <w:szCs w:val="18"/>
+              </w:rPr>
+            </w:pPr>
+            <w:r>
+              <w:rPr>
+                <w:i/>
+                <w:iCs/>
+                <w:sz w:val="18"/>
+                <w:szCs w:val="18"/>
+              </w:rPr>
+              <w:t>1</w:t>
+            </w:r>
+            <w:r>
+              <w:rPr>
+                <w:i/>
+                <w:iCs/>
+                <w:sz w:val="18"/>
+                <w:szCs w:val="18"/>
+              </w:rPr>
+              <w:t>1</w:t>
+            </w:r>
+            <w:r>
+              <w:rPr>
+                <w:i/>
+                <w:iCs/>
+                <w:sz w:val="18"/>
+                <w:szCs w:val="18"/>
+              </w:rPr>
+              <w:t>.b</w:t>
             </w:r>
           </w:p>
         </w:tc>
@@ -4847,6 +4976,13 @@
                 <w:szCs w:val="18"/>
               </w:rPr>
             </w:pPr>
+            <w:r>
+              <w:rPr>
+                <w:sz w:val="18"/>
+                <w:szCs w:val="18"/>
+              </w:rPr>
+              <w:t>Carica file GPX</w:t>
+            </w:r>
           </w:p>
         </w:tc>
         <w:tc>
@@ -4858,24 +4994,16 @@
               <w:bottom w:val="single" w:sz="4" w:space="0" w:color="999999" w:themeColor="text1" w:themeTint="66"/>
               <w:right w:val="single" w:sz="4" w:space="0" w:color="999999" w:themeColor="text1" w:themeTint="66"/>
             </w:tcBorders>
-            <w:hideMark/>
-          </w:tcPr>
-          <w:p>
-            <w:pPr>
-              <w:pStyle w:val="Nessunaspaziatura"/>
-              <w:cnfStyle w:val="000000000000" w:firstRow="0" w:lastRow="0" w:firstColumn="0" w:lastColumn="0" w:oddVBand="0" w:evenVBand="0" w:oddHBand="0" w:evenHBand="0" w:firstRowFirstColumn="0" w:firstRowLastColumn="0" w:lastRowFirstColumn="0" w:lastRowLastColumn="0"/>
-              <w:rPr>
-                <w:sz w:val="18"/>
-                <w:szCs w:val="18"/>
-              </w:rPr>
-            </w:pPr>
-            <w:r>
-              <w:rPr>
-                <w:sz w:val="18"/>
-                <w:szCs w:val="18"/>
-              </w:rPr>
-              <w:t>Invia i dati al database.</w:t>
-            </w:r>
+          </w:tcPr>
+          <w:p>
+            <w:pPr>
+              <w:pStyle w:val="Nessunaspaziatura"/>
+              <w:cnfStyle w:val="000000000000" w:firstRow="0" w:lastRow="0" w:firstColumn="0" w:lastColumn="0" w:oddVBand="0" w:evenVBand="0" w:oddHBand="0" w:evenHBand="0" w:firstRowFirstColumn="0" w:firstRowLastColumn="0" w:lastRowFirstColumn="0" w:lastRowLastColumn="0"/>
+              <w:rPr>
+                <w:sz w:val="18"/>
+                <w:szCs w:val="18"/>
+              </w:rPr>
+            </w:pPr>
           </w:p>
         </w:tc>
         <w:tc>
@@ -4971,7 +5099,7 @@
           <w:tcPr>
             <w:cnfStyle w:val="001000000000" w:firstRow="0" w:lastRow="0" w:firstColumn="1" w:lastColumn="0" w:oddVBand="0" w:evenVBand="0" w:oddHBand="0" w:evenHBand="0" w:firstRowFirstColumn="0" w:firstRowLastColumn="0" w:lastRowFirstColumn="0" w:lastRowLastColumn="0"/>
             <w:tcW w:w="4081" w:type="dxa"/>
-            <w:vMerge/>
+            <w:vMerge w:val="restart"/>
             <w:tcBorders>
               <w:left w:val="single" w:sz="4" w:space="0" w:color="999999" w:themeColor="text1" w:themeTint="66"/>
               <w:right w:val="single" w:sz="4" w:space="0" w:color="999999" w:themeColor="text1" w:themeTint="66"/>
@@ -4982,11 +5110,43 @@
             <w:pPr>
               <w:pStyle w:val="Nessunaspaziatura"/>
               <w:rPr>
+                <w:sz w:val="18"/>
+                <w:szCs w:val="18"/>
+              </w:rPr>
+            </w:pPr>
+            <w:r>
+              <w:rPr>
+                <w:sz w:val="18"/>
+                <w:szCs w:val="18"/>
+              </w:rPr>
+              <w:t>EXTENSIONS #</w:t>
+            </w:r>
+            <w:r>
+              <w:rPr>
+                <w:sz w:val="18"/>
+                <w:szCs w:val="18"/>
+              </w:rPr>
+              <w:t>3</w:t>
+            </w:r>
+          </w:p>
+          <w:p>
+            <w:pPr>
+              <w:pStyle w:val="Nessunaspaziatura"/>
+              <w:rPr>
                 <w:caps/>
                 <w:sz w:val="18"/>
                 <w:szCs w:val="18"/>
               </w:rPr>
             </w:pPr>
+            <w:r>
+              <w:rPr>
+                <w:b w:val="0"/>
+                <w:bCs w:val="0"/>
+                <w:sz w:val="18"/>
+                <w:szCs w:val="18"/>
+              </w:rPr>
+              <w:t>Il sistema non riesce a caricare il file GPX</w:t>
+            </w:r>
           </w:p>
         </w:tc>
         <w:tc>
@@ -5017,7 +5177,25 @@
                 <w:sz w:val="18"/>
                 <w:szCs w:val="18"/>
               </w:rPr>
-              <w:t>22</w:t>
+              <w:t>1</w:t>
+            </w:r>
+            <w:r>
+              <w:rPr>
+                <w:i/>
+                <w:iCs/>
+                <w:sz w:val="18"/>
+                <w:szCs w:val="18"/>
+              </w:rPr>
+              <w:t>1</w:t>
+            </w:r>
+            <w:r>
+              <w:rPr>
+                <w:i/>
+                <w:iCs/>
+                <w:sz w:val="18"/>
+                <w:szCs w:val="18"/>
+              </w:rPr>
+              <w:t>.b.i</w:t>
             </w:r>
           </w:p>
         </w:tc>
@@ -5061,6 +5239,13 @@
                 <w:szCs w:val="18"/>
               </w:rPr>
             </w:pPr>
+            <w:r>
+              <w:rPr>
+                <w:sz w:val="18"/>
+                <w:szCs w:val="18"/>
+              </w:rPr>
+              <w:t>Il sistema rileva un formato del file non idoneo</w:t>
+            </w:r>
           </w:p>
         </w:tc>
         <w:tc>
@@ -5082,13 +5267,6 @@
                 <w:szCs w:val="18"/>
               </w:rPr>
             </w:pPr>
-            <w:r>
-              <w:rPr>
-                <w:sz w:val="18"/>
-                <w:szCs w:val="18"/>
-              </w:rPr>
-              <w:t>Acquisisce i dati</w:t>
-            </w:r>
           </w:p>
         </w:tc>
         <w:tc>
@@ -5209,7 +5387,25 @@
                 <w:sz w:val="18"/>
                 <w:szCs w:val="18"/>
               </w:rPr>
-              <w:t>23</w:t>
+              <w:t>1</w:t>
+            </w:r>
+            <w:r>
+              <w:rPr>
+                <w:i/>
+                <w:iCs/>
+                <w:sz w:val="18"/>
+                <w:szCs w:val="18"/>
+              </w:rPr>
+              <w:t>2</w:t>
+            </w:r>
+            <w:r>
+              <w:rPr>
+                <w:i/>
+                <w:iCs/>
+                <w:sz w:val="18"/>
+                <w:szCs w:val="18"/>
+              </w:rPr>
+              <w:t>.b.ii</w:t>
             </w:r>
           </w:p>
         </w:tc>
@@ -5253,6 +5449,27 @@
                 <w:szCs w:val="18"/>
               </w:rPr>
             </w:pPr>
+            <w:r>
+              <w:rPr>
+                <w:sz w:val="18"/>
+                <w:szCs w:val="18"/>
+              </w:rPr>
+              <w:t>Mostra pop-up di errore</w:t>
+            </w:r>
+            <w:r>
+              <w:rPr>
+                <w:sz w:val="18"/>
+                <w:szCs w:val="18"/>
+              </w:rPr>
+              <w:t xml:space="preserve"> </w:t>
+            </w:r>
+            <w:r>
+              <w:rPr>
+                <w:sz w:val="18"/>
+                <w:szCs w:val="18"/>
+              </w:rPr>
+              <w:t>"EgIt_E3"</w:t>
+            </w:r>
           </w:p>
         </w:tc>
         <w:tc>
@@ -5274,13 +5491,6 @@
                 <w:szCs w:val="18"/>
               </w:rPr>
             </w:pPr>
-            <w:r>
-              <w:rPr>
-                <w:sz w:val="18"/>
-                <w:szCs w:val="18"/>
-              </w:rPr>
-              <w:t>Ritorna un valore di conferma acquisizione</w:t>
-            </w:r>
           </w:p>
         </w:tc>
         <w:tc>
@@ -5361,7 +5571,6 @@
               <w:right w:val="single" w:sz="4" w:space="0" w:color="999999" w:themeColor="text1" w:themeTint="66"/>
             </w:tcBorders>
             <w:vAlign w:val="center"/>
-            <w:hideMark/>
           </w:tcPr>
           <w:p>
             <w:pPr>
@@ -5383,36 +5592,44 @@
               <w:bottom w:val="single" w:sz="4" w:space="0" w:color="999999" w:themeColor="text1" w:themeTint="66"/>
               <w:right w:val="single" w:sz="4" w:space="0" w:color="999999" w:themeColor="text1" w:themeTint="66"/>
             </w:tcBorders>
-            <w:hideMark/>
-          </w:tcPr>
-          <w:p>
-            <w:pPr>
-              <w:pStyle w:val="Nessunaspaziatura"/>
-              <w:cnfStyle w:val="000000000000" w:firstRow="0" w:lastRow="0" w:firstColumn="0" w:lastColumn="0" w:oddVBand="0" w:evenVBand="0" w:oddHBand="0" w:evenHBand="0" w:firstRowFirstColumn="0" w:firstRowLastColumn="0" w:lastRowFirstColumn="0" w:lastRowLastColumn="0"/>
-              <w:rPr>
-                <w:i/>
-                <w:iCs/>
-                <w:sz w:val="18"/>
-                <w:szCs w:val="18"/>
-              </w:rPr>
-            </w:pPr>
-            <w:r>
-              <w:rPr>
-                <w:i/>
-                <w:iCs/>
-                <w:sz w:val="18"/>
-                <w:szCs w:val="18"/>
-              </w:rPr>
-              <w:t>2</w:t>
-            </w:r>
-            <w:r>
-              <w:rPr>
-                <w:i/>
-                <w:iCs/>
-                <w:sz w:val="18"/>
-                <w:szCs w:val="18"/>
-              </w:rPr>
-              <w:t>4</w:t>
+          </w:tcPr>
+          <w:p>
+            <w:pPr>
+              <w:pStyle w:val="Nessunaspaziatura"/>
+              <w:cnfStyle w:val="000000000000" w:firstRow="0" w:lastRow="0" w:firstColumn="0" w:lastColumn="0" w:oddVBand="0" w:evenVBand="0" w:oddHBand="0" w:evenHBand="0" w:firstRowFirstColumn="0" w:firstRowLastColumn="0" w:lastRowFirstColumn="0" w:lastRowLastColumn="0"/>
+              <w:rPr>
+                <w:i/>
+                <w:iCs/>
+                <w:sz w:val="18"/>
+                <w:szCs w:val="18"/>
+              </w:rPr>
+            </w:pPr>
+            <w:r>
+              <w:rPr>
+                <w:i/>
+                <w:iCs/>
+                <w:sz w:val="18"/>
+                <w:szCs w:val="18"/>
+              </w:rPr>
+              <w:t>1</w:t>
+            </w:r>
+            <w:r>
+              <w:rPr>
+                <w:i/>
+                <w:iCs/>
+                <w:sz w:val="18"/>
+                <w:szCs w:val="18"/>
+              </w:rPr>
+              <w:t>3</w:t>
+            </w:r>
+            <w:r>
+              <w:rPr>
+                <w:i/>
+                <w:iCs/>
+                <w:sz w:val="18"/>
+                <w:szCs w:val="18"/>
+              </w:rPr>
+              <w:t>.b.iii</w:t>
             </w:r>
           </w:p>
         </w:tc>
@@ -5435,6 +5652,13 @@
                 <w:szCs w:val="18"/>
               </w:rPr>
             </w:pPr>
+            <w:r>
+              <w:rPr>
+                <w:sz w:val="18"/>
+                <w:szCs w:val="18"/>
+              </w:rPr>
+              <w:t>Clicca “OK”.</w:t>
+            </w:r>
           </w:p>
         </w:tc>
         <w:tc>
@@ -5446,38 +5670,16 @@
               <w:bottom w:val="single" w:sz="4" w:space="0" w:color="999999" w:themeColor="text1" w:themeTint="66"/>
               <w:right w:val="single" w:sz="4" w:space="0" w:color="999999" w:themeColor="text1" w:themeTint="66"/>
             </w:tcBorders>
-            <w:hideMark/>
-          </w:tcPr>
-          <w:p>
-            <w:pPr>
-              <w:pStyle w:val="Nessunaspaziatura"/>
-              <w:cnfStyle w:val="000000000000" w:firstRow="0" w:lastRow="0" w:firstColumn="0" w:lastColumn="0" w:oddVBand="0" w:evenVBand="0" w:oddHBand="0" w:evenHBand="0" w:firstRowFirstColumn="0" w:firstRowLastColumn="0" w:lastRowFirstColumn="0" w:lastRowLastColumn="0"/>
-              <w:rPr>
-                <w:sz w:val="18"/>
-                <w:szCs w:val="18"/>
-              </w:rPr>
-            </w:pPr>
-            <w:r>
-              <w:rPr>
-                <w:sz w:val="18"/>
-                <w:szCs w:val="18"/>
-              </w:rPr>
-              <w:t>Mostra pop-up di inserimento riuscito</w:t>
-            </w:r>
-            <w:r>
-              <w:rPr>
-                <w:sz w:val="18"/>
-                <w:szCs w:val="18"/>
-              </w:rPr>
-              <w:t xml:space="preserve"> "AgIt_U4" </w:t>
-            </w:r>
-            <w:r>
-              <w:rPr>
-                <w:sz w:val="18"/>
-                <w:szCs w:val="18"/>
-              </w:rPr>
-              <w:t>.</w:t>
-            </w:r>
+          </w:tcPr>
+          <w:p>
+            <w:pPr>
+              <w:pStyle w:val="Nessunaspaziatura"/>
+              <w:cnfStyle w:val="000000000000" w:firstRow="0" w:lastRow="0" w:firstColumn="0" w:lastColumn="0" w:oddVBand="0" w:evenVBand="0" w:oddHBand="0" w:evenHBand="0" w:firstRowFirstColumn="0" w:firstRowLastColumn="0" w:lastRowFirstColumn="0" w:lastRowLastColumn="0"/>
+              <w:rPr>
+                <w:sz w:val="18"/>
+                <w:szCs w:val="18"/>
+              </w:rPr>
+            </w:pPr>
           </w:p>
         </w:tc>
         <w:tc>
@@ -5619,7 +5821,25 @@
                 <w:sz w:val="18"/>
                 <w:szCs w:val="18"/>
               </w:rPr>
-              <w:t>25</w:t>
+              <w:t>1</w:t>
+            </w:r>
+            <w:r>
+              <w:rPr>
+                <w:i/>
+                <w:iCs/>
+                <w:sz w:val="18"/>
+                <w:szCs w:val="18"/>
+              </w:rPr>
+              <w:t>4</w:t>
+            </w:r>
+            <w:r>
+              <w:rPr>
+                <w:i/>
+                <w:iCs/>
+                <w:sz w:val="18"/>
+                <w:szCs w:val="18"/>
+              </w:rPr>
+              <w:t>.b.iv</w:t>
             </w:r>
           </w:p>
         </w:tc>
@@ -5668,7 +5888,7 @@
                 <w:sz w:val="18"/>
                 <w:szCs w:val="18"/>
               </w:rPr>
-              <w:t>Mostra frame "Home"</w:t>
+              <w:t>Chiude pop-up.</w:t>
             </w:r>
           </w:p>
         </w:tc>
@@ -5785,27 +6005,33 @@
                 <w:sz w:val="18"/>
                 <w:szCs w:val="18"/>
               </w:rPr>
-              <w:t>EXTENSIONS #1</w:t>
-            </w:r>
-          </w:p>
-          <w:p>
-            <w:pPr>
-              <w:pStyle w:val="Nessunaspaziatura"/>
+              <w:t>EXTENSIONS #</w:t>
+            </w:r>
+            <w:r>
+              <w:rPr>
+                <w:sz w:val="18"/>
+                <w:szCs w:val="18"/>
+              </w:rPr>
+              <w:t xml:space="preserve">4 </w:t>
+            </w:r>
+          </w:p>
+          <w:p>
+            <w:pPr>
+              <w:pStyle w:val="Nessunaspaziatura"/>
+              <w:rPr>
+                <w:caps/>
+                <w:sz w:val="18"/>
+                <w:szCs w:val="18"/>
+              </w:rPr>
+            </w:pPr>
+            <w:r>
               <w:rPr>
                 <w:b w:val="0"/>
                 <w:bCs w:val="0"/>
                 <w:sz w:val="18"/>
                 <w:szCs w:val="18"/>
               </w:rPr>
-            </w:pPr>
-            <w:r>
-              <w:rPr>
-                <w:b w:val="0"/>
-                <w:bCs w:val="0"/>
-                <w:sz w:val="18"/>
-                <w:szCs w:val="18"/>
-              </w:rPr>
-              <w:t>Il sistema rileva campi vuoti</w:t>
+              <w:t>L'utente inserisce il tracciato manualmente</w:t>
             </w:r>
           </w:p>
         </w:tc>
@@ -5837,16 +6063,16 @@
                 <w:sz w:val="18"/>
                 <w:szCs w:val="18"/>
               </w:rPr>
-              <w:t>9</w:t>
-            </w:r>
-            <w:r>
-              <w:rPr>
-                <w:i/>
-                <w:iCs/>
-                <w:sz w:val="18"/>
-                <w:szCs w:val="18"/>
-              </w:rPr>
-              <w:t>.a</w:t>
+              <w:t>8</w:t>
+            </w:r>
+            <w:r>
+              <w:rPr>
+                <w:i/>
+                <w:iCs/>
+                <w:sz w:val="18"/>
+                <w:szCs w:val="18"/>
+              </w:rPr>
+              <w:t>.c</w:t>
             </w:r>
           </w:p>
         </w:tc>
@@ -5869,6 +6095,13 @@
                 <w:szCs w:val="18"/>
               </w:rPr>
             </w:pPr>
+            <w:r>
+              <w:rPr>
+                <w:sz w:val="18"/>
+                <w:szCs w:val="18"/>
+              </w:rPr>
+              <w:t>Seleziona l'inserimento del tracciato manualmente</w:t>
+            </w:r>
           </w:p>
         </w:tc>
         <w:tc>
@@ -5890,13 +6123,6 @@
                 <w:szCs w:val="18"/>
               </w:rPr>
             </w:pPr>
-            <w:r>
-              <w:rPr>
-                <w:sz w:val="18"/>
-                <w:szCs w:val="18"/>
-              </w:rPr>
-              <w:t xml:space="preserve">Il sistema rileva campi vuoti </w:t>
-            </w:r>
           </w:p>
         </w:tc>
         <w:tc>
@@ -6038,25 +6264,16 @@
                 <w:sz w:val="18"/>
                 <w:szCs w:val="18"/>
               </w:rPr>
-              <w:t>1</w:t>
-            </w:r>
-            <w:r>
-              <w:rPr>
-                <w:i/>
-                <w:iCs/>
-                <w:sz w:val="18"/>
-                <w:szCs w:val="18"/>
-              </w:rPr>
-              <w:t>0</w:t>
-            </w:r>
-            <w:r>
-              <w:rPr>
-                <w:i/>
-                <w:iCs/>
-                <w:sz w:val="18"/>
-                <w:szCs w:val="18"/>
-              </w:rPr>
-              <w:t>.a</w:t>
+              <w:t>9</w:t>
+            </w:r>
+            <w:r>
+              <w:rPr>
+                <w:i/>
+                <w:iCs/>
+                <w:sz w:val="18"/>
+                <w:szCs w:val="18"/>
+              </w:rPr>
+              <w:t>.c</w:t>
             </w:r>
           </w:p>
         </w:tc>
@@ -6105,7 +6322,7 @@
                 <w:sz w:val="18"/>
                 <w:szCs w:val="18"/>
               </w:rPr>
-              <w:t>Evidenzia in rosso il contorno dei campi vuoti</w:t>
+              <w:t>Carica nuova schermata "f_mappa"</w:t>
             </w:r>
           </w:p>
         </w:tc>
@@ -6202,7 +6419,7 @@
           <w:tcPr>
             <w:cnfStyle w:val="001000000000" w:firstRow="0" w:lastRow="0" w:firstColumn="1" w:lastColumn="0" w:oddVBand="0" w:evenVBand="0" w:oddHBand="0" w:evenHBand="0" w:firstRowFirstColumn="0" w:firstRowLastColumn="0" w:lastRowFirstColumn="0" w:lastRowLastColumn="0"/>
             <w:tcW w:w="4081" w:type="dxa"/>
-            <w:vMerge w:val="restart"/>
+            <w:vMerge/>
             <w:tcBorders>
               <w:left w:val="single" w:sz="4" w:space="0" w:color="999999" w:themeColor="text1" w:themeTint="66"/>
               <w:right w:val="single" w:sz="4" w:space="0" w:color="999999" w:themeColor="text1" w:themeTint="66"/>
@@ -6213,36 +6430,11 @@
             <w:pPr>
               <w:pStyle w:val="Nessunaspaziatura"/>
               <w:rPr>
-                <w:sz w:val="18"/>
-                <w:szCs w:val="18"/>
-              </w:rPr>
-            </w:pPr>
-            <w:r>
-              <w:rPr>
-                <w:sz w:val="18"/>
-                <w:szCs w:val="18"/>
-              </w:rPr>
-              <w:t>EXTENSIONS #2</w:t>
-            </w:r>
-          </w:p>
-          <w:p>
-            <w:pPr>
-              <w:pStyle w:val="Nessunaspaziatura"/>
-              <w:rPr>
                 <w:caps/>
                 <w:sz w:val="18"/>
                 <w:szCs w:val="18"/>
               </w:rPr>
             </w:pPr>
-            <w:r>
-              <w:rPr>
-                <w:b w:val="0"/>
-                <w:bCs w:val="0"/>
-                <w:sz w:val="18"/>
-                <w:szCs w:val="18"/>
-              </w:rPr>
-              <w:t>L'utente non ha dato i permessi per l'accesso alla memoria del dispositivo</w:t>
-            </w:r>
           </w:p>
         </w:tc>
         <w:tc>
@@ -6273,25 +6465,25 @@
                 <w:sz w:val="18"/>
                 <w:szCs w:val="18"/>
               </w:rPr>
-              <w:t>8</w:t>
-            </w:r>
-            <w:r>
-              <w:rPr>
-                <w:i/>
-                <w:iCs/>
-                <w:sz w:val="18"/>
-                <w:szCs w:val="18"/>
-              </w:rPr>
-              <w:t>.</w:t>
-            </w:r>
-            <w:r>
-              <w:rPr>
-                <w:i/>
-                <w:iCs/>
-                <w:sz w:val="18"/>
-                <w:szCs w:val="18"/>
-              </w:rPr>
-              <w:t>b</w:t>
+              <w:t>1</w:t>
+            </w:r>
+            <w:r>
+              <w:rPr>
+                <w:i/>
+                <w:iCs/>
+                <w:sz w:val="18"/>
+                <w:szCs w:val="18"/>
+              </w:rPr>
+              <w:t>0</w:t>
+            </w:r>
+            <w:r>
+              <w:rPr>
+                <w:i/>
+                <w:iCs/>
+                <w:sz w:val="18"/>
+                <w:szCs w:val="18"/>
+              </w:rPr>
+              <w:t>.c</w:t>
             </w:r>
           </w:p>
         </w:tc>
@@ -6340,14 +6532,7 @@
                 <w:sz w:val="18"/>
                 <w:szCs w:val="18"/>
               </w:rPr>
-              <w:t>Chiede l'accesso alla memoria del dispositivo</w:t>
-            </w:r>
-            <w:r>
-              <w:rPr>
-                <w:sz w:val="18"/>
-                <w:szCs w:val="18"/>
-              </w:rPr>
-              <w:t xml:space="preserve"> "AgIt_E1"</w:t>
+              <w:t>Richiesta mappa</w:t>
             </w:r>
           </w:p>
         </w:tc>
@@ -6490,16 +6675,25 @@
                 <w:sz w:val="18"/>
                 <w:szCs w:val="18"/>
               </w:rPr>
-              <w:t>9.</w:t>
-            </w:r>
-            <w:r>
-              <w:rPr>
-                <w:i/>
-                <w:iCs/>
-                <w:sz w:val="18"/>
-                <w:szCs w:val="18"/>
-              </w:rPr>
-              <w:t>b</w:t>
+              <w:t>1</w:t>
+            </w:r>
+            <w:r>
+              <w:rPr>
+                <w:i/>
+                <w:iCs/>
+                <w:sz w:val="18"/>
+                <w:szCs w:val="18"/>
+              </w:rPr>
+              <w:t>1</w:t>
+            </w:r>
+            <w:r>
+              <w:rPr>
+                <w:i/>
+                <w:iCs/>
+                <w:sz w:val="18"/>
+                <w:szCs w:val="18"/>
+              </w:rPr>
+              <w:t>.c</w:t>
             </w:r>
           </w:p>
         </w:tc>
@@ -6522,13 +6716,6 @@
                 <w:szCs w:val="18"/>
               </w:rPr>
             </w:pPr>
-            <w:r>
-              <w:rPr>
-                <w:sz w:val="18"/>
-                <w:szCs w:val="18"/>
-              </w:rPr>
-              <w:t xml:space="preserve">Accetta </w:t>
-            </w:r>
           </w:p>
         </w:tc>
         <w:tc>
@@ -6592,6 +6779,13 @@
                 <w:szCs w:val="18"/>
               </w:rPr>
             </w:pPr>
+            <w:r>
+              <w:rPr>
+                <w:sz w:val="18"/>
+                <w:szCs w:val="18"/>
+              </w:rPr>
+              <w:t>Restituisce mappa</w:t>
+            </w:r>
           </w:p>
         </w:tc>
         <w:tc>
@@ -6656,7 +6850,6 @@
             <w:pPr>
               <w:pStyle w:val="Nessunaspaziatura"/>
               <w:rPr>
-                <w:caps/>
                 <w:sz w:val="18"/>
                 <w:szCs w:val="18"/>
               </w:rPr>
@@ -6700,16 +6893,16 @@
                 <w:sz w:val="18"/>
                 <w:szCs w:val="18"/>
               </w:rPr>
-              <w:t>0</w:t>
-            </w:r>
-            <w:r>
-              <w:rPr>
-                <w:i/>
-                <w:iCs/>
-                <w:sz w:val="18"/>
-                <w:szCs w:val="18"/>
-              </w:rPr>
-              <w:t>.b</w:t>
+              <w:t>2</w:t>
+            </w:r>
+            <w:r>
+              <w:rPr>
+                <w:i/>
+                <w:iCs/>
+                <w:sz w:val="18"/>
+                <w:szCs w:val="18"/>
+              </w:rPr>
+              <w:t>.c</w:t>
             </w:r>
           </w:p>
         </w:tc>
@@ -6758,7 +6951,7 @@
                 <w:sz w:val="18"/>
                 <w:szCs w:val="18"/>
               </w:rPr>
-              <w:t>Accesso alla memoria del dispositivo</w:t>
+              <w:t>Mostra la mappa e inizializza iterazioni</w:t>
             </w:r>
           </w:p>
         </w:tc>
@@ -6855,7 +7048,7 @@
           <w:tcPr>
             <w:cnfStyle w:val="001000000000" w:firstRow="0" w:lastRow="0" w:firstColumn="1" w:lastColumn="0" w:oddVBand="0" w:evenVBand="0" w:oddHBand="0" w:evenHBand="0" w:firstRowFirstColumn="0" w:firstRowLastColumn="0" w:lastRowFirstColumn="0" w:lastRowLastColumn="0"/>
             <w:tcW w:w="4081" w:type="dxa"/>
-            <w:vMerge w:val="restart"/>
+            <w:vMerge/>
             <w:tcBorders>
               <w:left w:val="single" w:sz="4" w:space="0" w:color="999999" w:themeColor="text1" w:themeTint="66"/>
               <w:right w:val="single" w:sz="4" w:space="0" w:color="999999" w:themeColor="text1" w:themeTint="66"/>
@@ -6870,80 +7063,47 @@
                 <w:szCs w:val="18"/>
               </w:rPr>
             </w:pPr>
-            <w:r>
-              <w:rPr>
-                <w:sz w:val="18"/>
-                <w:szCs w:val="18"/>
-              </w:rPr>
-              <w:t>EXTENSIONS #</w:t>
-            </w:r>
-            <w:r>
-              <w:rPr>
+          </w:p>
+        </w:tc>
+        <w:tc>
+          <w:tcPr>
+            <w:tcW w:w="988" w:type="dxa"/>
+            <w:tcBorders>
+              <w:top w:val="single" w:sz="4" w:space="0" w:color="999999" w:themeColor="text1" w:themeTint="66"/>
+              <w:left w:val="single" w:sz="4" w:space="0" w:color="999999" w:themeColor="text1" w:themeTint="66"/>
+              <w:bottom w:val="single" w:sz="4" w:space="0" w:color="999999" w:themeColor="text1" w:themeTint="66"/>
+              <w:right w:val="single" w:sz="4" w:space="0" w:color="999999" w:themeColor="text1" w:themeTint="66"/>
+            </w:tcBorders>
+          </w:tcPr>
+          <w:p>
+            <w:pPr>
+              <w:pStyle w:val="Nessunaspaziatura"/>
+              <w:cnfStyle w:val="000000000000" w:firstRow="0" w:lastRow="0" w:firstColumn="0" w:lastColumn="0" w:oddVBand="0" w:evenVBand="0" w:oddHBand="0" w:evenHBand="0" w:firstRowFirstColumn="0" w:firstRowLastColumn="0" w:lastRowFirstColumn="0" w:lastRowLastColumn="0"/>
+              <w:rPr>
+                <w:i/>
+                <w:iCs/>
+                <w:sz w:val="18"/>
+                <w:szCs w:val="18"/>
+              </w:rPr>
+            </w:pPr>
+            <w:r>
+              <w:rPr>
+                <w:i/>
+                <w:iCs/>
+                <w:sz w:val="18"/>
+                <w:szCs w:val="18"/>
+              </w:rPr>
+              <w:t>1</w:t>
+            </w:r>
+            <w:r>
+              <w:rPr>
+                <w:i/>
+                <w:iCs/>
                 <w:sz w:val="18"/>
                 <w:szCs w:val="18"/>
               </w:rPr>
               <w:t>3</w:t>
             </w:r>
-          </w:p>
-          <w:p>
-            <w:pPr>
-              <w:pStyle w:val="Nessunaspaziatura"/>
-              <w:rPr>
-                <w:caps/>
-                <w:sz w:val="18"/>
-                <w:szCs w:val="18"/>
-              </w:rPr>
-            </w:pPr>
-            <w:r>
-              <w:rPr>
-                <w:b w:val="0"/>
-                <w:bCs w:val="0"/>
-                <w:sz w:val="18"/>
-                <w:szCs w:val="18"/>
-              </w:rPr>
-              <w:t>Il sistema non riesce a connettersi con l'API gps</w:t>
-            </w:r>
-          </w:p>
-        </w:tc>
-        <w:tc>
-          <w:tcPr>
-            <w:tcW w:w="988" w:type="dxa"/>
-            <w:tcBorders>
-              <w:top w:val="single" w:sz="4" w:space="0" w:color="999999" w:themeColor="text1" w:themeTint="66"/>
-              <w:left w:val="single" w:sz="4" w:space="0" w:color="999999" w:themeColor="text1" w:themeTint="66"/>
-              <w:bottom w:val="single" w:sz="4" w:space="0" w:color="999999" w:themeColor="text1" w:themeTint="66"/>
-              <w:right w:val="single" w:sz="4" w:space="0" w:color="999999" w:themeColor="text1" w:themeTint="66"/>
-            </w:tcBorders>
-          </w:tcPr>
-          <w:p>
-            <w:pPr>
-              <w:pStyle w:val="Nessunaspaziatura"/>
-              <w:cnfStyle w:val="000000000000" w:firstRow="0" w:lastRow="0" w:firstColumn="0" w:lastColumn="0" w:oddVBand="0" w:evenVBand="0" w:oddHBand="0" w:evenHBand="0" w:firstRowFirstColumn="0" w:firstRowLastColumn="0" w:lastRowFirstColumn="0" w:lastRowLastColumn="0"/>
-              <w:rPr>
-                <w:i/>
-                <w:iCs/>
-                <w:sz w:val="18"/>
-                <w:szCs w:val="18"/>
-              </w:rPr>
-            </w:pPr>
-            <w:r>
-              <w:rPr>
-                <w:i/>
-                <w:iCs/>
-                <w:sz w:val="18"/>
-                <w:szCs w:val="18"/>
-              </w:rPr>
-              <w:t>1</w:t>
-            </w:r>
-            <w:r>
-              <w:rPr>
-                <w:i/>
-                <w:iCs/>
-                <w:sz w:val="18"/>
-                <w:szCs w:val="18"/>
-              </w:rPr>
-              <w:t>5</w:t>
-            </w:r>
             <w:r>
               <w:rPr>
                 <w:i/>
@@ -6974,6 +7134,13 @@
                 <w:szCs w:val="18"/>
               </w:rPr>
             </w:pPr>
+            <w:r>
+              <w:rPr>
+                <w:sz w:val="18"/>
+                <w:szCs w:val="18"/>
+              </w:rPr>
+              <w:t>Indica punto di partenza</w:t>
+            </w:r>
           </w:p>
         </w:tc>
         <w:tc>
@@ -7037,13 +7204,6 @@
                 <w:szCs w:val="18"/>
               </w:rPr>
             </w:pPr>
-            <w:r>
-              <w:rPr>
-                <w:sz w:val="18"/>
-                <w:szCs w:val="18"/>
-              </w:rPr>
-              <w:t>Accesso negato</w:t>
-            </w:r>
           </w:p>
         </w:tc>
         <w:tc>
@@ -7108,7 +7268,6 @@
             <w:pPr>
               <w:pStyle w:val="Nessunaspaziatura"/>
               <w:rPr>
-                <w:caps/>
                 <w:sz w:val="18"/>
                 <w:szCs w:val="18"/>
               </w:rPr>
@@ -7152,7 +7311,7 @@
                 <w:sz w:val="18"/>
                 <w:szCs w:val="18"/>
               </w:rPr>
-              <w:t>6</w:t>
+              <w:t>4</w:t>
             </w:r>
             <w:r>
               <w:rPr>
@@ -7184,6 +7343,13 @@
                 <w:szCs w:val="18"/>
               </w:rPr>
             </w:pPr>
+            <w:r>
+              <w:rPr>
+                <w:sz w:val="18"/>
+                <w:szCs w:val="18"/>
+              </w:rPr>
+              <w:t>Indica punto di arrivo</w:t>
+            </w:r>
           </w:p>
         </w:tc>
         <w:tc>
@@ -7226,20 +7392,6 @@
                 <w:szCs w:val="18"/>
               </w:rPr>
             </w:pPr>
-            <w:r>
-              <w:rPr>
-                <w:sz w:val="18"/>
-                <w:szCs w:val="18"/>
-              </w:rPr>
-              <w:t>Mostra pop-up con messaggio d'errore</w:t>
-            </w:r>
-            <w:r>
-              <w:rPr>
-                <w:sz w:val="18"/>
-                <w:szCs w:val="18"/>
-              </w:rPr>
-              <w:t xml:space="preserve"> ""AgIt_E2"</w:t>
-            </w:r>
           </w:p>
         </w:tc>
         <w:tc>
@@ -7314,7 +7466,7 @@
           <w:tcPr>
             <w:cnfStyle w:val="001000000000" w:firstRow="0" w:lastRow="0" w:firstColumn="1" w:lastColumn="0" w:oddVBand="0" w:evenVBand="0" w:oddHBand="0" w:evenHBand="0" w:firstRowFirstColumn="0" w:firstRowLastColumn="0" w:lastRowFirstColumn="0" w:lastRowLastColumn="0"/>
             <w:tcW w:w="4081" w:type="dxa"/>
-            <w:vMerge w:val="restart"/>
+            <w:vMerge/>
             <w:tcBorders>
               <w:left w:val="single" w:sz="4" w:space="0" w:color="999999" w:themeColor="text1" w:themeTint="66"/>
               <w:right w:val="single" w:sz="4" w:space="0" w:color="999999" w:themeColor="text1" w:themeTint="66"/>
@@ -7329,39 +7481,6 @@
                 <w:szCs w:val="18"/>
               </w:rPr>
             </w:pPr>
-            <w:r>
-              <w:rPr>
-                <w:sz w:val="18"/>
-                <w:szCs w:val="18"/>
-              </w:rPr>
-              <w:t>EXTENSIONS #</w:t>
-            </w:r>
-            <w:r>
-              <w:rPr>
-                <w:sz w:val="18"/>
-                <w:szCs w:val="18"/>
-              </w:rPr>
-              <w:t>4</w:t>
-            </w:r>
-          </w:p>
-          <w:p>
-            <w:pPr>
-              <w:pStyle w:val="Nessunaspaziatura"/>
-              <w:rPr>
-                <w:caps/>
-                <w:sz w:val="18"/>
-                <w:szCs w:val="18"/>
-              </w:rPr>
-            </w:pPr>
-            <w:r>
-              <w:rPr>
-                <w:b w:val="0"/>
-                <w:bCs w:val="0"/>
-                <w:sz w:val="18"/>
-                <w:szCs w:val="18"/>
-              </w:rPr>
-              <w:t>Il sistema non riesce a caricare il file GPX</w:t>
-            </w:r>
           </w:p>
         </w:tc>
         <w:tc>
@@ -7392,16 +7511,25 @@
                 <w:sz w:val="18"/>
                 <w:szCs w:val="18"/>
               </w:rPr>
-              <w:t>18.</w:t>
-            </w:r>
-            <w:r>
-              <w:rPr>
-                <w:i/>
-                <w:iCs/>
-                <w:sz w:val="18"/>
-                <w:szCs w:val="18"/>
-              </w:rPr>
-              <w:t>d</w:t>
+              <w:t>1</w:t>
+            </w:r>
+            <w:r>
+              <w:rPr>
+                <w:i/>
+                <w:iCs/>
+                <w:sz w:val="18"/>
+                <w:szCs w:val="18"/>
+              </w:rPr>
+              <w:t>5</w:t>
+            </w:r>
+            <w:r>
+              <w:rPr>
+                <w:i/>
+                <w:iCs/>
+                <w:sz w:val="18"/>
+                <w:szCs w:val="18"/>
+              </w:rPr>
+              <w:t>.c</w:t>
             </w:r>
           </w:p>
         </w:tc>
@@ -7445,13 +7573,6 @@
                 <w:szCs w:val="18"/>
               </w:rPr>
             </w:pPr>
-            <w:r>
-              <w:rPr>
-                <w:sz w:val="18"/>
-                <w:szCs w:val="18"/>
-              </w:rPr>
-              <w:t>Il sistema rileva un formato del file non idoneo</w:t>
-            </w:r>
           </w:p>
         </w:tc>
         <w:tc>
@@ -7494,6 +7615,30 @@
                 <w:szCs w:val="18"/>
               </w:rPr>
             </w:pPr>
+            <w:r>
+              <w:rPr>
+                <w:sz w:val="18"/>
+                <w:szCs w:val="18"/>
+              </w:rPr>
+              <w:t>Elabora e</w:t>
+            </w:r>
+          </w:p>
+          <w:p>
+            <w:pPr>
+              <w:pStyle w:val="Nessunaspaziatura"/>
+              <w:cnfStyle w:val="000000000000" w:firstRow="0" w:lastRow="0" w:firstColumn="0" w:lastColumn="0" w:oddVBand="0" w:evenVBand="0" w:oddHBand="0" w:evenHBand="0" w:firstRowFirstColumn="0" w:firstRowLastColumn="0" w:lastRowFirstColumn="0" w:lastRowLastColumn="0"/>
+              <w:rPr>
+                <w:sz w:val="18"/>
+                <w:szCs w:val="18"/>
+              </w:rPr>
+            </w:pPr>
+            <w:r>
+              <w:rPr>
+                <w:sz w:val="18"/>
+                <w:szCs w:val="18"/>
+              </w:rPr>
+              <w:t xml:space="preserve"> restituisce i dati</w:t>
+            </w:r>
           </w:p>
         </w:tc>
         <w:tc>
@@ -7558,7 +7703,6 @@
             <w:pPr>
               <w:pStyle w:val="Nessunaspaziatura"/>
               <w:rPr>
-                <w:caps/>
                 <w:sz w:val="18"/>
                 <w:szCs w:val="18"/>
               </w:rPr>
@@ -7593,16 +7737,25 @@
                 <w:sz w:val="18"/>
                 <w:szCs w:val="18"/>
               </w:rPr>
-              <w:t>19.</w:t>
-            </w:r>
-            <w:r>
-              <w:rPr>
-                <w:i/>
-                <w:iCs/>
-                <w:sz w:val="18"/>
-                <w:szCs w:val="18"/>
-              </w:rPr>
-              <w:t>d</w:t>
+              <w:t>1</w:t>
+            </w:r>
+            <w:r>
+              <w:rPr>
+                <w:i/>
+                <w:iCs/>
+                <w:sz w:val="18"/>
+                <w:szCs w:val="18"/>
+              </w:rPr>
+              <w:t>6</w:t>
+            </w:r>
+            <w:r>
+              <w:rPr>
+                <w:i/>
+                <w:iCs/>
+                <w:sz w:val="18"/>
+                <w:szCs w:val="18"/>
+              </w:rPr>
+              <w:t>.c</w:t>
             </w:r>
           </w:p>
         </w:tc>
@@ -7651,14 +7804,7 @@
                 <w:sz w:val="18"/>
                 <w:szCs w:val="18"/>
               </w:rPr>
-              <w:t>Mostra pop-up di errore</w:t>
-            </w:r>
-            <w:r>
-              <w:rPr>
-                <w:sz w:val="18"/>
-                <w:szCs w:val="18"/>
-              </w:rPr>
-              <w:t xml:space="preserve"> "AgIt_E3"</w:t>
+              <w:t>Controllo dati</w:t>
             </w:r>
           </w:p>
         </w:tc>
@@ -7755,7 +7901,7 @@
           <w:tcPr>
             <w:cnfStyle w:val="001000000000" w:firstRow="0" w:lastRow="0" w:firstColumn="1" w:lastColumn="0" w:oddVBand="0" w:evenVBand="0" w:oddHBand="0" w:evenHBand="0" w:firstRowFirstColumn="0" w:firstRowLastColumn="0" w:lastRowFirstColumn="0" w:lastRowLastColumn="0"/>
             <w:tcW w:w="4081" w:type="dxa"/>
-            <w:vMerge/>
+            <w:vMerge w:val="restart"/>
             <w:tcBorders>
               <w:left w:val="single" w:sz="4" w:space="0" w:color="999999" w:themeColor="text1" w:themeTint="66"/>
               <w:right w:val="single" w:sz="4" w:space="0" w:color="999999" w:themeColor="text1" w:themeTint="66"/>
@@ -7766,11 +7912,42 @@
             <w:pPr>
               <w:pStyle w:val="Nessunaspaziatura"/>
               <w:rPr>
-                <w:caps/>
-                <w:sz w:val="18"/>
-                <w:szCs w:val="18"/>
-              </w:rPr>
-            </w:pPr>
+                <w:sz w:val="18"/>
+                <w:szCs w:val="18"/>
+              </w:rPr>
+            </w:pPr>
+            <w:r>
+              <w:rPr>
+                <w:sz w:val="18"/>
+                <w:szCs w:val="18"/>
+              </w:rPr>
+              <w:t>EXTENSIONS #</w:t>
+            </w:r>
+            <w:r>
+              <w:rPr>
+                <w:sz w:val="18"/>
+                <w:szCs w:val="18"/>
+              </w:rPr>
+              <w:t>5</w:t>
+            </w:r>
+          </w:p>
+          <w:p>
+            <w:pPr>
+              <w:pStyle w:val="Nessunaspaziatura"/>
+              <w:rPr>
+                <w:sz w:val="18"/>
+                <w:szCs w:val="18"/>
+              </w:rPr>
+            </w:pPr>
+            <w:r>
+              <w:rPr>
+                <w:b w:val="0"/>
+                <w:bCs w:val="0"/>
+                <w:sz w:val="18"/>
+                <w:szCs w:val="18"/>
+              </w:rPr>
+              <w:t>Il sistema non riesce a connettersi con l'API gps</w:t>
+            </w:r>
           </w:p>
         </w:tc>
         <w:tc>
@@ -7801,16 +7978,25 @@
                 <w:sz w:val="18"/>
                 <w:szCs w:val="18"/>
               </w:rPr>
-              <w:t>20.</w:t>
-            </w:r>
-            <w:r>
-              <w:rPr>
-                <w:i/>
-                <w:iCs/>
-                <w:sz w:val="18"/>
-                <w:szCs w:val="18"/>
-              </w:rPr>
-              <w:t>d</w:t>
+              <w:t>1</w:t>
+            </w:r>
+            <w:r>
+              <w:rPr>
+                <w:i/>
+                <w:iCs/>
+                <w:sz w:val="18"/>
+                <w:szCs w:val="18"/>
+              </w:rPr>
+              <w:t>1</w:t>
+            </w:r>
+            <w:r>
+              <w:rPr>
+                <w:i/>
+                <w:iCs/>
+                <w:sz w:val="18"/>
+                <w:szCs w:val="18"/>
+              </w:rPr>
+              <w:t>.c.i</w:t>
             </w:r>
           </w:p>
         </w:tc>
@@ -7833,13 +8019,6 @@
                 <w:szCs w:val="18"/>
               </w:rPr>
             </w:pPr>
-            <w:r>
-              <w:rPr>
-                <w:sz w:val="18"/>
-                <w:szCs w:val="18"/>
-              </w:rPr>
-              <w:t>Clicca “OK”.</w:t>
-            </w:r>
           </w:p>
         </w:tc>
         <w:tc>
@@ -7903,6 +8082,13 @@
                 <w:szCs w:val="18"/>
               </w:rPr>
             </w:pPr>
+            <w:r>
+              <w:rPr>
+                <w:sz w:val="18"/>
+                <w:szCs w:val="18"/>
+              </w:rPr>
+              <w:t>Accesso negato</w:t>
+            </w:r>
           </w:p>
         </w:tc>
         <w:tc>
@@ -7967,11 +8153,256 @@
             <w:pPr>
               <w:pStyle w:val="Nessunaspaziatura"/>
               <w:rPr>
+                <w:sz w:val="18"/>
+                <w:szCs w:val="18"/>
+              </w:rPr>
+            </w:pPr>
+          </w:p>
+        </w:tc>
+        <w:tc>
+          <w:tcPr>
+            <w:tcW w:w="988" w:type="dxa"/>
+            <w:tcBorders>
+              <w:top w:val="single" w:sz="4" w:space="0" w:color="999999" w:themeColor="text1" w:themeTint="66"/>
+              <w:left w:val="single" w:sz="4" w:space="0" w:color="999999" w:themeColor="text1" w:themeTint="66"/>
+              <w:bottom w:val="single" w:sz="4" w:space="0" w:color="999999" w:themeColor="text1" w:themeTint="66"/>
+              <w:right w:val="single" w:sz="4" w:space="0" w:color="999999" w:themeColor="text1" w:themeTint="66"/>
+            </w:tcBorders>
+          </w:tcPr>
+          <w:p>
+            <w:pPr>
+              <w:pStyle w:val="Nessunaspaziatura"/>
+              <w:cnfStyle w:val="000000000000" w:firstRow="0" w:lastRow="0" w:firstColumn="0" w:lastColumn="0" w:oddVBand="0" w:evenVBand="0" w:oddHBand="0" w:evenHBand="0" w:firstRowFirstColumn="0" w:firstRowLastColumn="0" w:lastRowFirstColumn="0" w:lastRowLastColumn="0"/>
+              <w:rPr>
+                <w:i/>
+                <w:iCs/>
+                <w:sz w:val="18"/>
+                <w:szCs w:val="18"/>
+              </w:rPr>
+            </w:pPr>
+            <w:r>
+              <w:rPr>
+                <w:i/>
+                <w:iCs/>
+                <w:sz w:val="18"/>
+                <w:szCs w:val="18"/>
+              </w:rPr>
+              <w:t>1</w:t>
+            </w:r>
+            <w:r>
+              <w:rPr>
+                <w:i/>
+                <w:iCs/>
+                <w:sz w:val="18"/>
+                <w:szCs w:val="18"/>
+              </w:rPr>
+              <w:t>2</w:t>
+            </w:r>
+            <w:r>
+              <w:rPr>
+                <w:i/>
+                <w:iCs/>
+                <w:sz w:val="18"/>
+                <w:szCs w:val="18"/>
+              </w:rPr>
+              <w:t>.c.ii</w:t>
+            </w:r>
+          </w:p>
+        </w:tc>
+        <w:tc>
+          <w:tcPr>
+            <w:tcW w:w="1978" w:type="dxa"/>
+            <w:tcBorders>
+              <w:top w:val="single" w:sz="4" w:space="0" w:color="999999" w:themeColor="text1" w:themeTint="66"/>
+              <w:left w:val="single" w:sz="4" w:space="0" w:color="999999" w:themeColor="text1" w:themeTint="66"/>
+              <w:bottom w:val="single" w:sz="4" w:space="0" w:color="999999" w:themeColor="text1" w:themeTint="66"/>
+              <w:right w:val="single" w:sz="4" w:space="0" w:color="999999" w:themeColor="text1" w:themeTint="66"/>
+            </w:tcBorders>
+          </w:tcPr>
+          <w:p>
+            <w:pPr>
+              <w:pStyle w:val="Nessunaspaziatura"/>
+              <w:cnfStyle w:val="000000000000" w:firstRow="0" w:lastRow="0" w:firstColumn="0" w:lastColumn="0" w:oddVBand="0" w:evenVBand="0" w:oddHBand="0" w:evenHBand="0" w:firstRowFirstColumn="0" w:firstRowLastColumn="0" w:lastRowFirstColumn="0" w:lastRowLastColumn="0"/>
+              <w:rPr>
+                <w:sz w:val="18"/>
+                <w:szCs w:val="18"/>
+              </w:rPr>
+            </w:pPr>
+          </w:p>
+        </w:tc>
+        <w:tc>
+          <w:tcPr>
+            <w:tcW w:w="1832" w:type="dxa"/>
+            <w:tcBorders>
+              <w:top w:val="single" w:sz="4" w:space="0" w:color="999999" w:themeColor="text1" w:themeTint="66"/>
+              <w:left w:val="single" w:sz="4" w:space="0" w:color="999999" w:themeColor="text1" w:themeTint="66"/>
+              <w:bottom w:val="single" w:sz="4" w:space="0" w:color="999999" w:themeColor="text1" w:themeTint="66"/>
+              <w:right w:val="single" w:sz="4" w:space="0" w:color="999999" w:themeColor="text1" w:themeTint="66"/>
+            </w:tcBorders>
+          </w:tcPr>
+          <w:p>
+            <w:pPr>
+              <w:pStyle w:val="Nessunaspaziatura"/>
+              <w:cnfStyle w:val="000000000000" w:firstRow="0" w:lastRow="0" w:firstColumn="0" w:lastColumn="0" w:oddVBand="0" w:evenVBand="0" w:oddHBand="0" w:evenHBand="0" w:firstRowFirstColumn="0" w:firstRowLastColumn="0" w:lastRowFirstColumn="0" w:lastRowLastColumn="0"/>
+              <w:rPr>
+                <w:sz w:val="18"/>
+                <w:szCs w:val="18"/>
+              </w:rPr>
+            </w:pPr>
+          </w:p>
+        </w:tc>
+        <w:tc>
+          <w:tcPr>
+            <w:tcW w:w="1464" w:type="dxa"/>
+            <w:tcBorders>
+              <w:top w:val="single" w:sz="4" w:space="0" w:color="999999" w:themeColor="text1" w:themeTint="66"/>
+              <w:left w:val="single" w:sz="4" w:space="0" w:color="999999" w:themeColor="text1" w:themeTint="66"/>
+              <w:bottom w:val="single" w:sz="4" w:space="0" w:color="999999" w:themeColor="text1" w:themeTint="66"/>
+              <w:right w:val="single" w:sz="4" w:space="0" w:color="999999" w:themeColor="text1" w:themeTint="66"/>
+            </w:tcBorders>
+          </w:tcPr>
+          <w:p>
+            <w:pPr>
+              <w:pStyle w:val="Nessunaspaziatura"/>
+              <w:cnfStyle w:val="000000000000" w:firstRow="0" w:lastRow="0" w:firstColumn="0" w:lastColumn="0" w:oddVBand="0" w:evenVBand="0" w:oddHBand="0" w:evenHBand="0" w:firstRowFirstColumn="0" w:firstRowLastColumn="0" w:lastRowFirstColumn="0" w:lastRowLastColumn="0"/>
+              <w:rPr>
+                <w:sz w:val="18"/>
+                <w:szCs w:val="18"/>
+              </w:rPr>
+            </w:pPr>
+            <w:r>
+              <w:rPr>
+                <w:sz w:val="18"/>
+                <w:szCs w:val="18"/>
+              </w:rPr>
+              <w:t>Mostra pop-up con messaggio d'errore ""AgIt_E2"</w:t>
+            </w:r>
+          </w:p>
+        </w:tc>
+        <w:tc>
+          <w:tcPr>
+            <w:tcW w:w="3524" w:type="dxa"/>
+            <w:tcBorders>
+              <w:top w:val="single" w:sz="4" w:space="0" w:color="999999" w:themeColor="text1" w:themeTint="66"/>
+              <w:left w:val="single" w:sz="4" w:space="0" w:color="999999" w:themeColor="text1" w:themeTint="66"/>
+              <w:bottom w:val="single" w:sz="4" w:space="0" w:color="999999" w:themeColor="text1" w:themeTint="66"/>
+              <w:right w:val="single" w:sz="4" w:space="0" w:color="999999" w:themeColor="text1" w:themeTint="66"/>
+            </w:tcBorders>
+          </w:tcPr>
+          <w:p>
+            <w:pPr>
+              <w:pStyle w:val="Nessunaspaziatura"/>
+              <w:cnfStyle w:val="000000000000" w:firstRow="0" w:lastRow="0" w:firstColumn="0" w:lastColumn="0" w:oddVBand="0" w:evenVBand="0" w:oddHBand="0" w:evenHBand="0" w:firstRowFirstColumn="0" w:firstRowLastColumn="0" w:lastRowFirstColumn="0" w:lastRowLastColumn="0"/>
+              <w:rPr>
+                <w:sz w:val="18"/>
+                <w:szCs w:val="18"/>
+              </w:rPr>
+            </w:pPr>
+          </w:p>
+        </w:tc>
+        <w:tc>
+          <w:tcPr>
+            <w:tcW w:w="3860" w:type="dxa"/>
+            <w:tcBorders>
+              <w:top w:val="single" w:sz="4" w:space="0" w:color="999999" w:themeColor="text1" w:themeTint="66"/>
+              <w:left w:val="single" w:sz="4" w:space="0" w:color="999999" w:themeColor="text1" w:themeTint="66"/>
+              <w:bottom w:val="single" w:sz="4" w:space="0" w:color="999999" w:themeColor="text1" w:themeTint="66"/>
+              <w:right w:val="single" w:sz="4" w:space="0" w:color="999999" w:themeColor="text1" w:themeTint="66"/>
+            </w:tcBorders>
+          </w:tcPr>
+          <w:p>
+            <w:pPr>
+              <w:pStyle w:val="Nessunaspaziatura"/>
+              <w:cnfStyle w:val="000000000000" w:firstRow="0" w:lastRow="0" w:firstColumn="0" w:lastColumn="0" w:oddVBand="0" w:evenVBand="0" w:oddHBand="0" w:evenHBand="0" w:firstRowFirstColumn="0" w:firstRowLastColumn="0" w:lastRowFirstColumn="0" w:lastRowLastColumn="0"/>
+              <w:rPr>
+                <w:sz w:val="18"/>
+                <w:szCs w:val="18"/>
+              </w:rPr>
+            </w:pPr>
+          </w:p>
+        </w:tc>
+        <w:tc>
+          <w:tcPr>
+            <w:tcW w:w="2845" w:type="dxa"/>
+            <w:tcBorders>
+              <w:top w:val="single" w:sz="4" w:space="0" w:color="999999" w:themeColor="text1" w:themeTint="66"/>
+              <w:left w:val="single" w:sz="4" w:space="0" w:color="999999" w:themeColor="text1" w:themeTint="66"/>
+              <w:bottom w:val="single" w:sz="4" w:space="0" w:color="999999" w:themeColor="text1" w:themeTint="66"/>
+              <w:right w:val="single" w:sz="4" w:space="0" w:color="999999" w:themeColor="text1" w:themeTint="66"/>
+            </w:tcBorders>
+          </w:tcPr>
+          <w:p>
+            <w:pPr>
+              <w:pStyle w:val="Nessunaspaziatura"/>
+              <w:cnfStyle w:val="000000000000" w:firstRow="0" w:lastRow="0" w:firstColumn="0" w:lastColumn="0" w:oddVBand="0" w:evenVBand="0" w:oddHBand="0" w:evenHBand="0" w:firstRowFirstColumn="0" w:firstRowLastColumn="0" w:lastRowFirstColumn="0" w:lastRowLastColumn="0"/>
+              <w:rPr>
+                <w:sz w:val="18"/>
+                <w:szCs w:val="18"/>
+              </w:rPr>
+            </w:pPr>
+          </w:p>
+        </w:tc>
+      </w:tr>
+      <w:tr>
+        <w:trPr>
+          <w:trHeight w:val="843"/>
+        </w:trPr>
+        <w:tc>
+          <w:tcPr>
+            <w:cnfStyle w:val="001000000000" w:firstRow="0" w:lastRow="0" w:firstColumn="1" w:lastColumn="0" w:oddVBand="0" w:evenVBand="0" w:oddHBand="0" w:evenHBand="0" w:firstRowFirstColumn="0" w:firstRowLastColumn="0" w:lastRowFirstColumn="0" w:lastRowLastColumn="0"/>
+            <w:tcW w:w="4081" w:type="dxa"/>
+            <w:vMerge w:val="restart"/>
+            <w:tcBorders>
+              <w:top w:val="single" w:sz="4" w:space="0" w:color="999999" w:themeColor="text1" w:themeTint="66"/>
+              <w:left w:val="single" w:sz="4" w:space="0" w:color="999999" w:themeColor="text1" w:themeTint="66"/>
+              <w:bottom w:val="single" w:sz="4" w:space="0" w:color="999999" w:themeColor="text1" w:themeTint="66"/>
+              <w:right w:val="single" w:sz="4" w:space="0" w:color="999999" w:themeColor="text1" w:themeTint="66"/>
+            </w:tcBorders>
+            <w:hideMark/>
+          </w:tcPr>
+          <w:p>
+            <w:pPr>
+              <w:pStyle w:val="Nessunaspaziatura"/>
+              <w:rPr>
+                <w:sz w:val="18"/>
+                <w:szCs w:val="18"/>
+              </w:rPr>
+            </w:pPr>
+            <w:r>
+              <w:rPr>
+                <w:sz w:val="18"/>
+                <w:szCs w:val="18"/>
+              </w:rPr>
+              <w:t>EXTENSIONS #</w:t>
+            </w:r>
+            <w:r>
+              <w:rPr>
+                <w:sz w:val="18"/>
+                <w:szCs w:val="18"/>
+              </w:rPr>
+              <w:t>7</w:t>
+            </w:r>
+          </w:p>
+          <w:p>
+            <w:pPr>
+              <w:pStyle w:val="Nessunaspaziatura"/>
+              <w:rPr>
+                <w:b w:val="0"/>
+                <w:bCs w:val="0"/>
                 <w:caps/>
                 <w:sz w:val="18"/>
                 <w:szCs w:val="18"/>
               </w:rPr>
             </w:pPr>
+            <w:r>
+              <w:rPr>
+                <w:b w:val="0"/>
+                <w:bCs w:val="0"/>
+                <w:sz w:val="18"/>
+                <w:szCs w:val="18"/>
+              </w:rPr>
+              <w:t>Il sistema non riesce a collegarsi al Database</w:t>
+            </w:r>
           </w:p>
         </w:tc>
         <w:tc>
@@ -7980,38 +8411,50 @@
             <w:tcBorders>
               <w:top w:val="single" w:sz="4" w:space="0" w:color="999999" w:themeColor="text1" w:themeTint="66"/>
               <w:left w:val="single" w:sz="4" w:space="0" w:color="999999" w:themeColor="text1" w:themeTint="66"/>
-              <w:bottom w:val="single" w:sz="4" w:space="0" w:color="999999" w:themeColor="text1" w:themeTint="66"/>
-              <w:right w:val="single" w:sz="4" w:space="0" w:color="999999" w:themeColor="text1" w:themeTint="66"/>
-            </w:tcBorders>
-          </w:tcPr>
-          <w:p>
-            <w:pPr>
-              <w:pStyle w:val="Nessunaspaziatura"/>
-              <w:cnfStyle w:val="000000000000" w:firstRow="0" w:lastRow="0" w:firstColumn="0" w:lastColumn="0" w:oddVBand="0" w:evenVBand="0" w:oddHBand="0" w:evenHBand="0" w:firstRowFirstColumn="0" w:firstRowLastColumn="0" w:lastRowFirstColumn="0" w:lastRowLastColumn="0"/>
-              <w:rPr>
-                <w:i/>
-                <w:iCs/>
-                <w:sz w:val="18"/>
-                <w:szCs w:val="18"/>
-              </w:rPr>
-            </w:pPr>
-            <w:r>
-              <w:rPr>
-                <w:i/>
-                <w:iCs/>
-                <w:sz w:val="18"/>
-                <w:szCs w:val="18"/>
-              </w:rPr>
-              <w:t>21.</w:t>
-            </w:r>
-            <w:r>
-              <w:rPr>
-                <w:i/>
-                <w:iCs/>
-                <w:sz w:val="18"/>
-                <w:szCs w:val="18"/>
-              </w:rPr>
-              <w:t>d</w:t>
+              <w:right w:val="single" w:sz="4" w:space="0" w:color="999999" w:themeColor="text1" w:themeTint="66"/>
+            </w:tcBorders>
+            <w:hideMark/>
+          </w:tcPr>
+          <w:p>
+            <w:pPr>
+              <w:pStyle w:val="Nessunaspaziatura"/>
+              <w:cnfStyle w:val="000000000000" w:firstRow="0" w:lastRow="0" w:firstColumn="0" w:lastColumn="0" w:oddVBand="0" w:evenVBand="0" w:oddHBand="0" w:evenHBand="0" w:firstRowFirstColumn="0" w:firstRowLastColumn="0" w:lastRowFirstColumn="0" w:lastRowLastColumn="0"/>
+              <w:rPr>
+                <w:i/>
+                <w:iCs/>
+                <w:sz w:val="18"/>
+                <w:szCs w:val="18"/>
+              </w:rPr>
+            </w:pPr>
+            <w:r>
+              <w:rPr>
+                <w:i/>
+                <w:iCs/>
+                <w:sz w:val="18"/>
+                <w:szCs w:val="18"/>
+              </w:rPr>
+              <w:t xml:space="preserve"> </w:t>
+            </w:r>
+          </w:p>
+          <w:p>
+            <w:pPr>
+              <w:pStyle w:val="Nessunaspaziatura"/>
+              <w:cnfStyle w:val="000000000000" w:firstRow="0" w:lastRow="0" w:firstColumn="0" w:lastColumn="0" w:oddVBand="0" w:evenVBand="0" w:oddHBand="0" w:evenHBand="0" w:firstRowFirstColumn="0" w:firstRowLastColumn="0" w:lastRowFirstColumn="0" w:lastRowLastColumn="0"/>
+              <w:rPr>
+                <w:i/>
+                <w:iCs/>
+                <w:sz w:val="18"/>
+                <w:szCs w:val="18"/>
+              </w:rPr>
+            </w:pPr>
+            <w:r>
+              <w:rPr>
+                <w:i/>
+                <w:iCs/>
+                <w:sz w:val="18"/>
+                <w:szCs w:val="18"/>
+              </w:rPr>
+              <w:t>12.d</w:t>
             </w:r>
           </w:p>
         </w:tc>
@@ -8021,7 +8464,6 @@
             <w:tcBorders>
               <w:top w:val="single" w:sz="4" w:space="0" w:color="999999" w:themeColor="text1" w:themeTint="66"/>
               <w:left w:val="single" w:sz="4" w:space="0" w:color="999999" w:themeColor="text1" w:themeTint="66"/>
-              <w:bottom w:val="single" w:sz="4" w:space="0" w:color="999999" w:themeColor="text1" w:themeTint="66"/>
               <w:right w:val="single" w:sz="4" w:space="0" w:color="999999" w:themeColor="text1" w:themeTint="66"/>
             </w:tcBorders>
           </w:tcPr>
@@ -8042,25 +8484,25 @@
             <w:tcBorders>
               <w:top w:val="single" w:sz="4" w:space="0" w:color="999999" w:themeColor="text1" w:themeTint="66"/>
               <w:left w:val="single" w:sz="4" w:space="0" w:color="999999" w:themeColor="text1" w:themeTint="66"/>
-              <w:bottom w:val="single" w:sz="4" w:space="0" w:color="999999" w:themeColor="text1" w:themeTint="66"/>
-              <w:right w:val="single" w:sz="4" w:space="0" w:color="999999" w:themeColor="text1" w:themeTint="66"/>
-            </w:tcBorders>
-          </w:tcPr>
-          <w:p>
-            <w:pPr>
-              <w:pStyle w:val="Nessunaspaziatura"/>
-              <w:cnfStyle w:val="000000000000" w:firstRow="0" w:lastRow="0" w:firstColumn="0" w:lastColumn="0" w:oddVBand="0" w:evenVBand="0" w:oddHBand="0" w:evenHBand="0" w:firstRowFirstColumn="0" w:firstRowLastColumn="0" w:lastRowFirstColumn="0" w:lastRowLastColumn="0"/>
-              <w:rPr>
-                <w:sz w:val="18"/>
-                <w:szCs w:val="18"/>
-              </w:rPr>
-            </w:pPr>
-            <w:r>
-              <w:rPr>
-                <w:sz w:val="18"/>
-                <w:szCs w:val="18"/>
-              </w:rPr>
-              <w:t>Chiude pop-up.</w:t>
+              <w:right w:val="single" w:sz="4" w:space="0" w:color="999999" w:themeColor="text1" w:themeTint="66"/>
+            </w:tcBorders>
+            <w:hideMark/>
+          </w:tcPr>
+          <w:p>
+            <w:pPr>
+              <w:pStyle w:val="Nessunaspaziatura"/>
+              <w:cnfStyle w:val="000000000000" w:firstRow="0" w:lastRow="0" w:firstColumn="0" w:lastColumn="0" w:oddVBand="0" w:evenVBand="0" w:oddHBand="0" w:evenHBand="0" w:firstRowFirstColumn="0" w:firstRowLastColumn="0" w:lastRowFirstColumn="0" w:lastRowLastColumn="0"/>
+              <w:rPr>
+                <w:sz w:val="18"/>
+                <w:szCs w:val="18"/>
+              </w:rPr>
+            </w:pPr>
+            <w:r>
+              <w:rPr>
+                <w:sz w:val="18"/>
+                <w:szCs w:val="18"/>
+              </w:rPr>
+              <w:t>Il sistema fallisce il collegamento con il database.</w:t>
             </w:r>
           </w:p>
         </w:tc>
@@ -8070,7 +8512,6 @@
             <w:tcBorders>
               <w:top w:val="single" w:sz="4" w:space="0" w:color="999999" w:themeColor="text1" w:themeTint="66"/>
               <w:left w:val="single" w:sz="4" w:space="0" w:color="999999" w:themeColor="text1" w:themeTint="66"/>
-              <w:bottom w:val="single" w:sz="4" w:space="0" w:color="999999" w:themeColor="text1" w:themeTint="66"/>
               <w:right w:val="single" w:sz="4" w:space="0" w:color="999999" w:themeColor="text1" w:themeTint="66"/>
             </w:tcBorders>
           </w:tcPr>
@@ -8091,7 +8532,6 @@
             <w:tcBorders>
               <w:top w:val="single" w:sz="4" w:space="0" w:color="999999" w:themeColor="text1" w:themeTint="66"/>
               <w:left w:val="single" w:sz="4" w:space="0" w:color="999999" w:themeColor="text1" w:themeTint="66"/>
-              <w:bottom w:val="single" w:sz="4" w:space="0" w:color="999999" w:themeColor="text1" w:themeTint="66"/>
               <w:right w:val="single" w:sz="4" w:space="0" w:color="999999" w:themeColor="text1" w:themeTint="66"/>
             </w:tcBorders>
           </w:tcPr>
@@ -8112,7 +8552,6 @@
             <w:tcBorders>
               <w:top w:val="single" w:sz="4" w:space="0" w:color="999999" w:themeColor="text1" w:themeTint="66"/>
               <w:left w:val="single" w:sz="4" w:space="0" w:color="999999" w:themeColor="text1" w:themeTint="66"/>
-              <w:bottom w:val="single" w:sz="4" w:space="0" w:color="999999" w:themeColor="text1" w:themeTint="66"/>
               <w:right w:val="single" w:sz="4" w:space="0" w:color="999999" w:themeColor="text1" w:themeTint="66"/>
             </w:tcBorders>
           </w:tcPr>
@@ -8133,7 +8572,6 @@
             <w:tcBorders>
               <w:top w:val="single" w:sz="4" w:space="0" w:color="999999" w:themeColor="text1" w:themeTint="66"/>
               <w:left w:val="single" w:sz="4" w:space="0" w:color="999999" w:themeColor="text1" w:themeTint="66"/>
-              <w:bottom w:val="single" w:sz="4" w:space="0" w:color="999999" w:themeColor="text1" w:themeTint="66"/>
               <w:right w:val="single" w:sz="4" w:space="0" w:color="999999" w:themeColor="text1" w:themeTint="66"/>
             </w:tcBorders>
           </w:tcPr>
@@ -8157,36 +8595,16 @@
           <w:tcPr>
             <w:cnfStyle w:val="001000000000" w:firstRow="0" w:lastRow="0" w:firstColumn="1" w:lastColumn="0" w:oddVBand="0" w:evenVBand="0" w:oddHBand="0" w:evenHBand="0" w:firstRowFirstColumn="0" w:firstRowLastColumn="0" w:lastRowFirstColumn="0" w:lastRowLastColumn="0"/>
             <w:tcW w:w="4081" w:type="dxa"/>
-            <w:vMerge w:val="restart"/>
-            <w:tcBorders>
-              <w:left w:val="single" w:sz="4" w:space="0" w:color="999999" w:themeColor="text1" w:themeTint="66"/>
+            <w:vMerge/>
+            <w:tcBorders>
+              <w:top w:val="single" w:sz="4" w:space="0" w:color="999999" w:themeColor="text1" w:themeTint="66"/>
+              <w:left w:val="single" w:sz="4" w:space="0" w:color="999999" w:themeColor="text1" w:themeTint="66"/>
+              <w:bottom w:val="single" w:sz="4" w:space="0" w:color="999999" w:themeColor="text1" w:themeTint="66"/>
               <w:right w:val="single" w:sz="4" w:space="0" w:color="999999" w:themeColor="text1" w:themeTint="66"/>
             </w:tcBorders>
             <w:vAlign w:val="center"/>
-          </w:tcPr>
-          <w:p>
-            <w:pPr>
-              <w:pStyle w:val="Nessunaspaziatura"/>
-              <w:rPr>
-                <w:sz w:val="18"/>
-                <w:szCs w:val="18"/>
-              </w:rPr>
-            </w:pPr>
-            <w:r>
-              <w:rPr>
-                <w:sz w:val="18"/>
-                <w:szCs w:val="18"/>
-              </w:rPr>
-              <w:t>EXTENSIONS #</w:t>
-            </w:r>
-            <w:r>
-              <w:rPr>
-                <w:sz w:val="18"/>
-                <w:szCs w:val="18"/>
-              </w:rPr>
-              <w:t>5</w:t>
-            </w:r>
-          </w:p>
+            <w:hideMark/>
+          </w:tcPr>
           <w:p>
             <w:pPr>
               <w:pStyle w:val="Nessunaspaziatura"/>
@@ -8196,15 +8614,6 @@
                 <w:szCs w:val="18"/>
               </w:rPr>
             </w:pPr>
-            <w:r>
-              <w:rPr>
-                <w:b w:val="0"/>
-                <w:bCs w:val="0"/>
-                <w:sz w:val="18"/>
-                <w:szCs w:val="18"/>
-              </w:rPr>
-              <w:t>L'utente inserisce il tracciato manualmente</w:t>
-            </w:r>
           </w:p>
         </w:tc>
         <w:tc>
@@ -8216,26 +8625,27 @@
               <w:bottom w:val="single" w:sz="4" w:space="0" w:color="999999" w:themeColor="text1" w:themeTint="66"/>
               <w:right w:val="single" w:sz="4" w:space="0" w:color="999999" w:themeColor="text1" w:themeTint="66"/>
             </w:tcBorders>
-          </w:tcPr>
-          <w:p>
-            <w:pPr>
-              <w:pStyle w:val="Nessunaspaziatura"/>
-              <w:cnfStyle w:val="000000000000" w:firstRow="0" w:lastRow="0" w:firstColumn="0" w:lastColumn="0" w:oddVBand="0" w:evenVBand="0" w:oddHBand="0" w:evenHBand="0" w:firstRowFirstColumn="0" w:firstRowLastColumn="0" w:lastRowFirstColumn="0" w:lastRowLastColumn="0"/>
-              <w:rPr>
-                <w:i/>
-                <w:iCs/>
-                <w:sz w:val="18"/>
-                <w:szCs w:val="18"/>
-              </w:rPr>
-            </w:pPr>
-            <w:r>
-              <w:rPr>
-                <w:i/>
-                <w:iCs/>
-                <w:sz w:val="18"/>
-                <w:szCs w:val="18"/>
-              </w:rPr>
-              <w:t>17.e</w:t>
+            <w:hideMark/>
+          </w:tcPr>
+          <w:p>
+            <w:pPr>
+              <w:pStyle w:val="Nessunaspaziatura"/>
+              <w:cnfStyle w:val="000000000000" w:firstRow="0" w:lastRow="0" w:firstColumn="0" w:lastColumn="0" w:oddVBand="0" w:evenVBand="0" w:oddHBand="0" w:evenHBand="0" w:firstRowFirstColumn="0" w:firstRowLastColumn="0" w:lastRowFirstColumn="0" w:lastRowLastColumn="0"/>
+              <w:rPr>
+                <w:i/>
+                <w:iCs/>
+                <w:sz w:val="18"/>
+                <w:szCs w:val="18"/>
+              </w:rPr>
+            </w:pPr>
+            <w:r>
+              <w:rPr>
+                <w:i/>
+                <w:iCs/>
+                <w:sz w:val="18"/>
+                <w:szCs w:val="18"/>
+              </w:rPr>
+              <w:t>13.d</w:t>
             </w:r>
           </w:p>
         </w:tc>
@@ -8258,13 +8668,6 @@
                 <w:szCs w:val="18"/>
               </w:rPr>
             </w:pPr>
-            <w:r>
-              <w:rPr>
-                <w:sz w:val="18"/>
-                <w:szCs w:val="18"/>
-              </w:rPr>
-              <w:t>Clicca la mappa</w:t>
-            </w:r>
           </w:p>
         </w:tc>
         <w:tc>
@@ -8276,16 +8679,31 @@
               <w:bottom w:val="single" w:sz="4" w:space="0" w:color="999999" w:themeColor="text1" w:themeTint="66"/>
               <w:right w:val="single" w:sz="4" w:space="0" w:color="999999" w:themeColor="text1" w:themeTint="66"/>
             </w:tcBorders>
-          </w:tcPr>
-          <w:p>
-            <w:pPr>
-              <w:pStyle w:val="Nessunaspaziatura"/>
-              <w:cnfStyle w:val="000000000000" w:firstRow="0" w:lastRow="0" w:firstColumn="0" w:lastColumn="0" w:oddVBand="0" w:evenVBand="0" w:oddHBand="0" w:evenHBand="0" w:firstRowFirstColumn="0" w:firstRowLastColumn="0" w:lastRowFirstColumn="0" w:lastRowLastColumn="0"/>
-              <w:rPr>
-                <w:sz w:val="18"/>
-                <w:szCs w:val="18"/>
-              </w:rPr>
-            </w:pPr>
+            <w:hideMark/>
+          </w:tcPr>
+          <w:p>
+            <w:pPr>
+              <w:pStyle w:val="Nessunaspaziatura"/>
+              <w:cnfStyle w:val="000000000000" w:firstRow="0" w:lastRow="0" w:firstColumn="0" w:lastColumn="0" w:oddVBand="0" w:evenVBand="0" w:oddHBand="0" w:evenHBand="0" w:firstRowFirstColumn="0" w:firstRowLastColumn="0" w:lastRowFirstColumn="0" w:lastRowLastColumn="0"/>
+              <w:rPr>
+                <w:sz w:val="18"/>
+                <w:szCs w:val="18"/>
+              </w:rPr>
+            </w:pPr>
+            <w:r>
+              <w:rPr>
+                <w:sz w:val="18"/>
+                <w:szCs w:val="18"/>
+              </w:rPr>
+              <w:t xml:space="preserve">Mostra pop-up </w:t>
+            </w:r>
+            <w:r>
+              <w:rPr>
+                <w:sz w:val="18"/>
+                <w:szCs w:val="18"/>
+              </w:rPr>
+              <w:t>"AgIt_E4"</w:t>
+            </w:r>
           </w:p>
         </w:tc>
         <w:tc>
@@ -8383,15 +8801,19 @@
             <w:tcW w:w="4081" w:type="dxa"/>
             <w:vMerge/>
             <w:tcBorders>
-              <w:left w:val="single" w:sz="4" w:space="0" w:color="999999" w:themeColor="text1" w:themeTint="66"/>
+              <w:top w:val="single" w:sz="4" w:space="0" w:color="999999" w:themeColor="text1" w:themeTint="66"/>
+              <w:left w:val="single" w:sz="4" w:space="0" w:color="999999" w:themeColor="text1" w:themeTint="66"/>
+              <w:bottom w:val="single" w:sz="4" w:space="0" w:color="999999" w:themeColor="text1" w:themeTint="66"/>
               <w:right w:val="single" w:sz="4" w:space="0" w:color="999999" w:themeColor="text1" w:themeTint="66"/>
             </w:tcBorders>
             <w:vAlign w:val="center"/>
-          </w:tcPr>
-          <w:p>
-            <w:pPr>
-              <w:pStyle w:val="Nessunaspaziatura"/>
-              <w:rPr>
+            <w:hideMark/>
+          </w:tcPr>
+          <w:p>
+            <w:pPr>
+              <w:pStyle w:val="Nessunaspaziatura"/>
+              <w:rPr>
+                <w:caps/>
                 <w:sz w:val="18"/>
                 <w:szCs w:val="18"/>
               </w:rPr>
@@ -8407,26 +8829,27 @@
               <w:bottom w:val="single" w:sz="4" w:space="0" w:color="999999" w:themeColor="text1" w:themeTint="66"/>
               <w:right w:val="single" w:sz="4" w:space="0" w:color="999999" w:themeColor="text1" w:themeTint="66"/>
             </w:tcBorders>
-          </w:tcPr>
-          <w:p>
-            <w:pPr>
-              <w:pStyle w:val="Nessunaspaziatura"/>
-              <w:cnfStyle w:val="000000000000" w:firstRow="0" w:lastRow="0" w:firstColumn="0" w:lastColumn="0" w:oddVBand="0" w:evenVBand="0" w:oddHBand="0" w:evenHBand="0" w:firstRowFirstColumn="0" w:firstRowLastColumn="0" w:lastRowFirstColumn="0" w:lastRowLastColumn="0"/>
-              <w:rPr>
-                <w:i/>
-                <w:iCs/>
-                <w:sz w:val="18"/>
-                <w:szCs w:val="18"/>
-              </w:rPr>
-            </w:pPr>
-            <w:r>
-              <w:rPr>
-                <w:i/>
-                <w:iCs/>
-                <w:sz w:val="18"/>
-                <w:szCs w:val="18"/>
-              </w:rPr>
-              <w:t>18.e</w:t>
+            <w:hideMark/>
+          </w:tcPr>
+          <w:p>
+            <w:pPr>
+              <w:pStyle w:val="Nessunaspaziatura"/>
+              <w:cnfStyle w:val="000000000000" w:firstRow="0" w:lastRow="0" w:firstColumn="0" w:lastColumn="0" w:oddVBand="0" w:evenVBand="0" w:oddHBand="0" w:evenHBand="0" w:firstRowFirstColumn="0" w:firstRowLastColumn="0" w:lastRowFirstColumn="0" w:lastRowLastColumn="0"/>
+              <w:rPr>
+                <w:i/>
+                <w:iCs/>
+                <w:sz w:val="18"/>
+                <w:szCs w:val="18"/>
+              </w:rPr>
+            </w:pPr>
+            <w:r>
+              <w:rPr>
+                <w:i/>
+                <w:iCs/>
+                <w:sz w:val="18"/>
+                <w:szCs w:val="18"/>
+              </w:rPr>
+              <w:t>14.d</w:t>
             </w:r>
           </w:p>
         </w:tc>
@@ -8439,16 +8862,24 @@
               <w:bottom w:val="single" w:sz="4" w:space="0" w:color="999999" w:themeColor="text1" w:themeTint="66"/>
               <w:right w:val="single" w:sz="4" w:space="0" w:color="999999" w:themeColor="text1" w:themeTint="66"/>
             </w:tcBorders>
-          </w:tcPr>
-          <w:p>
-            <w:pPr>
-              <w:pStyle w:val="Nessunaspaziatura"/>
-              <w:cnfStyle w:val="000000000000" w:firstRow="0" w:lastRow="0" w:firstColumn="0" w:lastColumn="0" w:oddVBand="0" w:evenVBand="0" w:oddHBand="0" w:evenHBand="0" w:firstRowFirstColumn="0" w:firstRowLastColumn="0" w:lastRowFirstColumn="0" w:lastRowLastColumn="0"/>
-              <w:rPr>
-                <w:sz w:val="18"/>
-                <w:szCs w:val="18"/>
-              </w:rPr>
-            </w:pPr>
+            <w:hideMark/>
+          </w:tcPr>
+          <w:p>
+            <w:pPr>
+              <w:pStyle w:val="Nessunaspaziatura"/>
+              <w:cnfStyle w:val="000000000000" w:firstRow="0" w:lastRow="0" w:firstColumn="0" w:lastColumn="0" w:oddVBand="0" w:evenVBand="0" w:oddHBand="0" w:evenHBand="0" w:firstRowFirstColumn="0" w:firstRowLastColumn="0" w:lastRowFirstColumn="0" w:lastRowLastColumn="0"/>
+              <w:rPr>
+                <w:sz w:val="18"/>
+                <w:szCs w:val="18"/>
+              </w:rPr>
+            </w:pPr>
+            <w:r>
+              <w:rPr>
+                <w:sz w:val="18"/>
+                <w:szCs w:val="18"/>
+              </w:rPr>
+              <w:t>Clicca “OK”.</w:t>
+            </w:r>
           </w:p>
         </w:tc>
         <w:tc>
@@ -8470,13 +8901,6 @@
                 <w:szCs w:val="18"/>
               </w:rPr>
             </w:pPr>
-            <w:r>
-              <w:rPr>
-                <w:sz w:val="18"/>
-                <w:szCs w:val="18"/>
-              </w:rPr>
-              <w:t>Mostra la mappa e inizializza iterazioni</w:t>
-            </w:r>
           </w:p>
         </w:tc>
         <w:tc>
@@ -8574,1472 +8998,6 @@
             <w:tcW w:w="4081" w:type="dxa"/>
             <w:vMerge/>
             <w:tcBorders>
-              <w:left w:val="single" w:sz="4" w:space="0" w:color="999999" w:themeColor="text1" w:themeTint="66"/>
-              <w:right w:val="single" w:sz="4" w:space="0" w:color="999999" w:themeColor="text1" w:themeTint="66"/>
-            </w:tcBorders>
-            <w:vAlign w:val="center"/>
-          </w:tcPr>
-          <w:p>
-            <w:pPr>
-              <w:pStyle w:val="Nessunaspaziatura"/>
-              <w:rPr>
-                <w:sz w:val="18"/>
-                <w:szCs w:val="18"/>
-              </w:rPr>
-            </w:pPr>
-          </w:p>
-        </w:tc>
-        <w:tc>
-          <w:tcPr>
-            <w:tcW w:w="988" w:type="dxa"/>
-            <w:tcBorders>
-              <w:top w:val="single" w:sz="4" w:space="0" w:color="999999" w:themeColor="text1" w:themeTint="66"/>
-              <w:left w:val="single" w:sz="4" w:space="0" w:color="999999" w:themeColor="text1" w:themeTint="66"/>
-              <w:bottom w:val="single" w:sz="4" w:space="0" w:color="999999" w:themeColor="text1" w:themeTint="66"/>
-              <w:right w:val="single" w:sz="4" w:space="0" w:color="999999" w:themeColor="text1" w:themeTint="66"/>
-            </w:tcBorders>
-          </w:tcPr>
-          <w:p>
-            <w:pPr>
-              <w:pStyle w:val="Nessunaspaziatura"/>
-              <w:cnfStyle w:val="000000000000" w:firstRow="0" w:lastRow="0" w:firstColumn="0" w:lastColumn="0" w:oddVBand="0" w:evenVBand="0" w:oddHBand="0" w:evenHBand="0" w:firstRowFirstColumn="0" w:firstRowLastColumn="0" w:lastRowFirstColumn="0" w:lastRowLastColumn="0"/>
-              <w:rPr>
-                <w:i/>
-                <w:iCs/>
-                <w:sz w:val="18"/>
-                <w:szCs w:val="18"/>
-              </w:rPr>
-            </w:pPr>
-            <w:r>
-              <w:rPr>
-                <w:i/>
-                <w:iCs/>
-                <w:sz w:val="18"/>
-                <w:szCs w:val="18"/>
-              </w:rPr>
-              <w:t>19.e</w:t>
-            </w:r>
-          </w:p>
-        </w:tc>
-        <w:tc>
-          <w:tcPr>
-            <w:tcW w:w="1978" w:type="dxa"/>
-            <w:tcBorders>
-              <w:top w:val="single" w:sz="4" w:space="0" w:color="999999" w:themeColor="text1" w:themeTint="66"/>
-              <w:left w:val="single" w:sz="4" w:space="0" w:color="999999" w:themeColor="text1" w:themeTint="66"/>
-              <w:bottom w:val="single" w:sz="4" w:space="0" w:color="999999" w:themeColor="text1" w:themeTint="66"/>
-              <w:right w:val="single" w:sz="4" w:space="0" w:color="999999" w:themeColor="text1" w:themeTint="66"/>
-            </w:tcBorders>
-          </w:tcPr>
-          <w:p>
-            <w:pPr>
-              <w:pStyle w:val="Nessunaspaziatura"/>
-              <w:cnfStyle w:val="000000000000" w:firstRow="0" w:lastRow="0" w:firstColumn="0" w:lastColumn="0" w:oddVBand="0" w:evenVBand="0" w:oddHBand="0" w:evenHBand="0" w:firstRowFirstColumn="0" w:firstRowLastColumn="0" w:lastRowFirstColumn="0" w:lastRowLastColumn="0"/>
-              <w:rPr>
-                <w:sz w:val="18"/>
-                <w:szCs w:val="18"/>
-              </w:rPr>
-            </w:pPr>
-            <w:r>
-              <w:rPr>
-                <w:sz w:val="18"/>
-                <w:szCs w:val="18"/>
-              </w:rPr>
-              <w:t>Indica punto di partenza</w:t>
-            </w:r>
-          </w:p>
-        </w:tc>
-        <w:tc>
-          <w:tcPr>
-            <w:tcW w:w="1832" w:type="dxa"/>
-            <w:tcBorders>
-              <w:top w:val="single" w:sz="4" w:space="0" w:color="999999" w:themeColor="text1" w:themeTint="66"/>
-              <w:left w:val="single" w:sz="4" w:space="0" w:color="999999" w:themeColor="text1" w:themeTint="66"/>
-              <w:bottom w:val="single" w:sz="4" w:space="0" w:color="999999" w:themeColor="text1" w:themeTint="66"/>
-              <w:right w:val="single" w:sz="4" w:space="0" w:color="999999" w:themeColor="text1" w:themeTint="66"/>
-            </w:tcBorders>
-          </w:tcPr>
-          <w:p>
-            <w:pPr>
-              <w:pStyle w:val="Nessunaspaziatura"/>
-              <w:cnfStyle w:val="000000000000" w:firstRow="0" w:lastRow="0" w:firstColumn="0" w:lastColumn="0" w:oddVBand="0" w:evenVBand="0" w:oddHBand="0" w:evenHBand="0" w:firstRowFirstColumn="0" w:firstRowLastColumn="0" w:lastRowFirstColumn="0" w:lastRowLastColumn="0"/>
-              <w:rPr>
-                <w:sz w:val="18"/>
-                <w:szCs w:val="18"/>
-              </w:rPr>
-            </w:pPr>
-          </w:p>
-        </w:tc>
-        <w:tc>
-          <w:tcPr>
-            <w:tcW w:w="1464" w:type="dxa"/>
-            <w:tcBorders>
-              <w:top w:val="single" w:sz="4" w:space="0" w:color="999999" w:themeColor="text1" w:themeTint="66"/>
-              <w:left w:val="single" w:sz="4" w:space="0" w:color="999999" w:themeColor="text1" w:themeTint="66"/>
-              <w:bottom w:val="single" w:sz="4" w:space="0" w:color="999999" w:themeColor="text1" w:themeTint="66"/>
-              <w:right w:val="single" w:sz="4" w:space="0" w:color="999999" w:themeColor="text1" w:themeTint="66"/>
-            </w:tcBorders>
-          </w:tcPr>
-          <w:p>
-            <w:pPr>
-              <w:pStyle w:val="Nessunaspaziatura"/>
-              <w:cnfStyle w:val="000000000000" w:firstRow="0" w:lastRow="0" w:firstColumn="0" w:lastColumn="0" w:oddVBand="0" w:evenVBand="0" w:oddHBand="0" w:evenHBand="0" w:firstRowFirstColumn="0" w:firstRowLastColumn="0" w:lastRowFirstColumn="0" w:lastRowLastColumn="0"/>
-              <w:rPr>
-                <w:sz w:val="18"/>
-                <w:szCs w:val="18"/>
-              </w:rPr>
-            </w:pPr>
-          </w:p>
-        </w:tc>
-        <w:tc>
-          <w:tcPr>
-            <w:tcW w:w="3524" w:type="dxa"/>
-            <w:tcBorders>
-              <w:top w:val="single" w:sz="4" w:space="0" w:color="999999" w:themeColor="text1" w:themeTint="66"/>
-              <w:left w:val="single" w:sz="4" w:space="0" w:color="999999" w:themeColor="text1" w:themeTint="66"/>
-              <w:bottom w:val="single" w:sz="4" w:space="0" w:color="999999" w:themeColor="text1" w:themeTint="66"/>
-              <w:right w:val="single" w:sz="4" w:space="0" w:color="999999" w:themeColor="text1" w:themeTint="66"/>
-            </w:tcBorders>
-          </w:tcPr>
-          <w:p>
-            <w:pPr>
-              <w:pStyle w:val="Nessunaspaziatura"/>
-              <w:cnfStyle w:val="000000000000" w:firstRow="0" w:lastRow="0" w:firstColumn="0" w:lastColumn="0" w:oddVBand="0" w:evenVBand="0" w:oddHBand="0" w:evenHBand="0" w:firstRowFirstColumn="0" w:firstRowLastColumn="0" w:lastRowFirstColumn="0" w:lastRowLastColumn="0"/>
-              <w:rPr>
-                <w:sz w:val="18"/>
-                <w:szCs w:val="18"/>
-              </w:rPr>
-            </w:pPr>
-          </w:p>
-        </w:tc>
-        <w:tc>
-          <w:tcPr>
-            <w:tcW w:w="3860" w:type="dxa"/>
-            <w:tcBorders>
-              <w:top w:val="single" w:sz="4" w:space="0" w:color="999999" w:themeColor="text1" w:themeTint="66"/>
-              <w:left w:val="single" w:sz="4" w:space="0" w:color="999999" w:themeColor="text1" w:themeTint="66"/>
-              <w:bottom w:val="single" w:sz="4" w:space="0" w:color="999999" w:themeColor="text1" w:themeTint="66"/>
-              <w:right w:val="single" w:sz="4" w:space="0" w:color="999999" w:themeColor="text1" w:themeTint="66"/>
-            </w:tcBorders>
-          </w:tcPr>
-          <w:p>
-            <w:pPr>
-              <w:pStyle w:val="Nessunaspaziatura"/>
-              <w:cnfStyle w:val="000000000000" w:firstRow="0" w:lastRow="0" w:firstColumn="0" w:lastColumn="0" w:oddVBand="0" w:evenVBand="0" w:oddHBand="0" w:evenHBand="0" w:firstRowFirstColumn="0" w:firstRowLastColumn="0" w:lastRowFirstColumn="0" w:lastRowLastColumn="0"/>
-              <w:rPr>
-                <w:sz w:val="18"/>
-                <w:szCs w:val="18"/>
-              </w:rPr>
-            </w:pPr>
-          </w:p>
-        </w:tc>
-        <w:tc>
-          <w:tcPr>
-            <w:tcW w:w="2845" w:type="dxa"/>
-            <w:tcBorders>
-              <w:top w:val="single" w:sz="4" w:space="0" w:color="999999" w:themeColor="text1" w:themeTint="66"/>
-              <w:left w:val="single" w:sz="4" w:space="0" w:color="999999" w:themeColor="text1" w:themeTint="66"/>
-              <w:bottom w:val="single" w:sz="4" w:space="0" w:color="999999" w:themeColor="text1" w:themeTint="66"/>
-              <w:right w:val="single" w:sz="4" w:space="0" w:color="999999" w:themeColor="text1" w:themeTint="66"/>
-            </w:tcBorders>
-          </w:tcPr>
-          <w:p>
-            <w:pPr>
-              <w:pStyle w:val="Nessunaspaziatura"/>
-              <w:cnfStyle w:val="000000000000" w:firstRow="0" w:lastRow="0" w:firstColumn="0" w:lastColumn="0" w:oddVBand="0" w:evenVBand="0" w:oddHBand="0" w:evenHBand="0" w:firstRowFirstColumn="0" w:firstRowLastColumn="0" w:lastRowFirstColumn="0" w:lastRowLastColumn="0"/>
-              <w:rPr>
-                <w:sz w:val="18"/>
-                <w:szCs w:val="18"/>
-              </w:rPr>
-            </w:pPr>
-          </w:p>
-        </w:tc>
-      </w:tr>
-      <w:tr>
-        <w:trPr>
-          <w:trHeight w:val="408"/>
-        </w:trPr>
-        <w:tc>
-          <w:tcPr>
-            <w:cnfStyle w:val="001000000000" w:firstRow="0" w:lastRow="0" w:firstColumn="1" w:lastColumn="0" w:oddVBand="0" w:evenVBand="0" w:oddHBand="0" w:evenHBand="0" w:firstRowFirstColumn="0" w:firstRowLastColumn="0" w:lastRowFirstColumn="0" w:lastRowLastColumn="0"/>
-            <w:tcW w:w="4081" w:type="dxa"/>
-            <w:vMerge/>
-            <w:tcBorders>
-              <w:left w:val="single" w:sz="4" w:space="0" w:color="999999" w:themeColor="text1" w:themeTint="66"/>
-              <w:right w:val="single" w:sz="4" w:space="0" w:color="999999" w:themeColor="text1" w:themeTint="66"/>
-            </w:tcBorders>
-            <w:vAlign w:val="center"/>
-          </w:tcPr>
-          <w:p>
-            <w:pPr>
-              <w:pStyle w:val="Nessunaspaziatura"/>
-              <w:rPr>
-                <w:sz w:val="18"/>
-                <w:szCs w:val="18"/>
-              </w:rPr>
-            </w:pPr>
-          </w:p>
-        </w:tc>
-        <w:tc>
-          <w:tcPr>
-            <w:tcW w:w="988" w:type="dxa"/>
-            <w:tcBorders>
-              <w:top w:val="single" w:sz="4" w:space="0" w:color="999999" w:themeColor="text1" w:themeTint="66"/>
-              <w:left w:val="single" w:sz="4" w:space="0" w:color="999999" w:themeColor="text1" w:themeTint="66"/>
-              <w:bottom w:val="single" w:sz="4" w:space="0" w:color="999999" w:themeColor="text1" w:themeTint="66"/>
-              <w:right w:val="single" w:sz="4" w:space="0" w:color="999999" w:themeColor="text1" w:themeTint="66"/>
-            </w:tcBorders>
-          </w:tcPr>
-          <w:p>
-            <w:pPr>
-              <w:pStyle w:val="Nessunaspaziatura"/>
-              <w:cnfStyle w:val="000000000000" w:firstRow="0" w:lastRow="0" w:firstColumn="0" w:lastColumn="0" w:oddVBand="0" w:evenVBand="0" w:oddHBand="0" w:evenHBand="0" w:firstRowFirstColumn="0" w:firstRowLastColumn="0" w:lastRowFirstColumn="0" w:lastRowLastColumn="0"/>
-              <w:rPr>
-                <w:i/>
-                <w:iCs/>
-                <w:sz w:val="18"/>
-                <w:szCs w:val="18"/>
-              </w:rPr>
-            </w:pPr>
-            <w:r>
-              <w:rPr>
-                <w:i/>
-                <w:iCs/>
-                <w:sz w:val="18"/>
-                <w:szCs w:val="18"/>
-              </w:rPr>
-              <w:t>20.e</w:t>
-            </w:r>
-          </w:p>
-        </w:tc>
-        <w:tc>
-          <w:tcPr>
-            <w:tcW w:w="1978" w:type="dxa"/>
-            <w:tcBorders>
-              <w:top w:val="single" w:sz="4" w:space="0" w:color="999999" w:themeColor="text1" w:themeTint="66"/>
-              <w:left w:val="single" w:sz="4" w:space="0" w:color="999999" w:themeColor="text1" w:themeTint="66"/>
-              <w:bottom w:val="single" w:sz="4" w:space="0" w:color="999999" w:themeColor="text1" w:themeTint="66"/>
-              <w:right w:val="single" w:sz="4" w:space="0" w:color="999999" w:themeColor="text1" w:themeTint="66"/>
-            </w:tcBorders>
-          </w:tcPr>
-          <w:p>
-            <w:pPr>
-              <w:pStyle w:val="Nessunaspaziatura"/>
-              <w:cnfStyle w:val="000000000000" w:firstRow="0" w:lastRow="0" w:firstColumn="0" w:lastColumn="0" w:oddVBand="0" w:evenVBand="0" w:oddHBand="0" w:evenHBand="0" w:firstRowFirstColumn="0" w:firstRowLastColumn="0" w:lastRowFirstColumn="0" w:lastRowLastColumn="0"/>
-              <w:rPr>
-                <w:sz w:val="18"/>
-                <w:szCs w:val="18"/>
-              </w:rPr>
-            </w:pPr>
-            <w:r>
-              <w:rPr>
-                <w:sz w:val="18"/>
-                <w:szCs w:val="18"/>
-              </w:rPr>
-              <w:t>Indica punto di arrivo</w:t>
-            </w:r>
-          </w:p>
-        </w:tc>
-        <w:tc>
-          <w:tcPr>
-            <w:tcW w:w="1832" w:type="dxa"/>
-            <w:tcBorders>
-              <w:top w:val="single" w:sz="4" w:space="0" w:color="999999" w:themeColor="text1" w:themeTint="66"/>
-              <w:left w:val="single" w:sz="4" w:space="0" w:color="999999" w:themeColor="text1" w:themeTint="66"/>
-              <w:bottom w:val="single" w:sz="4" w:space="0" w:color="999999" w:themeColor="text1" w:themeTint="66"/>
-              <w:right w:val="single" w:sz="4" w:space="0" w:color="999999" w:themeColor="text1" w:themeTint="66"/>
-            </w:tcBorders>
-          </w:tcPr>
-          <w:p>
-            <w:pPr>
-              <w:pStyle w:val="Nessunaspaziatura"/>
-              <w:cnfStyle w:val="000000000000" w:firstRow="0" w:lastRow="0" w:firstColumn="0" w:lastColumn="0" w:oddVBand="0" w:evenVBand="0" w:oddHBand="0" w:evenHBand="0" w:firstRowFirstColumn="0" w:firstRowLastColumn="0" w:lastRowFirstColumn="0" w:lastRowLastColumn="0"/>
-              <w:rPr>
-                <w:sz w:val="18"/>
-                <w:szCs w:val="18"/>
-              </w:rPr>
-            </w:pPr>
-          </w:p>
-        </w:tc>
-        <w:tc>
-          <w:tcPr>
-            <w:tcW w:w="1464" w:type="dxa"/>
-            <w:tcBorders>
-              <w:top w:val="single" w:sz="4" w:space="0" w:color="999999" w:themeColor="text1" w:themeTint="66"/>
-              <w:left w:val="single" w:sz="4" w:space="0" w:color="999999" w:themeColor="text1" w:themeTint="66"/>
-              <w:bottom w:val="single" w:sz="4" w:space="0" w:color="999999" w:themeColor="text1" w:themeTint="66"/>
-              <w:right w:val="single" w:sz="4" w:space="0" w:color="999999" w:themeColor="text1" w:themeTint="66"/>
-            </w:tcBorders>
-          </w:tcPr>
-          <w:p>
-            <w:pPr>
-              <w:pStyle w:val="Nessunaspaziatura"/>
-              <w:cnfStyle w:val="000000000000" w:firstRow="0" w:lastRow="0" w:firstColumn="0" w:lastColumn="0" w:oddVBand="0" w:evenVBand="0" w:oddHBand="0" w:evenHBand="0" w:firstRowFirstColumn="0" w:firstRowLastColumn="0" w:lastRowFirstColumn="0" w:lastRowLastColumn="0"/>
-              <w:rPr>
-                <w:sz w:val="18"/>
-                <w:szCs w:val="18"/>
-              </w:rPr>
-            </w:pPr>
-          </w:p>
-        </w:tc>
-        <w:tc>
-          <w:tcPr>
-            <w:tcW w:w="3524" w:type="dxa"/>
-            <w:tcBorders>
-              <w:top w:val="single" w:sz="4" w:space="0" w:color="999999" w:themeColor="text1" w:themeTint="66"/>
-              <w:left w:val="single" w:sz="4" w:space="0" w:color="999999" w:themeColor="text1" w:themeTint="66"/>
-              <w:bottom w:val="single" w:sz="4" w:space="0" w:color="999999" w:themeColor="text1" w:themeTint="66"/>
-              <w:right w:val="single" w:sz="4" w:space="0" w:color="999999" w:themeColor="text1" w:themeTint="66"/>
-            </w:tcBorders>
-          </w:tcPr>
-          <w:p>
-            <w:pPr>
-              <w:pStyle w:val="Nessunaspaziatura"/>
-              <w:cnfStyle w:val="000000000000" w:firstRow="0" w:lastRow="0" w:firstColumn="0" w:lastColumn="0" w:oddVBand="0" w:evenVBand="0" w:oddHBand="0" w:evenHBand="0" w:firstRowFirstColumn="0" w:firstRowLastColumn="0" w:lastRowFirstColumn="0" w:lastRowLastColumn="0"/>
-              <w:rPr>
-                <w:sz w:val="18"/>
-                <w:szCs w:val="18"/>
-              </w:rPr>
-            </w:pPr>
-          </w:p>
-        </w:tc>
-        <w:tc>
-          <w:tcPr>
-            <w:tcW w:w="3860" w:type="dxa"/>
-            <w:tcBorders>
-              <w:top w:val="single" w:sz="4" w:space="0" w:color="999999" w:themeColor="text1" w:themeTint="66"/>
-              <w:left w:val="single" w:sz="4" w:space="0" w:color="999999" w:themeColor="text1" w:themeTint="66"/>
-              <w:bottom w:val="single" w:sz="4" w:space="0" w:color="999999" w:themeColor="text1" w:themeTint="66"/>
-              <w:right w:val="single" w:sz="4" w:space="0" w:color="999999" w:themeColor="text1" w:themeTint="66"/>
-            </w:tcBorders>
-          </w:tcPr>
-          <w:p>
-            <w:pPr>
-              <w:pStyle w:val="Nessunaspaziatura"/>
-              <w:cnfStyle w:val="000000000000" w:firstRow="0" w:lastRow="0" w:firstColumn="0" w:lastColumn="0" w:oddVBand="0" w:evenVBand="0" w:oddHBand="0" w:evenHBand="0" w:firstRowFirstColumn="0" w:firstRowLastColumn="0" w:lastRowFirstColumn="0" w:lastRowLastColumn="0"/>
-              <w:rPr>
-                <w:sz w:val="18"/>
-                <w:szCs w:val="18"/>
-              </w:rPr>
-            </w:pPr>
-          </w:p>
-        </w:tc>
-        <w:tc>
-          <w:tcPr>
-            <w:tcW w:w="2845" w:type="dxa"/>
-            <w:tcBorders>
-              <w:top w:val="single" w:sz="4" w:space="0" w:color="999999" w:themeColor="text1" w:themeTint="66"/>
-              <w:left w:val="single" w:sz="4" w:space="0" w:color="999999" w:themeColor="text1" w:themeTint="66"/>
-              <w:bottom w:val="single" w:sz="4" w:space="0" w:color="999999" w:themeColor="text1" w:themeTint="66"/>
-              <w:right w:val="single" w:sz="4" w:space="0" w:color="999999" w:themeColor="text1" w:themeTint="66"/>
-            </w:tcBorders>
-          </w:tcPr>
-          <w:p>
-            <w:pPr>
-              <w:pStyle w:val="Nessunaspaziatura"/>
-              <w:cnfStyle w:val="000000000000" w:firstRow="0" w:lastRow="0" w:firstColumn="0" w:lastColumn="0" w:oddVBand="0" w:evenVBand="0" w:oddHBand="0" w:evenHBand="0" w:firstRowFirstColumn="0" w:firstRowLastColumn="0" w:lastRowFirstColumn="0" w:lastRowLastColumn="0"/>
-              <w:rPr>
-                <w:sz w:val="18"/>
-                <w:szCs w:val="18"/>
-              </w:rPr>
-            </w:pPr>
-          </w:p>
-        </w:tc>
-      </w:tr>
-      <w:tr>
-        <w:trPr>
-          <w:trHeight w:val="408"/>
-        </w:trPr>
-        <w:tc>
-          <w:tcPr>
-            <w:cnfStyle w:val="001000000000" w:firstRow="0" w:lastRow="0" w:firstColumn="1" w:lastColumn="0" w:oddVBand="0" w:evenVBand="0" w:oddHBand="0" w:evenHBand="0" w:firstRowFirstColumn="0" w:firstRowLastColumn="0" w:lastRowFirstColumn="0" w:lastRowLastColumn="0"/>
-            <w:tcW w:w="4081" w:type="dxa"/>
-            <w:vMerge/>
-            <w:tcBorders>
-              <w:left w:val="single" w:sz="4" w:space="0" w:color="999999" w:themeColor="text1" w:themeTint="66"/>
-              <w:right w:val="single" w:sz="4" w:space="0" w:color="999999" w:themeColor="text1" w:themeTint="66"/>
-            </w:tcBorders>
-            <w:vAlign w:val="center"/>
-          </w:tcPr>
-          <w:p>
-            <w:pPr>
-              <w:pStyle w:val="Nessunaspaziatura"/>
-              <w:rPr>
-                <w:sz w:val="18"/>
-                <w:szCs w:val="18"/>
-              </w:rPr>
-            </w:pPr>
-          </w:p>
-        </w:tc>
-        <w:tc>
-          <w:tcPr>
-            <w:tcW w:w="988" w:type="dxa"/>
-            <w:tcBorders>
-              <w:top w:val="single" w:sz="4" w:space="0" w:color="999999" w:themeColor="text1" w:themeTint="66"/>
-              <w:left w:val="single" w:sz="4" w:space="0" w:color="999999" w:themeColor="text1" w:themeTint="66"/>
-              <w:bottom w:val="single" w:sz="4" w:space="0" w:color="999999" w:themeColor="text1" w:themeTint="66"/>
-              <w:right w:val="single" w:sz="4" w:space="0" w:color="999999" w:themeColor="text1" w:themeTint="66"/>
-            </w:tcBorders>
-          </w:tcPr>
-          <w:p>
-            <w:pPr>
-              <w:pStyle w:val="Nessunaspaziatura"/>
-              <w:cnfStyle w:val="000000000000" w:firstRow="0" w:lastRow="0" w:firstColumn="0" w:lastColumn="0" w:oddVBand="0" w:evenVBand="0" w:oddHBand="0" w:evenHBand="0" w:firstRowFirstColumn="0" w:firstRowLastColumn="0" w:lastRowFirstColumn="0" w:lastRowLastColumn="0"/>
-              <w:rPr>
-                <w:i/>
-                <w:iCs/>
-                <w:sz w:val="18"/>
-                <w:szCs w:val="18"/>
-              </w:rPr>
-            </w:pPr>
-            <w:r>
-              <w:rPr>
-                <w:i/>
-                <w:iCs/>
-                <w:sz w:val="18"/>
-                <w:szCs w:val="18"/>
-              </w:rPr>
-              <w:t>21.e</w:t>
-            </w:r>
-          </w:p>
-        </w:tc>
-        <w:tc>
-          <w:tcPr>
-            <w:tcW w:w="1978" w:type="dxa"/>
-            <w:tcBorders>
-              <w:top w:val="single" w:sz="4" w:space="0" w:color="999999" w:themeColor="text1" w:themeTint="66"/>
-              <w:left w:val="single" w:sz="4" w:space="0" w:color="999999" w:themeColor="text1" w:themeTint="66"/>
-              <w:bottom w:val="single" w:sz="4" w:space="0" w:color="999999" w:themeColor="text1" w:themeTint="66"/>
-              <w:right w:val="single" w:sz="4" w:space="0" w:color="999999" w:themeColor="text1" w:themeTint="66"/>
-            </w:tcBorders>
-          </w:tcPr>
-          <w:p>
-            <w:pPr>
-              <w:pStyle w:val="Nessunaspaziatura"/>
-              <w:cnfStyle w:val="000000000000" w:firstRow="0" w:lastRow="0" w:firstColumn="0" w:lastColumn="0" w:oddVBand="0" w:evenVBand="0" w:oddHBand="0" w:evenHBand="0" w:firstRowFirstColumn="0" w:firstRowLastColumn="0" w:lastRowFirstColumn="0" w:lastRowLastColumn="0"/>
-              <w:rPr>
-                <w:sz w:val="18"/>
-                <w:szCs w:val="18"/>
-              </w:rPr>
-            </w:pPr>
-          </w:p>
-        </w:tc>
-        <w:tc>
-          <w:tcPr>
-            <w:tcW w:w="1832" w:type="dxa"/>
-            <w:tcBorders>
-              <w:top w:val="single" w:sz="4" w:space="0" w:color="999999" w:themeColor="text1" w:themeTint="66"/>
-              <w:left w:val="single" w:sz="4" w:space="0" w:color="999999" w:themeColor="text1" w:themeTint="66"/>
-              <w:bottom w:val="single" w:sz="4" w:space="0" w:color="999999" w:themeColor="text1" w:themeTint="66"/>
-              <w:right w:val="single" w:sz="4" w:space="0" w:color="999999" w:themeColor="text1" w:themeTint="66"/>
-            </w:tcBorders>
-          </w:tcPr>
-          <w:p>
-            <w:pPr>
-              <w:pStyle w:val="Nessunaspaziatura"/>
-              <w:cnfStyle w:val="000000000000" w:firstRow="0" w:lastRow="0" w:firstColumn="0" w:lastColumn="0" w:oddVBand="0" w:evenVBand="0" w:oddHBand="0" w:evenHBand="0" w:firstRowFirstColumn="0" w:firstRowLastColumn="0" w:lastRowFirstColumn="0" w:lastRowLastColumn="0"/>
-              <w:rPr>
-                <w:sz w:val="18"/>
-                <w:szCs w:val="18"/>
-              </w:rPr>
-            </w:pPr>
-          </w:p>
-        </w:tc>
-        <w:tc>
-          <w:tcPr>
-            <w:tcW w:w="1464" w:type="dxa"/>
-            <w:tcBorders>
-              <w:top w:val="single" w:sz="4" w:space="0" w:color="999999" w:themeColor="text1" w:themeTint="66"/>
-              <w:left w:val="single" w:sz="4" w:space="0" w:color="999999" w:themeColor="text1" w:themeTint="66"/>
-              <w:bottom w:val="single" w:sz="4" w:space="0" w:color="999999" w:themeColor="text1" w:themeTint="66"/>
-              <w:right w:val="single" w:sz="4" w:space="0" w:color="999999" w:themeColor="text1" w:themeTint="66"/>
-            </w:tcBorders>
-          </w:tcPr>
-          <w:p>
-            <w:pPr>
-              <w:pStyle w:val="Nessunaspaziatura"/>
-              <w:cnfStyle w:val="000000000000" w:firstRow="0" w:lastRow="0" w:firstColumn="0" w:lastColumn="0" w:oddVBand="0" w:evenVBand="0" w:oddHBand="0" w:evenHBand="0" w:firstRowFirstColumn="0" w:firstRowLastColumn="0" w:lastRowFirstColumn="0" w:lastRowLastColumn="0"/>
-              <w:rPr>
-                <w:sz w:val="18"/>
-                <w:szCs w:val="18"/>
-              </w:rPr>
-            </w:pPr>
-          </w:p>
-        </w:tc>
-        <w:tc>
-          <w:tcPr>
-            <w:tcW w:w="3524" w:type="dxa"/>
-            <w:tcBorders>
-              <w:top w:val="single" w:sz="4" w:space="0" w:color="999999" w:themeColor="text1" w:themeTint="66"/>
-              <w:left w:val="single" w:sz="4" w:space="0" w:color="999999" w:themeColor="text1" w:themeTint="66"/>
-              <w:bottom w:val="single" w:sz="4" w:space="0" w:color="999999" w:themeColor="text1" w:themeTint="66"/>
-              <w:right w:val="single" w:sz="4" w:space="0" w:color="999999" w:themeColor="text1" w:themeTint="66"/>
-            </w:tcBorders>
-          </w:tcPr>
-          <w:p>
-            <w:pPr>
-              <w:pStyle w:val="Nessunaspaziatura"/>
-              <w:cnfStyle w:val="000000000000" w:firstRow="0" w:lastRow="0" w:firstColumn="0" w:lastColumn="0" w:oddVBand="0" w:evenVBand="0" w:oddHBand="0" w:evenHBand="0" w:firstRowFirstColumn="0" w:firstRowLastColumn="0" w:lastRowFirstColumn="0" w:lastRowLastColumn="0"/>
-              <w:rPr>
-                <w:sz w:val="18"/>
-                <w:szCs w:val="18"/>
-              </w:rPr>
-            </w:pPr>
-            <w:r>
-              <w:rPr>
-                <w:sz w:val="18"/>
-                <w:szCs w:val="18"/>
-              </w:rPr>
-              <w:t>Elabora e</w:t>
-            </w:r>
-          </w:p>
-          <w:p>
-            <w:pPr>
-              <w:pStyle w:val="Nessunaspaziatura"/>
-              <w:cnfStyle w:val="000000000000" w:firstRow="0" w:lastRow="0" w:firstColumn="0" w:lastColumn="0" w:oddVBand="0" w:evenVBand="0" w:oddHBand="0" w:evenHBand="0" w:firstRowFirstColumn="0" w:firstRowLastColumn="0" w:lastRowFirstColumn="0" w:lastRowLastColumn="0"/>
-              <w:rPr>
-                <w:sz w:val="18"/>
-                <w:szCs w:val="18"/>
-              </w:rPr>
-            </w:pPr>
-            <w:r>
-              <w:rPr>
-                <w:sz w:val="18"/>
-                <w:szCs w:val="18"/>
-              </w:rPr>
-              <w:t xml:space="preserve"> restituisce i dati</w:t>
-            </w:r>
-          </w:p>
-        </w:tc>
-        <w:tc>
-          <w:tcPr>
-            <w:tcW w:w="3860" w:type="dxa"/>
-            <w:tcBorders>
-              <w:top w:val="single" w:sz="4" w:space="0" w:color="999999" w:themeColor="text1" w:themeTint="66"/>
-              <w:left w:val="single" w:sz="4" w:space="0" w:color="999999" w:themeColor="text1" w:themeTint="66"/>
-              <w:bottom w:val="single" w:sz="4" w:space="0" w:color="999999" w:themeColor="text1" w:themeTint="66"/>
-              <w:right w:val="single" w:sz="4" w:space="0" w:color="999999" w:themeColor="text1" w:themeTint="66"/>
-            </w:tcBorders>
-          </w:tcPr>
-          <w:p>
-            <w:pPr>
-              <w:pStyle w:val="Nessunaspaziatura"/>
-              <w:cnfStyle w:val="000000000000" w:firstRow="0" w:lastRow="0" w:firstColumn="0" w:lastColumn="0" w:oddVBand="0" w:evenVBand="0" w:oddHBand="0" w:evenHBand="0" w:firstRowFirstColumn="0" w:firstRowLastColumn="0" w:lastRowFirstColumn="0" w:lastRowLastColumn="0"/>
-              <w:rPr>
-                <w:sz w:val="18"/>
-                <w:szCs w:val="18"/>
-              </w:rPr>
-            </w:pPr>
-          </w:p>
-        </w:tc>
-        <w:tc>
-          <w:tcPr>
-            <w:tcW w:w="2845" w:type="dxa"/>
-            <w:tcBorders>
-              <w:top w:val="single" w:sz="4" w:space="0" w:color="999999" w:themeColor="text1" w:themeTint="66"/>
-              <w:left w:val="single" w:sz="4" w:space="0" w:color="999999" w:themeColor="text1" w:themeTint="66"/>
-              <w:bottom w:val="single" w:sz="4" w:space="0" w:color="999999" w:themeColor="text1" w:themeTint="66"/>
-              <w:right w:val="single" w:sz="4" w:space="0" w:color="999999" w:themeColor="text1" w:themeTint="66"/>
-            </w:tcBorders>
-          </w:tcPr>
-          <w:p>
-            <w:pPr>
-              <w:pStyle w:val="Nessunaspaziatura"/>
-              <w:cnfStyle w:val="000000000000" w:firstRow="0" w:lastRow="0" w:firstColumn="0" w:lastColumn="0" w:oddVBand="0" w:evenVBand="0" w:oddHBand="0" w:evenHBand="0" w:firstRowFirstColumn="0" w:firstRowLastColumn="0" w:lastRowFirstColumn="0" w:lastRowLastColumn="0"/>
-              <w:rPr>
-                <w:sz w:val="18"/>
-                <w:szCs w:val="18"/>
-              </w:rPr>
-            </w:pPr>
-          </w:p>
-        </w:tc>
-      </w:tr>
-      <w:tr>
-        <w:trPr>
-          <w:trHeight w:val="408"/>
-        </w:trPr>
-        <w:tc>
-          <w:tcPr>
-            <w:cnfStyle w:val="001000000000" w:firstRow="0" w:lastRow="0" w:firstColumn="1" w:lastColumn="0" w:oddVBand="0" w:evenVBand="0" w:oddHBand="0" w:evenHBand="0" w:firstRowFirstColumn="0" w:firstRowLastColumn="0" w:lastRowFirstColumn="0" w:lastRowLastColumn="0"/>
-            <w:tcW w:w="4081" w:type="dxa"/>
-            <w:vMerge/>
-            <w:tcBorders>
-              <w:left w:val="single" w:sz="4" w:space="0" w:color="999999" w:themeColor="text1" w:themeTint="66"/>
-              <w:right w:val="single" w:sz="4" w:space="0" w:color="999999" w:themeColor="text1" w:themeTint="66"/>
-            </w:tcBorders>
-            <w:vAlign w:val="center"/>
-          </w:tcPr>
-          <w:p>
-            <w:pPr>
-              <w:pStyle w:val="Nessunaspaziatura"/>
-              <w:rPr>
-                <w:sz w:val="18"/>
-                <w:szCs w:val="18"/>
-              </w:rPr>
-            </w:pPr>
-          </w:p>
-        </w:tc>
-        <w:tc>
-          <w:tcPr>
-            <w:tcW w:w="988" w:type="dxa"/>
-            <w:tcBorders>
-              <w:top w:val="single" w:sz="4" w:space="0" w:color="999999" w:themeColor="text1" w:themeTint="66"/>
-              <w:left w:val="single" w:sz="4" w:space="0" w:color="999999" w:themeColor="text1" w:themeTint="66"/>
-              <w:bottom w:val="single" w:sz="4" w:space="0" w:color="999999" w:themeColor="text1" w:themeTint="66"/>
-              <w:right w:val="single" w:sz="4" w:space="0" w:color="999999" w:themeColor="text1" w:themeTint="66"/>
-            </w:tcBorders>
-          </w:tcPr>
-          <w:p>
-            <w:pPr>
-              <w:pStyle w:val="Nessunaspaziatura"/>
-              <w:cnfStyle w:val="000000000000" w:firstRow="0" w:lastRow="0" w:firstColumn="0" w:lastColumn="0" w:oddVBand="0" w:evenVBand="0" w:oddHBand="0" w:evenHBand="0" w:firstRowFirstColumn="0" w:firstRowLastColumn="0" w:lastRowFirstColumn="0" w:lastRowLastColumn="0"/>
-              <w:rPr>
-                <w:i/>
-                <w:iCs/>
-                <w:sz w:val="18"/>
-                <w:szCs w:val="18"/>
-              </w:rPr>
-            </w:pPr>
-            <w:r>
-              <w:rPr>
-                <w:i/>
-                <w:iCs/>
-                <w:sz w:val="18"/>
-                <w:szCs w:val="18"/>
-              </w:rPr>
-              <w:t>22.e</w:t>
-            </w:r>
-          </w:p>
-        </w:tc>
-        <w:tc>
-          <w:tcPr>
-            <w:tcW w:w="1978" w:type="dxa"/>
-            <w:tcBorders>
-              <w:top w:val="single" w:sz="4" w:space="0" w:color="999999" w:themeColor="text1" w:themeTint="66"/>
-              <w:left w:val="single" w:sz="4" w:space="0" w:color="999999" w:themeColor="text1" w:themeTint="66"/>
-              <w:bottom w:val="single" w:sz="4" w:space="0" w:color="999999" w:themeColor="text1" w:themeTint="66"/>
-              <w:right w:val="single" w:sz="4" w:space="0" w:color="999999" w:themeColor="text1" w:themeTint="66"/>
-            </w:tcBorders>
-          </w:tcPr>
-          <w:p>
-            <w:pPr>
-              <w:pStyle w:val="Nessunaspaziatura"/>
-              <w:cnfStyle w:val="000000000000" w:firstRow="0" w:lastRow="0" w:firstColumn="0" w:lastColumn="0" w:oddVBand="0" w:evenVBand="0" w:oddHBand="0" w:evenHBand="0" w:firstRowFirstColumn="0" w:firstRowLastColumn="0" w:lastRowFirstColumn="0" w:lastRowLastColumn="0"/>
-              <w:rPr>
-                <w:sz w:val="18"/>
-                <w:szCs w:val="18"/>
-              </w:rPr>
-            </w:pPr>
-          </w:p>
-        </w:tc>
-        <w:tc>
-          <w:tcPr>
-            <w:tcW w:w="1832" w:type="dxa"/>
-            <w:tcBorders>
-              <w:top w:val="single" w:sz="4" w:space="0" w:color="999999" w:themeColor="text1" w:themeTint="66"/>
-              <w:left w:val="single" w:sz="4" w:space="0" w:color="999999" w:themeColor="text1" w:themeTint="66"/>
-              <w:bottom w:val="single" w:sz="4" w:space="0" w:color="999999" w:themeColor="text1" w:themeTint="66"/>
-              <w:right w:val="single" w:sz="4" w:space="0" w:color="999999" w:themeColor="text1" w:themeTint="66"/>
-            </w:tcBorders>
-          </w:tcPr>
-          <w:p>
-            <w:pPr>
-              <w:pStyle w:val="Nessunaspaziatura"/>
-              <w:cnfStyle w:val="000000000000" w:firstRow="0" w:lastRow="0" w:firstColumn="0" w:lastColumn="0" w:oddVBand="0" w:evenVBand="0" w:oddHBand="0" w:evenHBand="0" w:firstRowFirstColumn="0" w:firstRowLastColumn="0" w:lastRowFirstColumn="0" w:lastRowLastColumn="0"/>
-              <w:rPr>
-                <w:sz w:val="18"/>
-                <w:szCs w:val="18"/>
-              </w:rPr>
-            </w:pPr>
-            <w:r>
-              <w:rPr>
-                <w:sz w:val="18"/>
-                <w:szCs w:val="18"/>
-              </w:rPr>
-              <w:t>Controllo dati</w:t>
-            </w:r>
-          </w:p>
-        </w:tc>
-        <w:tc>
-          <w:tcPr>
-            <w:tcW w:w="1464" w:type="dxa"/>
-            <w:tcBorders>
-              <w:top w:val="single" w:sz="4" w:space="0" w:color="999999" w:themeColor="text1" w:themeTint="66"/>
-              <w:left w:val="single" w:sz="4" w:space="0" w:color="999999" w:themeColor="text1" w:themeTint="66"/>
-              <w:bottom w:val="single" w:sz="4" w:space="0" w:color="999999" w:themeColor="text1" w:themeTint="66"/>
-              <w:right w:val="single" w:sz="4" w:space="0" w:color="999999" w:themeColor="text1" w:themeTint="66"/>
-            </w:tcBorders>
-          </w:tcPr>
-          <w:p>
-            <w:pPr>
-              <w:pStyle w:val="Nessunaspaziatura"/>
-              <w:cnfStyle w:val="000000000000" w:firstRow="0" w:lastRow="0" w:firstColumn="0" w:lastColumn="0" w:oddVBand="0" w:evenVBand="0" w:oddHBand="0" w:evenHBand="0" w:firstRowFirstColumn="0" w:firstRowLastColumn="0" w:lastRowFirstColumn="0" w:lastRowLastColumn="0"/>
-              <w:rPr>
-                <w:sz w:val="18"/>
-                <w:szCs w:val="18"/>
-              </w:rPr>
-            </w:pPr>
-          </w:p>
-        </w:tc>
-        <w:tc>
-          <w:tcPr>
-            <w:tcW w:w="3524" w:type="dxa"/>
-            <w:tcBorders>
-              <w:top w:val="single" w:sz="4" w:space="0" w:color="999999" w:themeColor="text1" w:themeTint="66"/>
-              <w:left w:val="single" w:sz="4" w:space="0" w:color="999999" w:themeColor="text1" w:themeTint="66"/>
-              <w:bottom w:val="single" w:sz="4" w:space="0" w:color="999999" w:themeColor="text1" w:themeTint="66"/>
-              <w:right w:val="single" w:sz="4" w:space="0" w:color="999999" w:themeColor="text1" w:themeTint="66"/>
-            </w:tcBorders>
-          </w:tcPr>
-          <w:p>
-            <w:pPr>
-              <w:pStyle w:val="Nessunaspaziatura"/>
-              <w:cnfStyle w:val="000000000000" w:firstRow="0" w:lastRow="0" w:firstColumn="0" w:lastColumn="0" w:oddVBand="0" w:evenVBand="0" w:oddHBand="0" w:evenHBand="0" w:firstRowFirstColumn="0" w:firstRowLastColumn="0" w:lastRowFirstColumn="0" w:lastRowLastColumn="0"/>
-              <w:rPr>
-                <w:sz w:val="18"/>
-                <w:szCs w:val="18"/>
-              </w:rPr>
-            </w:pPr>
-          </w:p>
-        </w:tc>
-        <w:tc>
-          <w:tcPr>
-            <w:tcW w:w="3860" w:type="dxa"/>
-            <w:tcBorders>
-              <w:top w:val="single" w:sz="4" w:space="0" w:color="999999" w:themeColor="text1" w:themeTint="66"/>
-              <w:left w:val="single" w:sz="4" w:space="0" w:color="999999" w:themeColor="text1" w:themeTint="66"/>
-              <w:bottom w:val="single" w:sz="4" w:space="0" w:color="999999" w:themeColor="text1" w:themeTint="66"/>
-              <w:right w:val="single" w:sz="4" w:space="0" w:color="999999" w:themeColor="text1" w:themeTint="66"/>
-            </w:tcBorders>
-          </w:tcPr>
-          <w:p>
-            <w:pPr>
-              <w:pStyle w:val="Nessunaspaziatura"/>
-              <w:cnfStyle w:val="000000000000" w:firstRow="0" w:lastRow="0" w:firstColumn="0" w:lastColumn="0" w:oddVBand="0" w:evenVBand="0" w:oddHBand="0" w:evenHBand="0" w:firstRowFirstColumn="0" w:firstRowLastColumn="0" w:lastRowFirstColumn="0" w:lastRowLastColumn="0"/>
-              <w:rPr>
-                <w:sz w:val="18"/>
-                <w:szCs w:val="18"/>
-              </w:rPr>
-            </w:pPr>
-          </w:p>
-        </w:tc>
-        <w:tc>
-          <w:tcPr>
-            <w:tcW w:w="2845" w:type="dxa"/>
-            <w:tcBorders>
-              <w:top w:val="single" w:sz="4" w:space="0" w:color="999999" w:themeColor="text1" w:themeTint="66"/>
-              <w:left w:val="single" w:sz="4" w:space="0" w:color="999999" w:themeColor="text1" w:themeTint="66"/>
-              <w:bottom w:val="single" w:sz="4" w:space="0" w:color="999999" w:themeColor="text1" w:themeTint="66"/>
-              <w:right w:val="single" w:sz="4" w:space="0" w:color="999999" w:themeColor="text1" w:themeTint="66"/>
-            </w:tcBorders>
-          </w:tcPr>
-          <w:p>
-            <w:pPr>
-              <w:pStyle w:val="Nessunaspaziatura"/>
-              <w:cnfStyle w:val="000000000000" w:firstRow="0" w:lastRow="0" w:firstColumn="0" w:lastColumn="0" w:oddVBand="0" w:evenVBand="0" w:oddHBand="0" w:evenHBand="0" w:firstRowFirstColumn="0" w:firstRowLastColumn="0" w:lastRowFirstColumn="0" w:lastRowLastColumn="0"/>
-              <w:rPr>
-                <w:sz w:val="18"/>
-                <w:szCs w:val="18"/>
-              </w:rPr>
-            </w:pPr>
-          </w:p>
-        </w:tc>
-      </w:tr>
-      <w:tr>
-        <w:trPr>
-          <w:trHeight w:val="408"/>
-        </w:trPr>
-        <w:tc>
-          <w:tcPr>
-            <w:cnfStyle w:val="001000000000" w:firstRow="0" w:lastRow="0" w:firstColumn="1" w:lastColumn="0" w:oddVBand="0" w:evenVBand="0" w:oddHBand="0" w:evenHBand="0" w:firstRowFirstColumn="0" w:firstRowLastColumn="0" w:lastRowFirstColumn="0" w:lastRowLastColumn="0"/>
-            <w:tcW w:w="4081" w:type="dxa"/>
-            <w:vMerge w:val="restart"/>
-            <w:tcBorders>
-              <w:left w:val="single" w:sz="4" w:space="0" w:color="999999" w:themeColor="text1" w:themeTint="66"/>
-              <w:right w:val="single" w:sz="4" w:space="0" w:color="999999" w:themeColor="text1" w:themeTint="66"/>
-            </w:tcBorders>
-            <w:vAlign w:val="center"/>
-          </w:tcPr>
-          <w:p>
-            <w:pPr>
-              <w:pStyle w:val="Nessunaspaziatura"/>
-              <w:rPr>
-                <w:sz w:val="18"/>
-                <w:szCs w:val="18"/>
-              </w:rPr>
-            </w:pPr>
-            <w:r>
-              <w:rPr>
-                <w:sz w:val="18"/>
-                <w:szCs w:val="18"/>
-              </w:rPr>
-              <w:t>EXTENSIONS #</w:t>
-            </w:r>
-            <w:r>
-              <w:rPr>
-                <w:sz w:val="18"/>
-                <w:szCs w:val="18"/>
-              </w:rPr>
-              <w:t>6</w:t>
-            </w:r>
-          </w:p>
-          <w:p>
-            <w:pPr>
-              <w:pStyle w:val="Nessunaspaziatura"/>
-              <w:rPr>
-                <w:sz w:val="18"/>
-                <w:szCs w:val="18"/>
-              </w:rPr>
-            </w:pPr>
-            <w:r>
-              <w:rPr>
-                <w:b w:val="0"/>
-                <w:bCs w:val="0"/>
-                <w:sz w:val="18"/>
-                <w:szCs w:val="18"/>
-              </w:rPr>
-              <w:t xml:space="preserve">L'utente inserisce </w:t>
-            </w:r>
-            <w:r>
-              <w:rPr>
-                <w:b w:val="0"/>
-                <w:bCs w:val="0"/>
-                <w:sz w:val="18"/>
-                <w:szCs w:val="18"/>
-              </w:rPr>
-              <w:t>dati non validi nel tracciato</w:t>
-            </w:r>
-          </w:p>
-        </w:tc>
-        <w:tc>
-          <w:tcPr>
-            <w:tcW w:w="988" w:type="dxa"/>
-            <w:tcBorders>
-              <w:top w:val="single" w:sz="4" w:space="0" w:color="999999" w:themeColor="text1" w:themeTint="66"/>
-              <w:left w:val="single" w:sz="4" w:space="0" w:color="999999" w:themeColor="text1" w:themeTint="66"/>
-              <w:bottom w:val="single" w:sz="4" w:space="0" w:color="999999" w:themeColor="text1" w:themeTint="66"/>
-              <w:right w:val="single" w:sz="4" w:space="0" w:color="999999" w:themeColor="text1" w:themeTint="66"/>
-            </w:tcBorders>
-          </w:tcPr>
-          <w:p>
-            <w:pPr>
-              <w:pStyle w:val="Nessunaspaziatura"/>
-              <w:cnfStyle w:val="000000000000" w:firstRow="0" w:lastRow="0" w:firstColumn="0" w:lastColumn="0" w:oddVBand="0" w:evenVBand="0" w:oddHBand="0" w:evenHBand="0" w:firstRowFirstColumn="0" w:firstRowLastColumn="0" w:lastRowFirstColumn="0" w:lastRowLastColumn="0"/>
-              <w:rPr>
-                <w:i/>
-                <w:iCs/>
-                <w:sz w:val="18"/>
-                <w:szCs w:val="18"/>
-              </w:rPr>
-            </w:pPr>
-            <w:r>
-              <w:rPr>
-                <w:i/>
-                <w:iCs/>
-                <w:sz w:val="18"/>
-                <w:szCs w:val="18"/>
-              </w:rPr>
-              <w:t>22.e.i</w:t>
-            </w:r>
-          </w:p>
-        </w:tc>
-        <w:tc>
-          <w:tcPr>
-            <w:tcW w:w="1978" w:type="dxa"/>
-            <w:tcBorders>
-              <w:top w:val="single" w:sz="4" w:space="0" w:color="999999" w:themeColor="text1" w:themeTint="66"/>
-              <w:left w:val="single" w:sz="4" w:space="0" w:color="999999" w:themeColor="text1" w:themeTint="66"/>
-              <w:bottom w:val="single" w:sz="4" w:space="0" w:color="999999" w:themeColor="text1" w:themeTint="66"/>
-              <w:right w:val="single" w:sz="4" w:space="0" w:color="999999" w:themeColor="text1" w:themeTint="66"/>
-            </w:tcBorders>
-          </w:tcPr>
-          <w:p>
-            <w:pPr>
-              <w:pStyle w:val="Nessunaspaziatura"/>
-              <w:cnfStyle w:val="000000000000" w:firstRow="0" w:lastRow="0" w:firstColumn="0" w:lastColumn="0" w:oddVBand="0" w:evenVBand="0" w:oddHBand="0" w:evenHBand="0" w:firstRowFirstColumn="0" w:firstRowLastColumn="0" w:lastRowFirstColumn="0" w:lastRowLastColumn="0"/>
-              <w:rPr>
-                <w:sz w:val="18"/>
-                <w:szCs w:val="18"/>
-              </w:rPr>
-            </w:pPr>
-          </w:p>
-        </w:tc>
-        <w:tc>
-          <w:tcPr>
-            <w:tcW w:w="1832" w:type="dxa"/>
-            <w:tcBorders>
-              <w:top w:val="single" w:sz="4" w:space="0" w:color="999999" w:themeColor="text1" w:themeTint="66"/>
-              <w:left w:val="single" w:sz="4" w:space="0" w:color="999999" w:themeColor="text1" w:themeTint="66"/>
-              <w:bottom w:val="single" w:sz="4" w:space="0" w:color="999999" w:themeColor="text1" w:themeTint="66"/>
-              <w:right w:val="single" w:sz="4" w:space="0" w:color="999999" w:themeColor="text1" w:themeTint="66"/>
-            </w:tcBorders>
-          </w:tcPr>
-          <w:p>
-            <w:pPr>
-              <w:pStyle w:val="Nessunaspaziatura"/>
-              <w:cnfStyle w:val="000000000000" w:firstRow="0" w:lastRow="0" w:firstColumn="0" w:lastColumn="0" w:oddVBand="0" w:evenVBand="0" w:oddHBand="0" w:evenHBand="0" w:firstRowFirstColumn="0" w:firstRowLastColumn="0" w:lastRowFirstColumn="0" w:lastRowLastColumn="0"/>
-              <w:rPr>
-                <w:sz w:val="18"/>
-                <w:szCs w:val="18"/>
-              </w:rPr>
-            </w:pPr>
-            <w:r>
-              <w:rPr>
-                <w:sz w:val="18"/>
-                <w:szCs w:val="18"/>
-              </w:rPr>
-              <w:t>Rileva dati non validi</w:t>
-            </w:r>
-          </w:p>
-        </w:tc>
-        <w:tc>
-          <w:tcPr>
-            <w:tcW w:w="1464" w:type="dxa"/>
-            <w:tcBorders>
-              <w:top w:val="single" w:sz="4" w:space="0" w:color="999999" w:themeColor="text1" w:themeTint="66"/>
-              <w:left w:val="single" w:sz="4" w:space="0" w:color="999999" w:themeColor="text1" w:themeTint="66"/>
-              <w:bottom w:val="single" w:sz="4" w:space="0" w:color="999999" w:themeColor="text1" w:themeTint="66"/>
-              <w:right w:val="single" w:sz="4" w:space="0" w:color="999999" w:themeColor="text1" w:themeTint="66"/>
-            </w:tcBorders>
-          </w:tcPr>
-          <w:p>
-            <w:pPr>
-              <w:pStyle w:val="Nessunaspaziatura"/>
-              <w:cnfStyle w:val="000000000000" w:firstRow="0" w:lastRow="0" w:firstColumn="0" w:lastColumn="0" w:oddVBand="0" w:evenVBand="0" w:oddHBand="0" w:evenHBand="0" w:firstRowFirstColumn="0" w:firstRowLastColumn="0" w:lastRowFirstColumn="0" w:lastRowLastColumn="0"/>
-              <w:rPr>
-                <w:sz w:val="18"/>
-                <w:szCs w:val="18"/>
-              </w:rPr>
-            </w:pPr>
-          </w:p>
-        </w:tc>
-        <w:tc>
-          <w:tcPr>
-            <w:tcW w:w="3524" w:type="dxa"/>
-            <w:tcBorders>
-              <w:top w:val="single" w:sz="4" w:space="0" w:color="999999" w:themeColor="text1" w:themeTint="66"/>
-              <w:left w:val="single" w:sz="4" w:space="0" w:color="999999" w:themeColor="text1" w:themeTint="66"/>
-              <w:bottom w:val="single" w:sz="4" w:space="0" w:color="999999" w:themeColor="text1" w:themeTint="66"/>
-              <w:right w:val="single" w:sz="4" w:space="0" w:color="999999" w:themeColor="text1" w:themeTint="66"/>
-            </w:tcBorders>
-          </w:tcPr>
-          <w:p>
-            <w:pPr>
-              <w:pStyle w:val="Nessunaspaziatura"/>
-              <w:cnfStyle w:val="000000000000" w:firstRow="0" w:lastRow="0" w:firstColumn="0" w:lastColumn="0" w:oddVBand="0" w:evenVBand="0" w:oddHBand="0" w:evenHBand="0" w:firstRowFirstColumn="0" w:firstRowLastColumn="0" w:lastRowFirstColumn="0" w:lastRowLastColumn="0"/>
-              <w:rPr>
-                <w:sz w:val="18"/>
-                <w:szCs w:val="18"/>
-              </w:rPr>
-            </w:pPr>
-          </w:p>
-        </w:tc>
-        <w:tc>
-          <w:tcPr>
-            <w:tcW w:w="3860" w:type="dxa"/>
-            <w:tcBorders>
-              <w:top w:val="single" w:sz="4" w:space="0" w:color="999999" w:themeColor="text1" w:themeTint="66"/>
-              <w:left w:val="single" w:sz="4" w:space="0" w:color="999999" w:themeColor="text1" w:themeTint="66"/>
-              <w:bottom w:val="single" w:sz="4" w:space="0" w:color="999999" w:themeColor="text1" w:themeTint="66"/>
-              <w:right w:val="single" w:sz="4" w:space="0" w:color="999999" w:themeColor="text1" w:themeTint="66"/>
-            </w:tcBorders>
-          </w:tcPr>
-          <w:p>
-            <w:pPr>
-              <w:pStyle w:val="Nessunaspaziatura"/>
-              <w:cnfStyle w:val="000000000000" w:firstRow="0" w:lastRow="0" w:firstColumn="0" w:lastColumn="0" w:oddVBand="0" w:evenVBand="0" w:oddHBand="0" w:evenHBand="0" w:firstRowFirstColumn="0" w:firstRowLastColumn="0" w:lastRowFirstColumn="0" w:lastRowLastColumn="0"/>
-              <w:rPr>
-                <w:sz w:val="18"/>
-                <w:szCs w:val="18"/>
-              </w:rPr>
-            </w:pPr>
-          </w:p>
-        </w:tc>
-        <w:tc>
-          <w:tcPr>
-            <w:tcW w:w="2845" w:type="dxa"/>
-            <w:tcBorders>
-              <w:top w:val="single" w:sz="4" w:space="0" w:color="999999" w:themeColor="text1" w:themeTint="66"/>
-              <w:left w:val="single" w:sz="4" w:space="0" w:color="999999" w:themeColor="text1" w:themeTint="66"/>
-              <w:bottom w:val="single" w:sz="4" w:space="0" w:color="999999" w:themeColor="text1" w:themeTint="66"/>
-              <w:right w:val="single" w:sz="4" w:space="0" w:color="999999" w:themeColor="text1" w:themeTint="66"/>
-            </w:tcBorders>
-          </w:tcPr>
-          <w:p>
-            <w:pPr>
-              <w:pStyle w:val="Nessunaspaziatura"/>
-              <w:cnfStyle w:val="000000000000" w:firstRow="0" w:lastRow="0" w:firstColumn="0" w:lastColumn="0" w:oddVBand="0" w:evenVBand="0" w:oddHBand="0" w:evenHBand="0" w:firstRowFirstColumn="0" w:firstRowLastColumn="0" w:lastRowFirstColumn="0" w:lastRowLastColumn="0"/>
-              <w:rPr>
-                <w:sz w:val="18"/>
-                <w:szCs w:val="18"/>
-              </w:rPr>
-            </w:pPr>
-          </w:p>
-        </w:tc>
-      </w:tr>
-      <w:tr>
-        <w:trPr>
-          <w:trHeight w:val="408"/>
-        </w:trPr>
-        <w:tc>
-          <w:tcPr>
-            <w:cnfStyle w:val="001000000000" w:firstRow="0" w:lastRow="0" w:firstColumn="1" w:lastColumn="0" w:oddVBand="0" w:evenVBand="0" w:oddHBand="0" w:evenHBand="0" w:firstRowFirstColumn="0" w:firstRowLastColumn="0" w:lastRowFirstColumn="0" w:lastRowLastColumn="0"/>
-            <w:tcW w:w="4081" w:type="dxa"/>
-            <w:vMerge/>
-            <w:tcBorders>
-              <w:left w:val="single" w:sz="4" w:space="0" w:color="999999" w:themeColor="text1" w:themeTint="66"/>
-              <w:right w:val="single" w:sz="4" w:space="0" w:color="999999" w:themeColor="text1" w:themeTint="66"/>
-            </w:tcBorders>
-            <w:vAlign w:val="center"/>
-          </w:tcPr>
-          <w:p>
-            <w:pPr>
-              <w:pStyle w:val="Nessunaspaziatura"/>
-              <w:rPr>
-                <w:sz w:val="18"/>
-                <w:szCs w:val="18"/>
-              </w:rPr>
-            </w:pPr>
-          </w:p>
-        </w:tc>
-        <w:tc>
-          <w:tcPr>
-            <w:tcW w:w="988" w:type="dxa"/>
-            <w:tcBorders>
-              <w:top w:val="single" w:sz="4" w:space="0" w:color="999999" w:themeColor="text1" w:themeTint="66"/>
-              <w:left w:val="single" w:sz="4" w:space="0" w:color="999999" w:themeColor="text1" w:themeTint="66"/>
-              <w:bottom w:val="single" w:sz="4" w:space="0" w:color="999999" w:themeColor="text1" w:themeTint="66"/>
-              <w:right w:val="single" w:sz="4" w:space="0" w:color="999999" w:themeColor="text1" w:themeTint="66"/>
-            </w:tcBorders>
-          </w:tcPr>
-          <w:p>
-            <w:pPr>
-              <w:pStyle w:val="Nessunaspaziatura"/>
-              <w:cnfStyle w:val="000000000000" w:firstRow="0" w:lastRow="0" w:firstColumn="0" w:lastColumn="0" w:oddVBand="0" w:evenVBand="0" w:oddHBand="0" w:evenHBand="0" w:firstRowFirstColumn="0" w:firstRowLastColumn="0" w:lastRowFirstColumn="0" w:lastRowLastColumn="0"/>
-              <w:rPr>
-                <w:i/>
-                <w:iCs/>
-                <w:sz w:val="18"/>
-                <w:szCs w:val="18"/>
-              </w:rPr>
-            </w:pPr>
-            <w:r>
-              <w:rPr>
-                <w:i/>
-                <w:iCs/>
-                <w:sz w:val="18"/>
-                <w:szCs w:val="18"/>
-              </w:rPr>
-              <w:t>23.e.ii</w:t>
-            </w:r>
-          </w:p>
-        </w:tc>
-        <w:tc>
-          <w:tcPr>
-            <w:tcW w:w="1978" w:type="dxa"/>
-            <w:tcBorders>
-              <w:top w:val="single" w:sz="4" w:space="0" w:color="999999" w:themeColor="text1" w:themeTint="66"/>
-              <w:left w:val="single" w:sz="4" w:space="0" w:color="999999" w:themeColor="text1" w:themeTint="66"/>
-              <w:bottom w:val="single" w:sz="4" w:space="0" w:color="999999" w:themeColor="text1" w:themeTint="66"/>
-              <w:right w:val="single" w:sz="4" w:space="0" w:color="999999" w:themeColor="text1" w:themeTint="66"/>
-            </w:tcBorders>
-          </w:tcPr>
-          <w:p>
-            <w:pPr>
-              <w:pStyle w:val="Nessunaspaziatura"/>
-              <w:cnfStyle w:val="000000000000" w:firstRow="0" w:lastRow="0" w:firstColumn="0" w:lastColumn="0" w:oddVBand="0" w:evenVBand="0" w:oddHBand="0" w:evenHBand="0" w:firstRowFirstColumn="0" w:firstRowLastColumn="0" w:lastRowFirstColumn="0" w:lastRowLastColumn="0"/>
-              <w:rPr>
-                <w:sz w:val="18"/>
-                <w:szCs w:val="18"/>
-              </w:rPr>
-            </w:pPr>
-          </w:p>
-        </w:tc>
-        <w:tc>
-          <w:tcPr>
-            <w:tcW w:w="1832" w:type="dxa"/>
-            <w:tcBorders>
-              <w:top w:val="single" w:sz="4" w:space="0" w:color="999999" w:themeColor="text1" w:themeTint="66"/>
-              <w:left w:val="single" w:sz="4" w:space="0" w:color="999999" w:themeColor="text1" w:themeTint="66"/>
-              <w:bottom w:val="single" w:sz="4" w:space="0" w:color="999999" w:themeColor="text1" w:themeTint="66"/>
-              <w:right w:val="single" w:sz="4" w:space="0" w:color="999999" w:themeColor="text1" w:themeTint="66"/>
-            </w:tcBorders>
-          </w:tcPr>
-          <w:p>
-            <w:pPr>
-              <w:pStyle w:val="Nessunaspaziatura"/>
-              <w:cnfStyle w:val="000000000000" w:firstRow="0" w:lastRow="0" w:firstColumn="0" w:lastColumn="0" w:oddVBand="0" w:evenVBand="0" w:oddHBand="0" w:evenHBand="0" w:firstRowFirstColumn="0" w:firstRowLastColumn="0" w:lastRowFirstColumn="0" w:lastRowLastColumn="0"/>
-              <w:rPr>
-                <w:sz w:val="18"/>
-                <w:szCs w:val="18"/>
-              </w:rPr>
-            </w:pPr>
-            <w:r>
-              <w:rPr>
-                <w:sz w:val="18"/>
-                <w:szCs w:val="18"/>
-              </w:rPr>
-              <w:t>Mostra messaggio di errore</w:t>
-            </w:r>
-          </w:p>
-        </w:tc>
-        <w:tc>
-          <w:tcPr>
-            <w:tcW w:w="1464" w:type="dxa"/>
-            <w:tcBorders>
-              <w:top w:val="single" w:sz="4" w:space="0" w:color="999999" w:themeColor="text1" w:themeTint="66"/>
-              <w:left w:val="single" w:sz="4" w:space="0" w:color="999999" w:themeColor="text1" w:themeTint="66"/>
-              <w:bottom w:val="single" w:sz="4" w:space="0" w:color="999999" w:themeColor="text1" w:themeTint="66"/>
-              <w:right w:val="single" w:sz="4" w:space="0" w:color="999999" w:themeColor="text1" w:themeTint="66"/>
-            </w:tcBorders>
-          </w:tcPr>
-          <w:p>
-            <w:pPr>
-              <w:pStyle w:val="Nessunaspaziatura"/>
-              <w:cnfStyle w:val="000000000000" w:firstRow="0" w:lastRow="0" w:firstColumn="0" w:lastColumn="0" w:oddVBand="0" w:evenVBand="0" w:oddHBand="0" w:evenHBand="0" w:firstRowFirstColumn="0" w:firstRowLastColumn="0" w:lastRowFirstColumn="0" w:lastRowLastColumn="0"/>
-              <w:rPr>
-                <w:sz w:val="18"/>
-                <w:szCs w:val="18"/>
-              </w:rPr>
-            </w:pPr>
-          </w:p>
-        </w:tc>
-        <w:tc>
-          <w:tcPr>
-            <w:tcW w:w="3524" w:type="dxa"/>
-            <w:tcBorders>
-              <w:top w:val="single" w:sz="4" w:space="0" w:color="999999" w:themeColor="text1" w:themeTint="66"/>
-              <w:left w:val="single" w:sz="4" w:space="0" w:color="999999" w:themeColor="text1" w:themeTint="66"/>
-              <w:bottom w:val="single" w:sz="4" w:space="0" w:color="999999" w:themeColor="text1" w:themeTint="66"/>
-              <w:right w:val="single" w:sz="4" w:space="0" w:color="999999" w:themeColor="text1" w:themeTint="66"/>
-            </w:tcBorders>
-          </w:tcPr>
-          <w:p>
-            <w:pPr>
-              <w:pStyle w:val="Nessunaspaziatura"/>
-              <w:cnfStyle w:val="000000000000" w:firstRow="0" w:lastRow="0" w:firstColumn="0" w:lastColumn="0" w:oddVBand="0" w:evenVBand="0" w:oddHBand="0" w:evenHBand="0" w:firstRowFirstColumn="0" w:firstRowLastColumn="0" w:lastRowFirstColumn="0" w:lastRowLastColumn="0"/>
-              <w:rPr>
-                <w:sz w:val="18"/>
-                <w:szCs w:val="18"/>
-              </w:rPr>
-            </w:pPr>
-          </w:p>
-        </w:tc>
-        <w:tc>
-          <w:tcPr>
-            <w:tcW w:w="3860" w:type="dxa"/>
-            <w:tcBorders>
-              <w:top w:val="single" w:sz="4" w:space="0" w:color="999999" w:themeColor="text1" w:themeTint="66"/>
-              <w:left w:val="single" w:sz="4" w:space="0" w:color="999999" w:themeColor="text1" w:themeTint="66"/>
-              <w:bottom w:val="single" w:sz="4" w:space="0" w:color="999999" w:themeColor="text1" w:themeTint="66"/>
-              <w:right w:val="single" w:sz="4" w:space="0" w:color="999999" w:themeColor="text1" w:themeTint="66"/>
-            </w:tcBorders>
-          </w:tcPr>
-          <w:p>
-            <w:pPr>
-              <w:pStyle w:val="Nessunaspaziatura"/>
-              <w:cnfStyle w:val="000000000000" w:firstRow="0" w:lastRow="0" w:firstColumn="0" w:lastColumn="0" w:oddVBand="0" w:evenVBand="0" w:oddHBand="0" w:evenHBand="0" w:firstRowFirstColumn="0" w:firstRowLastColumn="0" w:lastRowFirstColumn="0" w:lastRowLastColumn="0"/>
-              <w:rPr>
-                <w:sz w:val="18"/>
-                <w:szCs w:val="18"/>
-              </w:rPr>
-            </w:pPr>
-          </w:p>
-        </w:tc>
-        <w:tc>
-          <w:tcPr>
-            <w:tcW w:w="2845" w:type="dxa"/>
-            <w:tcBorders>
-              <w:top w:val="single" w:sz="4" w:space="0" w:color="999999" w:themeColor="text1" w:themeTint="66"/>
-              <w:left w:val="single" w:sz="4" w:space="0" w:color="999999" w:themeColor="text1" w:themeTint="66"/>
-              <w:bottom w:val="single" w:sz="4" w:space="0" w:color="999999" w:themeColor="text1" w:themeTint="66"/>
-              <w:right w:val="single" w:sz="4" w:space="0" w:color="999999" w:themeColor="text1" w:themeTint="66"/>
-            </w:tcBorders>
-          </w:tcPr>
-          <w:p>
-            <w:pPr>
-              <w:pStyle w:val="Nessunaspaziatura"/>
-              <w:cnfStyle w:val="000000000000" w:firstRow="0" w:lastRow="0" w:firstColumn="0" w:lastColumn="0" w:oddVBand="0" w:evenVBand="0" w:oddHBand="0" w:evenHBand="0" w:firstRowFirstColumn="0" w:firstRowLastColumn="0" w:lastRowFirstColumn="0" w:lastRowLastColumn="0"/>
-              <w:rPr>
-                <w:sz w:val="18"/>
-                <w:szCs w:val="18"/>
-              </w:rPr>
-            </w:pPr>
-          </w:p>
-        </w:tc>
-      </w:tr>
-      <w:tr>
-        <w:trPr>
-          <w:trHeight w:val="843"/>
-        </w:trPr>
-        <w:tc>
-          <w:tcPr>
-            <w:cnfStyle w:val="001000000000" w:firstRow="0" w:lastRow="0" w:firstColumn="1" w:lastColumn="0" w:oddVBand="0" w:evenVBand="0" w:oddHBand="0" w:evenHBand="0" w:firstRowFirstColumn="0" w:firstRowLastColumn="0" w:lastRowFirstColumn="0" w:lastRowLastColumn="0"/>
-            <w:tcW w:w="4081" w:type="dxa"/>
-            <w:vMerge w:val="restart"/>
-            <w:tcBorders>
-              <w:top w:val="single" w:sz="4" w:space="0" w:color="999999" w:themeColor="text1" w:themeTint="66"/>
-              <w:left w:val="single" w:sz="4" w:space="0" w:color="999999" w:themeColor="text1" w:themeTint="66"/>
-              <w:bottom w:val="single" w:sz="4" w:space="0" w:color="999999" w:themeColor="text1" w:themeTint="66"/>
-              <w:right w:val="single" w:sz="4" w:space="0" w:color="999999" w:themeColor="text1" w:themeTint="66"/>
-            </w:tcBorders>
-            <w:hideMark/>
-          </w:tcPr>
-          <w:p>
-            <w:pPr>
-              <w:pStyle w:val="Nessunaspaziatura"/>
-              <w:rPr>
-                <w:sz w:val="18"/>
-                <w:szCs w:val="18"/>
-              </w:rPr>
-            </w:pPr>
-            <w:r>
-              <w:rPr>
-                <w:sz w:val="18"/>
-                <w:szCs w:val="18"/>
-              </w:rPr>
-              <w:t>EXTENSIONS #</w:t>
-            </w:r>
-            <w:r>
-              <w:rPr>
-                <w:sz w:val="18"/>
-                <w:szCs w:val="18"/>
-              </w:rPr>
-              <w:t>7</w:t>
-            </w:r>
-          </w:p>
-          <w:p>
-            <w:pPr>
-              <w:pStyle w:val="Nessunaspaziatura"/>
-              <w:rPr>
-                <w:b w:val="0"/>
-                <w:bCs w:val="0"/>
-                <w:caps/>
-                <w:sz w:val="18"/>
-                <w:szCs w:val="18"/>
-              </w:rPr>
-            </w:pPr>
-            <w:r>
-              <w:rPr>
-                <w:b w:val="0"/>
-                <w:bCs w:val="0"/>
-                <w:sz w:val="18"/>
-                <w:szCs w:val="18"/>
-              </w:rPr>
-              <w:t>Il sistema non riesce a collegarsi al Database</w:t>
-            </w:r>
-          </w:p>
-        </w:tc>
-        <w:tc>
-          <w:tcPr>
-            <w:tcW w:w="988" w:type="dxa"/>
-            <w:tcBorders>
-              <w:top w:val="single" w:sz="4" w:space="0" w:color="999999" w:themeColor="text1" w:themeTint="66"/>
-              <w:left w:val="single" w:sz="4" w:space="0" w:color="999999" w:themeColor="text1" w:themeTint="66"/>
-              <w:right w:val="single" w:sz="4" w:space="0" w:color="999999" w:themeColor="text1" w:themeTint="66"/>
-            </w:tcBorders>
-            <w:hideMark/>
-          </w:tcPr>
-          <w:p>
-            <w:pPr>
-              <w:pStyle w:val="Nessunaspaziatura"/>
-              <w:cnfStyle w:val="000000000000" w:firstRow="0" w:lastRow="0" w:firstColumn="0" w:lastColumn="0" w:oddVBand="0" w:evenVBand="0" w:oddHBand="0" w:evenHBand="0" w:firstRowFirstColumn="0" w:firstRowLastColumn="0" w:lastRowFirstColumn="0" w:lastRowLastColumn="0"/>
-              <w:rPr>
-                <w:i/>
-                <w:iCs/>
-                <w:sz w:val="18"/>
-                <w:szCs w:val="18"/>
-              </w:rPr>
-            </w:pPr>
-            <w:r>
-              <w:rPr>
-                <w:i/>
-                <w:iCs/>
-                <w:sz w:val="18"/>
-                <w:szCs w:val="18"/>
-              </w:rPr>
-              <w:t xml:space="preserve"> </w:t>
-            </w:r>
-          </w:p>
-          <w:p>
-            <w:pPr>
-              <w:pStyle w:val="Nessunaspaziatura"/>
-              <w:cnfStyle w:val="000000000000" w:firstRow="0" w:lastRow="0" w:firstColumn="0" w:lastColumn="0" w:oddVBand="0" w:evenVBand="0" w:oddHBand="0" w:evenHBand="0" w:firstRowFirstColumn="0" w:firstRowLastColumn="0" w:lastRowFirstColumn="0" w:lastRowLastColumn="0"/>
-              <w:rPr>
-                <w:i/>
-                <w:iCs/>
-                <w:sz w:val="18"/>
-                <w:szCs w:val="18"/>
-              </w:rPr>
-            </w:pPr>
-            <w:r>
-              <w:rPr>
-                <w:i/>
-                <w:iCs/>
-                <w:sz w:val="18"/>
-                <w:szCs w:val="18"/>
-              </w:rPr>
-              <w:t>22</w:t>
-            </w:r>
-            <w:r>
-              <w:rPr>
-                <w:i/>
-                <w:iCs/>
-                <w:sz w:val="18"/>
-                <w:szCs w:val="18"/>
-              </w:rPr>
-              <w:t>.</w:t>
-            </w:r>
-            <w:r>
-              <w:rPr>
-                <w:i/>
-                <w:iCs/>
-                <w:sz w:val="18"/>
-                <w:szCs w:val="18"/>
-              </w:rPr>
-              <w:t>f</w:t>
-            </w:r>
-          </w:p>
-        </w:tc>
-        <w:tc>
-          <w:tcPr>
-            <w:tcW w:w="1978" w:type="dxa"/>
-            <w:tcBorders>
-              <w:top w:val="single" w:sz="4" w:space="0" w:color="999999" w:themeColor="text1" w:themeTint="66"/>
-              <w:left w:val="single" w:sz="4" w:space="0" w:color="999999" w:themeColor="text1" w:themeTint="66"/>
-              <w:right w:val="single" w:sz="4" w:space="0" w:color="999999" w:themeColor="text1" w:themeTint="66"/>
-            </w:tcBorders>
-          </w:tcPr>
-          <w:p>
-            <w:pPr>
-              <w:pStyle w:val="Nessunaspaziatura"/>
-              <w:cnfStyle w:val="000000000000" w:firstRow="0" w:lastRow="0" w:firstColumn="0" w:lastColumn="0" w:oddVBand="0" w:evenVBand="0" w:oddHBand="0" w:evenHBand="0" w:firstRowFirstColumn="0" w:firstRowLastColumn="0" w:lastRowFirstColumn="0" w:lastRowLastColumn="0"/>
-              <w:rPr>
-                <w:sz w:val="18"/>
-                <w:szCs w:val="18"/>
-              </w:rPr>
-            </w:pPr>
-          </w:p>
-        </w:tc>
-        <w:tc>
-          <w:tcPr>
-            <w:tcW w:w="1832" w:type="dxa"/>
-            <w:tcBorders>
-              <w:top w:val="single" w:sz="4" w:space="0" w:color="999999" w:themeColor="text1" w:themeTint="66"/>
-              <w:left w:val="single" w:sz="4" w:space="0" w:color="999999" w:themeColor="text1" w:themeTint="66"/>
-              <w:right w:val="single" w:sz="4" w:space="0" w:color="999999" w:themeColor="text1" w:themeTint="66"/>
-            </w:tcBorders>
-            <w:hideMark/>
-          </w:tcPr>
-          <w:p>
-            <w:pPr>
-              <w:pStyle w:val="Nessunaspaziatura"/>
-              <w:cnfStyle w:val="000000000000" w:firstRow="0" w:lastRow="0" w:firstColumn="0" w:lastColumn="0" w:oddVBand="0" w:evenVBand="0" w:oddHBand="0" w:evenHBand="0" w:firstRowFirstColumn="0" w:firstRowLastColumn="0" w:lastRowFirstColumn="0" w:lastRowLastColumn="0"/>
-              <w:rPr>
-                <w:sz w:val="18"/>
-                <w:szCs w:val="18"/>
-              </w:rPr>
-            </w:pPr>
-            <w:r>
-              <w:rPr>
-                <w:sz w:val="18"/>
-                <w:szCs w:val="18"/>
-              </w:rPr>
-              <w:t>Il sistema fallisce il collegamento con il database.</w:t>
-            </w:r>
-          </w:p>
-        </w:tc>
-        <w:tc>
-          <w:tcPr>
-            <w:tcW w:w="1464" w:type="dxa"/>
-            <w:tcBorders>
-              <w:top w:val="single" w:sz="4" w:space="0" w:color="999999" w:themeColor="text1" w:themeTint="66"/>
-              <w:left w:val="single" w:sz="4" w:space="0" w:color="999999" w:themeColor="text1" w:themeTint="66"/>
-              <w:right w:val="single" w:sz="4" w:space="0" w:color="999999" w:themeColor="text1" w:themeTint="66"/>
-            </w:tcBorders>
-          </w:tcPr>
-          <w:p>
-            <w:pPr>
-              <w:pStyle w:val="Nessunaspaziatura"/>
-              <w:cnfStyle w:val="000000000000" w:firstRow="0" w:lastRow="0" w:firstColumn="0" w:lastColumn="0" w:oddVBand="0" w:evenVBand="0" w:oddHBand="0" w:evenHBand="0" w:firstRowFirstColumn="0" w:firstRowLastColumn="0" w:lastRowFirstColumn="0" w:lastRowLastColumn="0"/>
-              <w:rPr>
-                <w:sz w:val="18"/>
-                <w:szCs w:val="18"/>
-              </w:rPr>
-            </w:pPr>
-          </w:p>
-        </w:tc>
-        <w:tc>
-          <w:tcPr>
-            <w:tcW w:w="3524" w:type="dxa"/>
-            <w:tcBorders>
-              <w:top w:val="single" w:sz="4" w:space="0" w:color="999999" w:themeColor="text1" w:themeTint="66"/>
-              <w:left w:val="single" w:sz="4" w:space="0" w:color="999999" w:themeColor="text1" w:themeTint="66"/>
-              <w:right w:val="single" w:sz="4" w:space="0" w:color="999999" w:themeColor="text1" w:themeTint="66"/>
-            </w:tcBorders>
-          </w:tcPr>
-          <w:p>
-            <w:pPr>
-              <w:pStyle w:val="Nessunaspaziatura"/>
-              <w:cnfStyle w:val="000000000000" w:firstRow="0" w:lastRow="0" w:firstColumn="0" w:lastColumn="0" w:oddVBand="0" w:evenVBand="0" w:oddHBand="0" w:evenHBand="0" w:firstRowFirstColumn="0" w:firstRowLastColumn="0" w:lastRowFirstColumn="0" w:lastRowLastColumn="0"/>
-              <w:rPr>
-                <w:sz w:val="18"/>
-                <w:szCs w:val="18"/>
-              </w:rPr>
-            </w:pPr>
-          </w:p>
-        </w:tc>
-        <w:tc>
-          <w:tcPr>
-            <w:tcW w:w="3860" w:type="dxa"/>
-            <w:tcBorders>
-              <w:top w:val="single" w:sz="4" w:space="0" w:color="999999" w:themeColor="text1" w:themeTint="66"/>
-              <w:left w:val="single" w:sz="4" w:space="0" w:color="999999" w:themeColor="text1" w:themeTint="66"/>
-              <w:right w:val="single" w:sz="4" w:space="0" w:color="999999" w:themeColor="text1" w:themeTint="66"/>
-            </w:tcBorders>
-          </w:tcPr>
-          <w:p>
-            <w:pPr>
-              <w:pStyle w:val="Nessunaspaziatura"/>
-              <w:cnfStyle w:val="000000000000" w:firstRow="0" w:lastRow="0" w:firstColumn="0" w:lastColumn="0" w:oddVBand="0" w:evenVBand="0" w:oddHBand="0" w:evenHBand="0" w:firstRowFirstColumn="0" w:firstRowLastColumn="0" w:lastRowFirstColumn="0" w:lastRowLastColumn="0"/>
-              <w:rPr>
-                <w:sz w:val="18"/>
-                <w:szCs w:val="18"/>
-              </w:rPr>
-            </w:pPr>
-          </w:p>
-        </w:tc>
-        <w:tc>
-          <w:tcPr>
-            <w:tcW w:w="2845" w:type="dxa"/>
-            <w:tcBorders>
-              <w:top w:val="single" w:sz="4" w:space="0" w:color="999999" w:themeColor="text1" w:themeTint="66"/>
-              <w:left w:val="single" w:sz="4" w:space="0" w:color="999999" w:themeColor="text1" w:themeTint="66"/>
-              <w:right w:val="single" w:sz="4" w:space="0" w:color="999999" w:themeColor="text1" w:themeTint="66"/>
-            </w:tcBorders>
-          </w:tcPr>
-          <w:p>
-            <w:pPr>
-              <w:pStyle w:val="Nessunaspaziatura"/>
-              <w:cnfStyle w:val="000000000000" w:firstRow="0" w:lastRow="0" w:firstColumn="0" w:lastColumn="0" w:oddVBand="0" w:evenVBand="0" w:oddHBand="0" w:evenHBand="0" w:firstRowFirstColumn="0" w:firstRowLastColumn="0" w:lastRowFirstColumn="0" w:lastRowLastColumn="0"/>
-              <w:rPr>
-                <w:sz w:val="18"/>
-                <w:szCs w:val="18"/>
-              </w:rPr>
-            </w:pPr>
-          </w:p>
-        </w:tc>
-      </w:tr>
-      <w:tr>
-        <w:trPr>
-          <w:trHeight w:val="408"/>
-        </w:trPr>
-        <w:tc>
-          <w:tcPr>
-            <w:cnfStyle w:val="001000000000" w:firstRow="0" w:lastRow="0" w:firstColumn="1" w:lastColumn="0" w:oddVBand="0" w:evenVBand="0" w:oddHBand="0" w:evenHBand="0" w:firstRowFirstColumn="0" w:firstRowLastColumn="0" w:lastRowFirstColumn="0" w:lastRowLastColumn="0"/>
-            <w:tcW w:w="4081" w:type="dxa"/>
-            <w:vMerge/>
-            <w:tcBorders>
               <w:top w:val="single" w:sz="4" w:space="0" w:color="999999" w:themeColor="text1" w:themeTint="66"/>
               <w:left w:val="single" w:sz="4" w:space="0" w:color="999999" w:themeColor="text1" w:themeTint="66"/>
               <w:bottom w:val="single" w:sz="4" w:space="0" w:color="999999" w:themeColor="text1" w:themeTint="66"/>
@@ -10088,489 +9046,7 @@
                 <w:sz w:val="18"/>
                 <w:szCs w:val="18"/>
               </w:rPr>
-              <w:t>2</w:t>
-            </w:r>
-            <w:r>
-              <w:rPr>
-                <w:i/>
-                <w:iCs/>
-                <w:sz w:val="18"/>
-                <w:szCs w:val="18"/>
-              </w:rPr>
-              <w:t>3</w:t>
-            </w:r>
-            <w:r>
-              <w:rPr>
-                <w:i/>
-                <w:iCs/>
-                <w:sz w:val="18"/>
-                <w:szCs w:val="18"/>
-              </w:rPr>
-              <w:t>.</w:t>
-            </w:r>
-            <w:r>
-              <w:rPr>
-                <w:i/>
-                <w:iCs/>
-                <w:sz w:val="18"/>
-                <w:szCs w:val="18"/>
-              </w:rPr>
-              <w:t>f</w:t>
-            </w:r>
-          </w:p>
-        </w:tc>
-        <w:tc>
-          <w:tcPr>
-            <w:tcW w:w="1978" w:type="dxa"/>
-            <w:tcBorders>
-              <w:top w:val="single" w:sz="4" w:space="0" w:color="999999" w:themeColor="text1" w:themeTint="66"/>
-              <w:left w:val="single" w:sz="4" w:space="0" w:color="999999" w:themeColor="text1" w:themeTint="66"/>
-              <w:bottom w:val="single" w:sz="4" w:space="0" w:color="999999" w:themeColor="text1" w:themeTint="66"/>
-              <w:right w:val="single" w:sz="4" w:space="0" w:color="999999" w:themeColor="text1" w:themeTint="66"/>
-            </w:tcBorders>
-          </w:tcPr>
-          <w:p>
-            <w:pPr>
-              <w:pStyle w:val="Nessunaspaziatura"/>
-              <w:cnfStyle w:val="000000000000" w:firstRow="0" w:lastRow="0" w:firstColumn="0" w:lastColumn="0" w:oddVBand="0" w:evenVBand="0" w:oddHBand="0" w:evenHBand="0" w:firstRowFirstColumn="0" w:firstRowLastColumn="0" w:lastRowFirstColumn="0" w:lastRowLastColumn="0"/>
-              <w:rPr>
-                <w:sz w:val="18"/>
-                <w:szCs w:val="18"/>
-              </w:rPr>
-            </w:pPr>
-          </w:p>
-        </w:tc>
-        <w:tc>
-          <w:tcPr>
-            <w:tcW w:w="1832" w:type="dxa"/>
-            <w:tcBorders>
-              <w:top w:val="single" w:sz="4" w:space="0" w:color="999999" w:themeColor="text1" w:themeTint="66"/>
-              <w:left w:val="single" w:sz="4" w:space="0" w:color="999999" w:themeColor="text1" w:themeTint="66"/>
-              <w:bottom w:val="single" w:sz="4" w:space="0" w:color="999999" w:themeColor="text1" w:themeTint="66"/>
-              <w:right w:val="single" w:sz="4" w:space="0" w:color="999999" w:themeColor="text1" w:themeTint="66"/>
-            </w:tcBorders>
-            <w:hideMark/>
-          </w:tcPr>
-          <w:p>
-            <w:pPr>
-              <w:pStyle w:val="Nessunaspaziatura"/>
-              <w:cnfStyle w:val="000000000000" w:firstRow="0" w:lastRow="0" w:firstColumn="0" w:lastColumn="0" w:oddVBand="0" w:evenVBand="0" w:oddHBand="0" w:evenHBand="0" w:firstRowFirstColumn="0" w:firstRowLastColumn="0" w:lastRowFirstColumn="0" w:lastRowLastColumn="0"/>
-              <w:rPr>
-                <w:sz w:val="18"/>
-                <w:szCs w:val="18"/>
-              </w:rPr>
-            </w:pPr>
-            <w:r>
-              <w:rPr>
-                <w:sz w:val="18"/>
-                <w:szCs w:val="18"/>
-              </w:rPr>
-              <w:t xml:space="preserve">Mostra pop-up </w:t>
-            </w:r>
-            <w:r>
-              <w:rPr>
-                <w:sz w:val="18"/>
-                <w:szCs w:val="18"/>
-              </w:rPr>
-              <w:t>"AgIt_E4"</w:t>
-            </w:r>
-          </w:p>
-        </w:tc>
-        <w:tc>
-          <w:tcPr>
-            <w:tcW w:w="1464" w:type="dxa"/>
-            <w:tcBorders>
-              <w:top w:val="single" w:sz="4" w:space="0" w:color="999999" w:themeColor="text1" w:themeTint="66"/>
-              <w:left w:val="single" w:sz="4" w:space="0" w:color="999999" w:themeColor="text1" w:themeTint="66"/>
-              <w:bottom w:val="single" w:sz="4" w:space="0" w:color="999999" w:themeColor="text1" w:themeTint="66"/>
-              <w:right w:val="single" w:sz="4" w:space="0" w:color="999999" w:themeColor="text1" w:themeTint="66"/>
-            </w:tcBorders>
-          </w:tcPr>
-          <w:p>
-            <w:pPr>
-              <w:pStyle w:val="Nessunaspaziatura"/>
-              <w:cnfStyle w:val="000000000000" w:firstRow="0" w:lastRow="0" w:firstColumn="0" w:lastColumn="0" w:oddVBand="0" w:evenVBand="0" w:oddHBand="0" w:evenHBand="0" w:firstRowFirstColumn="0" w:firstRowLastColumn="0" w:lastRowFirstColumn="0" w:lastRowLastColumn="0"/>
-              <w:rPr>
-                <w:sz w:val="18"/>
-                <w:szCs w:val="18"/>
-              </w:rPr>
-            </w:pPr>
-          </w:p>
-        </w:tc>
-        <w:tc>
-          <w:tcPr>
-            <w:tcW w:w="3524" w:type="dxa"/>
-            <w:tcBorders>
-              <w:top w:val="single" w:sz="4" w:space="0" w:color="999999" w:themeColor="text1" w:themeTint="66"/>
-              <w:left w:val="single" w:sz="4" w:space="0" w:color="999999" w:themeColor="text1" w:themeTint="66"/>
-              <w:bottom w:val="single" w:sz="4" w:space="0" w:color="999999" w:themeColor="text1" w:themeTint="66"/>
-              <w:right w:val="single" w:sz="4" w:space="0" w:color="999999" w:themeColor="text1" w:themeTint="66"/>
-            </w:tcBorders>
-          </w:tcPr>
-          <w:p>
-            <w:pPr>
-              <w:pStyle w:val="Nessunaspaziatura"/>
-              <w:cnfStyle w:val="000000000000" w:firstRow="0" w:lastRow="0" w:firstColumn="0" w:lastColumn="0" w:oddVBand="0" w:evenVBand="0" w:oddHBand="0" w:evenHBand="0" w:firstRowFirstColumn="0" w:firstRowLastColumn="0" w:lastRowFirstColumn="0" w:lastRowLastColumn="0"/>
-              <w:rPr>
-                <w:sz w:val="18"/>
-                <w:szCs w:val="18"/>
-              </w:rPr>
-            </w:pPr>
-          </w:p>
-        </w:tc>
-        <w:tc>
-          <w:tcPr>
-            <w:tcW w:w="3860" w:type="dxa"/>
-            <w:tcBorders>
-              <w:top w:val="single" w:sz="4" w:space="0" w:color="999999" w:themeColor="text1" w:themeTint="66"/>
-              <w:left w:val="single" w:sz="4" w:space="0" w:color="999999" w:themeColor="text1" w:themeTint="66"/>
-              <w:bottom w:val="single" w:sz="4" w:space="0" w:color="999999" w:themeColor="text1" w:themeTint="66"/>
-              <w:right w:val="single" w:sz="4" w:space="0" w:color="999999" w:themeColor="text1" w:themeTint="66"/>
-            </w:tcBorders>
-          </w:tcPr>
-          <w:p>
-            <w:pPr>
-              <w:pStyle w:val="Nessunaspaziatura"/>
-              <w:cnfStyle w:val="000000000000" w:firstRow="0" w:lastRow="0" w:firstColumn="0" w:lastColumn="0" w:oddVBand="0" w:evenVBand="0" w:oddHBand="0" w:evenHBand="0" w:firstRowFirstColumn="0" w:firstRowLastColumn="0" w:lastRowFirstColumn="0" w:lastRowLastColumn="0"/>
-              <w:rPr>
-                <w:sz w:val="18"/>
-                <w:szCs w:val="18"/>
-              </w:rPr>
-            </w:pPr>
-          </w:p>
-        </w:tc>
-        <w:tc>
-          <w:tcPr>
-            <w:tcW w:w="2845" w:type="dxa"/>
-            <w:tcBorders>
-              <w:top w:val="single" w:sz="4" w:space="0" w:color="999999" w:themeColor="text1" w:themeTint="66"/>
-              <w:left w:val="single" w:sz="4" w:space="0" w:color="999999" w:themeColor="text1" w:themeTint="66"/>
-              <w:bottom w:val="single" w:sz="4" w:space="0" w:color="999999" w:themeColor="text1" w:themeTint="66"/>
-              <w:right w:val="single" w:sz="4" w:space="0" w:color="999999" w:themeColor="text1" w:themeTint="66"/>
-            </w:tcBorders>
-          </w:tcPr>
-          <w:p>
-            <w:pPr>
-              <w:pStyle w:val="Nessunaspaziatura"/>
-              <w:cnfStyle w:val="000000000000" w:firstRow="0" w:lastRow="0" w:firstColumn="0" w:lastColumn="0" w:oddVBand="0" w:evenVBand="0" w:oddHBand="0" w:evenHBand="0" w:firstRowFirstColumn="0" w:firstRowLastColumn="0" w:lastRowFirstColumn="0" w:lastRowLastColumn="0"/>
-              <w:rPr>
-                <w:sz w:val="18"/>
-                <w:szCs w:val="18"/>
-              </w:rPr>
-            </w:pPr>
-          </w:p>
-        </w:tc>
-      </w:tr>
-      <w:tr>
-        <w:trPr>
-          <w:trHeight w:val="408"/>
-        </w:trPr>
-        <w:tc>
-          <w:tcPr>
-            <w:cnfStyle w:val="001000000000" w:firstRow="0" w:lastRow="0" w:firstColumn="1" w:lastColumn="0" w:oddVBand="0" w:evenVBand="0" w:oddHBand="0" w:evenHBand="0" w:firstRowFirstColumn="0" w:firstRowLastColumn="0" w:lastRowFirstColumn="0" w:lastRowLastColumn="0"/>
-            <w:tcW w:w="4081" w:type="dxa"/>
-            <w:vMerge/>
-            <w:tcBorders>
-              <w:top w:val="single" w:sz="4" w:space="0" w:color="999999" w:themeColor="text1" w:themeTint="66"/>
-              <w:left w:val="single" w:sz="4" w:space="0" w:color="999999" w:themeColor="text1" w:themeTint="66"/>
-              <w:bottom w:val="single" w:sz="4" w:space="0" w:color="999999" w:themeColor="text1" w:themeTint="66"/>
-              <w:right w:val="single" w:sz="4" w:space="0" w:color="999999" w:themeColor="text1" w:themeTint="66"/>
-            </w:tcBorders>
-            <w:vAlign w:val="center"/>
-            <w:hideMark/>
-          </w:tcPr>
-          <w:p>
-            <w:pPr>
-              <w:pStyle w:val="Nessunaspaziatura"/>
-              <w:rPr>
-                <w:caps/>
-                <w:sz w:val="18"/>
-                <w:szCs w:val="18"/>
-              </w:rPr>
-            </w:pPr>
-          </w:p>
-        </w:tc>
-        <w:tc>
-          <w:tcPr>
-            <w:tcW w:w="988" w:type="dxa"/>
-            <w:tcBorders>
-              <w:top w:val="single" w:sz="4" w:space="0" w:color="999999" w:themeColor="text1" w:themeTint="66"/>
-              <w:left w:val="single" w:sz="4" w:space="0" w:color="999999" w:themeColor="text1" w:themeTint="66"/>
-              <w:bottom w:val="single" w:sz="4" w:space="0" w:color="999999" w:themeColor="text1" w:themeTint="66"/>
-              <w:right w:val="single" w:sz="4" w:space="0" w:color="999999" w:themeColor="text1" w:themeTint="66"/>
-            </w:tcBorders>
-            <w:hideMark/>
-          </w:tcPr>
-          <w:p>
-            <w:pPr>
-              <w:pStyle w:val="Nessunaspaziatura"/>
-              <w:cnfStyle w:val="000000000000" w:firstRow="0" w:lastRow="0" w:firstColumn="0" w:lastColumn="0" w:oddVBand="0" w:evenVBand="0" w:oddHBand="0" w:evenHBand="0" w:firstRowFirstColumn="0" w:firstRowLastColumn="0" w:lastRowFirstColumn="0" w:lastRowLastColumn="0"/>
-              <w:rPr>
-                <w:i/>
-                <w:iCs/>
-                <w:sz w:val="18"/>
-                <w:szCs w:val="18"/>
-              </w:rPr>
-            </w:pPr>
-            <w:r>
-              <w:rPr>
-                <w:i/>
-                <w:iCs/>
-                <w:sz w:val="18"/>
-                <w:szCs w:val="18"/>
-              </w:rPr>
-              <w:t>2</w:t>
-            </w:r>
-            <w:r>
-              <w:rPr>
-                <w:i/>
-                <w:iCs/>
-                <w:sz w:val="18"/>
-                <w:szCs w:val="18"/>
-              </w:rPr>
-              <w:t>4</w:t>
-            </w:r>
-            <w:r>
-              <w:rPr>
-                <w:i/>
-                <w:iCs/>
-                <w:sz w:val="18"/>
-                <w:szCs w:val="18"/>
-              </w:rPr>
-              <w:t>.</w:t>
-            </w:r>
-            <w:r>
-              <w:rPr>
-                <w:i/>
-                <w:iCs/>
-                <w:sz w:val="18"/>
-                <w:szCs w:val="18"/>
-              </w:rPr>
-              <w:t>f</w:t>
-            </w:r>
-          </w:p>
-        </w:tc>
-        <w:tc>
-          <w:tcPr>
-            <w:tcW w:w="1978" w:type="dxa"/>
-            <w:tcBorders>
-              <w:top w:val="single" w:sz="4" w:space="0" w:color="999999" w:themeColor="text1" w:themeTint="66"/>
-              <w:left w:val="single" w:sz="4" w:space="0" w:color="999999" w:themeColor="text1" w:themeTint="66"/>
-              <w:bottom w:val="single" w:sz="4" w:space="0" w:color="999999" w:themeColor="text1" w:themeTint="66"/>
-              <w:right w:val="single" w:sz="4" w:space="0" w:color="999999" w:themeColor="text1" w:themeTint="66"/>
-            </w:tcBorders>
-            <w:hideMark/>
-          </w:tcPr>
-          <w:p>
-            <w:pPr>
-              <w:pStyle w:val="Nessunaspaziatura"/>
-              <w:cnfStyle w:val="000000000000" w:firstRow="0" w:lastRow="0" w:firstColumn="0" w:lastColumn="0" w:oddVBand="0" w:evenVBand="0" w:oddHBand="0" w:evenHBand="0" w:firstRowFirstColumn="0" w:firstRowLastColumn="0" w:lastRowFirstColumn="0" w:lastRowLastColumn="0"/>
-              <w:rPr>
-                <w:sz w:val="18"/>
-                <w:szCs w:val="18"/>
-              </w:rPr>
-            </w:pPr>
-            <w:r>
-              <w:rPr>
-                <w:sz w:val="18"/>
-                <w:szCs w:val="18"/>
-              </w:rPr>
-              <w:t>Clicca “OK”.</w:t>
-            </w:r>
-          </w:p>
-        </w:tc>
-        <w:tc>
-          <w:tcPr>
-            <w:tcW w:w="1832" w:type="dxa"/>
-            <w:tcBorders>
-              <w:top w:val="single" w:sz="4" w:space="0" w:color="999999" w:themeColor="text1" w:themeTint="66"/>
-              <w:left w:val="single" w:sz="4" w:space="0" w:color="999999" w:themeColor="text1" w:themeTint="66"/>
-              <w:bottom w:val="single" w:sz="4" w:space="0" w:color="999999" w:themeColor="text1" w:themeTint="66"/>
-              <w:right w:val="single" w:sz="4" w:space="0" w:color="999999" w:themeColor="text1" w:themeTint="66"/>
-            </w:tcBorders>
-          </w:tcPr>
-          <w:p>
-            <w:pPr>
-              <w:pStyle w:val="Nessunaspaziatura"/>
-              <w:cnfStyle w:val="000000000000" w:firstRow="0" w:lastRow="0" w:firstColumn="0" w:lastColumn="0" w:oddVBand="0" w:evenVBand="0" w:oddHBand="0" w:evenHBand="0" w:firstRowFirstColumn="0" w:firstRowLastColumn="0" w:lastRowFirstColumn="0" w:lastRowLastColumn="0"/>
-              <w:rPr>
-                <w:sz w:val="18"/>
-                <w:szCs w:val="18"/>
-              </w:rPr>
-            </w:pPr>
-          </w:p>
-        </w:tc>
-        <w:tc>
-          <w:tcPr>
-            <w:tcW w:w="1464" w:type="dxa"/>
-            <w:tcBorders>
-              <w:top w:val="single" w:sz="4" w:space="0" w:color="999999" w:themeColor="text1" w:themeTint="66"/>
-              <w:left w:val="single" w:sz="4" w:space="0" w:color="999999" w:themeColor="text1" w:themeTint="66"/>
-              <w:bottom w:val="single" w:sz="4" w:space="0" w:color="999999" w:themeColor="text1" w:themeTint="66"/>
-              <w:right w:val="single" w:sz="4" w:space="0" w:color="999999" w:themeColor="text1" w:themeTint="66"/>
-            </w:tcBorders>
-          </w:tcPr>
-          <w:p>
-            <w:pPr>
-              <w:pStyle w:val="Nessunaspaziatura"/>
-              <w:cnfStyle w:val="000000000000" w:firstRow="0" w:lastRow="0" w:firstColumn="0" w:lastColumn="0" w:oddVBand="0" w:evenVBand="0" w:oddHBand="0" w:evenHBand="0" w:firstRowFirstColumn="0" w:firstRowLastColumn="0" w:lastRowFirstColumn="0" w:lastRowLastColumn="0"/>
-              <w:rPr>
-                <w:sz w:val="18"/>
-                <w:szCs w:val="18"/>
-              </w:rPr>
-            </w:pPr>
-          </w:p>
-        </w:tc>
-        <w:tc>
-          <w:tcPr>
-            <w:tcW w:w="3524" w:type="dxa"/>
-            <w:tcBorders>
-              <w:top w:val="single" w:sz="4" w:space="0" w:color="999999" w:themeColor="text1" w:themeTint="66"/>
-              <w:left w:val="single" w:sz="4" w:space="0" w:color="999999" w:themeColor="text1" w:themeTint="66"/>
-              <w:bottom w:val="single" w:sz="4" w:space="0" w:color="999999" w:themeColor="text1" w:themeTint="66"/>
-              <w:right w:val="single" w:sz="4" w:space="0" w:color="999999" w:themeColor="text1" w:themeTint="66"/>
-            </w:tcBorders>
-          </w:tcPr>
-          <w:p>
-            <w:pPr>
-              <w:pStyle w:val="Nessunaspaziatura"/>
-              <w:cnfStyle w:val="000000000000" w:firstRow="0" w:lastRow="0" w:firstColumn="0" w:lastColumn="0" w:oddVBand="0" w:evenVBand="0" w:oddHBand="0" w:evenHBand="0" w:firstRowFirstColumn="0" w:firstRowLastColumn="0" w:lastRowFirstColumn="0" w:lastRowLastColumn="0"/>
-              <w:rPr>
-                <w:sz w:val="18"/>
-                <w:szCs w:val="18"/>
-              </w:rPr>
-            </w:pPr>
-          </w:p>
-        </w:tc>
-        <w:tc>
-          <w:tcPr>
-            <w:tcW w:w="3860" w:type="dxa"/>
-            <w:tcBorders>
-              <w:top w:val="single" w:sz="4" w:space="0" w:color="999999" w:themeColor="text1" w:themeTint="66"/>
-              <w:left w:val="single" w:sz="4" w:space="0" w:color="999999" w:themeColor="text1" w:themeTint="66"/>
-              <w:bottom w:val="single" w:sz="4" w:space="0" w:color="999999" w:themeColor="text1" w:themeTint="66"/>
-              <w:right w:val="single" w:sz="4" w:space="0" w:color="999999" w:themeColor="text1" w:themeTint="66"/>
-            </w:tcBorders>
-          </w:tcPr>
-          <w:p>
-            <w:pPr>
-              <w:pStyle w:val="Nessunaspaziatura"/>
-              <w:cnfStyle w:val="000000000000" w:firstRow="0" w:lastRow="0" w:firstColumn="0" w:lastColumn="0" w:oddVBand="0" w:evenVBand="0" w:oddHBand="0" w:evenHBand="0" w:firstRowFirstColumn="0" w:firstRowLastColumn="0" w:lastRowFirstColumn="0" w:lastRowLastColumn="0"/>
-              <w:rPr>
-                <w:sz w:val="18"/>
-                <w:szCs w:val="18"/>
-              </w:rPr>
-            </w:pPr>
-          </w:p>
-        </w:tc>
-        <w:tc>
-          <w:tcPr>
-            <w:tcW w:w="2845" w:type="dxa"/>
-            <w:tcBorders>
-              <w:top w:val="single" w:sz="4" w:space="0" w:color="999999" w:themeColor="text1" w:themeTint="66"/>
-              <w:left w:val="single" w:sz="4" w:space="0" w:color="999999" w:themeColor="text1" w:themeTint="66"/>
-              <w:bottom w:val="single" w:sz="4" w:space="0" w:color="999999" w:themeColor="text1" w:themeTint="66"/>
-              <w:right w:val="single" w:sz="4" w:space="0" w:color="999999" w:themeColor="text1" w:themeTint="66"/>
-            </w:tcBorders>
-          </w:tcPr>
-          <w:p>
-            <w:pPr>
-              <w:pStyle w:val="Nessunaspaziatura"/>
-              <w:cnfStyle w:val="000000000000" w:firstRow="0" w:lastRow="0" w:firstColumn="0" w:lastColumn="0" w:oddVBand="0" w:evenVBand="0" w:oddHBand="0" w:evenHBand="0" w:firstRowFirstColumn="0" w:firstRowLastColumn="0" w:lastRowFirstColumn="0" w:lastRowLastColumn="0"/>
-              <w:rPr>
-                <w:sz w:val="18"/>
-                <w:szCs w:val="18"/>
-              </w:rPr>
-            </w:pPr>
-          </w:p>
-        </w:tc>
-      </w:tr>
-      <w:tr>
-        <w:trPr>
-          <w:trHeight w:val="408"/>
-        </w:trPr>
-        <w:tc>
-          <w:tcPr>
-            <w:cnfStyle w:val="001000000000" w:firstRow="0" w:lastRow="0" w:firstColumn="1" w:lastColumn="0" w:oddVBand="0" w:evenVBand="0" w:oddHBand="0" w:evenHBand="0" w:firstRowFirstColumn="0" w:firstRowLastColumn="0" w:lastRowFirstColumn="0" w:lastRowLastColumn="0"/>
-            <w:tcW w:w="4081" w:type="dxa"/>
-            <w:vMerge/>
-            <w:tcBorders>
-              <w:top w:val="single" w:sz="4" w:space="0" w:color="999999" w:themeColor="text1" w:themeTint="66"/>
-              <w:left w:val="single" w:sz="4" w:space="0" w:color="999999" w:themeColor="text1" w:themeTint="66"/>
-              <w:bottom w:val="single" w:sz="4" w:space="0" w:color="999999" w:themeColor="text1" w:themeTint="66"/>
-              <w:right w:val="single" w:sz="4" w:space="0" w:color="999999" w:themeColor="text1" w:themeTint="66"/>
-            </w:tcBorders>
-            <w:vAlign w:val="center"/>
-            <w:hideMark/>
-          </w:tcPr>
-          <w:p>
-            <w:pPr>
-              <w:pStyle w:val="Nessunaspaziatura"/>
-              <w:rPr>
-                <w:caps/>
-                <w:sz w:val="18"/>
-                <w:szCs w:val="18"/>
-              </w:rPr>
-            </w:pPr>
-          </w:p>
-        </w:tc>
-        <w:tc>
-          <w:tcPr>
-            <w:tcW w:w="988" w:type="dxa"/>
-            <w:tcBorders>
-              <w:top w:val="single" w:sz="4" w:space="0" w:color="999999" w:themeColor="text1" w:themeTint="66"/>
-              <w:left w:val="single" w:sz="4" w:space="0" w:color="999999" w:themeColor="text1" w:themeTint="66"/>
-              <w:bottom w:val="single" w:sz="4" w:space="0" w:color="999999" w:themeColor="text1" w:themeTint="66"/>
-              <w:right w:val="single" w:sz="4" w:space="0" w:color="999999" w:themeColor="text1" w:themeTint="66"/>
-            </w:tcBorders>
-            <w:hideMark/>
-          </w:tcPr>
-          <w:p>
-            <w:pPr>
-              <w:pStyle w:val="Nessunaspaziatura"/>
-              <w:cnfStyle w:val="000000000000" w:firstRow="0" w:lastRow="0" w:firstColumn="0" w:lastColumn="0" w:oddVBand="0" w:evenVBand="0" w:oddHBand="0" w:evenHBand="0" w:firstRowFirstColumn="0" w:firstRowLastColumn="0" w:lastRowFirstColumn="0" w:lastRowLastColumn="0"/>
-              <w:rPr>
-                <w:i/>
-                <w:iCs/>
-                <w:sz w:val="18"/>
-                <w:szCs w:val="18"/>
-              </w:rPr>
-            </w:pPr>
-            <w:r>
-              <w:rPr>
-                <w:i/>
-                <w:iCs/>
-                <w:sz w:val="18"/>
-                <w:szCs w:val="18"/>
-              </w:rPr>
-              <w:t>2</w:t>
-            </w:r>
-            <w:r>
-              <w:rPr>
-                <w:i/>
-                <w:iCs/>
-                <w:sz w:val="18"/>
-                <w:szCs w:val="18"/>
-              </w:rPr>
-              <w:t>5</w:t>
-            </w:r>
-            <w:r>
-              <w:rPr>
-                <w:i/>
-                <w:iCs/>
-                <w:sz w:val="18"/>
-                <w:szCs w:val="18"/>
-              </w:rPr>
-              <w:t>.</w:t>
-            </w:r>
-            <w:r>
-              <w:rPr>
-                <w:i/>
-                <w:iCs/>
-                <w:sz w:val="18"/>
-                <w:szCs w:val="18"/>
-              </w:rPr>
-              <w:t>f</w:t>
+              <w:t>15.d</w:t>
             </w:r>
           </w:p>
         </w:tc>
@@ -10721,16 +9197,6 @@
       </w:pPr>
     </w:p>
     <w:bookmarkEnd w:id="0"/>
-    <w:p>
-      <w:pPr>
-        <w:pStyle w:val="Nessunaspaziatura"/>
-      </w:pPr>
-    </w:p>
-    <w:p>
-      <w:pPr>
-        <w:pStyle w:val="Nessunaspaziatura"/>
-      </w:pPr>
-    </w:p>
     <w:p/>
     <w:sectPr>
       <w:pgSz w:w="11906" w:h="16838"/>

</xml_diff>